<commit_message>
Sprint 1 iteration plan
</commit_message>
<xml_diff>
--- a/documentation/IterationPlans/Sprint1.docx
+++ b/documentation/IterationPlans/Sprint1.docx
@@ -1,6 +1,6 @@
 
 <file path=word/document.xml><?xml version="1.0" encoding="utf-8"?>
-<w:document xmlns:wpc="http://schemas.microsoft.com/office/word/2010/wordprocessingCanvas" xmlns:mc="http://schemas.openxmlformats.org/markup-compatibility/2006" xmlns:o="urn:schemas-microsoft-com:office:office" xmlns:r="http://schemas.openxmlformats.org/officeDocument/2006/relationships" xmlns:m="http://schemas.openxmlformats.org/officeDocument/2006/math" xmlns:v="urn:schemas-microsoft-com:vml" xmlns:wp14="http://schemas.microsoft.com/office/word/2010/wordprocessingDrawing" xmlns:wp="http://schemas.openxmlformats.org/drawingml/2006/wordprocessingDrawing" xmlns:w10="urn:schemas-microsoft-com:office:word" xmlns:w="http://schemas.openxmlformats.org/wordprocessingml/2006/main" xmlns:w14="http://schemas.microsoft.com/office/word/2010/wordml" xmlns:wpg="http://schemas.microsoft.com/office/word/2010/wordprocessingGroup" xmlns:wpi="http://schemas.microsoft.com/office/word/2010/wordprocessingInk" xmlns:wne="http://schemas.microsoft.com/office/word/2006/wordml" xmlns:wps="http://schemas.microsoft.com/office/word/2010/wordprocessingShape" mc:Ignorable="w14 wp14">
+<w:document xmlns:wpc="http://schemas.microsoft.com/office/word/2010/wordprocessingCanvas" xmlns:cx="http://schemas.microsoft.com/office/drawing/2014/chartex" xmlns:cx1="http://schemas.microsoft.com/office/drawing/2015/9/8/chartex" xmlns:cx2="http://schemas.microsoft.com/office/drawing/2015/10/21/chartex" xmlns:cx3="http://schemas.microsoft.com/office/drawing/2016/5/9/chartex" xmlns:cx4="http://schemas.microsoft.com/office/drawing/2016/5/10/chartex" xmlns:cx5="http://schemas.microsoft.com/office/drawing/2016/5/11/chartex" xmlns:mc="http://schemas.openxmlformats.org/markup-compatibility/2006" xmlns:o="urn:schemas-microsoft-com:office:office" xmlns:r="http://schemas.openxmlformats.org/officeDocument/2006/relationships" xmlns:m="http://schemas.openxmlformats.org/officeDocument/2006/math" xmlns:v="urn:schemas-microsoft-com:vml" xmlns:wp14="http://schemas.microsoft.com/office/word/2010/wordprocessingDrawing" xmlns:wp="http://schemas.openxmlformats.org/drawingml/2006/wordprocessingDrawing" xmlns:w10="urn:schemas-microsoft-com:office:word" xmlns:w="http://schemas.openxmlformats.org/wordprocessingml/2006/main" xmlns:w14="http://schemas.microsoft.com/office/word/2010/wordml" xmlns:w15="http://schemas.microsoft.com/office/word/2012/wordml" xmlns:w16se="http://schemas.microsoft.com/office/word/2015/wordml/symex" xmlns:wpg="http://schemas.microsoft.com/office/word/2010/wordprocessingGroup" xmlns:wpi="http://schemas.microsoft.com/office/word/2010/wordprocessingInk" xmlns:wne="http://schemas.microsoft.com/office/word/2006/wordml" xmlns:wps="http://schemas.microsoft.com/office/word/2010/wordprocessingShape" mc:Ignorable="w14 w15 w16se wp14">
   <w:body>
     <w:p>
       <w:pPr>
@@ -14,11 +14,21 @@
       <w:pPr>
         <w:pStyle w:val="Title"/>
       </w:pPr>
-      <w:fldSimple w:instr=" TITLE  \* MERGEFORMAT ">
-        <w:r>
-          <w:t>Iteration Plan</w:t>
-        </w:r>
-      </w:fldSimple>
+      <w:r>
+        <w:fldChar w:fldCharType="begin"/>
+      </w:r>
+      <w:r>
+        <w:instrText xml:space="preserve"> TITLE  \* MERGEFORMAT </w:instrText>
+      </w:r>
+      <w:r>
+        <w:fldChar w:fldCharType="separate"/>
+      </w:r>
+      <w:r>
+        <w:t>Iteration Plan</w:t>
+      </w:r>
+      <w:r>
+        <w:fldChar w:fldCharType="end"/>
+      </w:r>
     </w:p>
     <w:p>
       <w:pPr>
@@ -76,12 +86,6 @@
         <w:gridCol w:w="1872"/>
       </w:tblGrid>
       <w:tr>
-        <w:tblPrEx>
-          <w:tblCellMar>
-            <w:top w:w="0" w:type="dxa"/>
-            <w:bottom w:w="0" w:type="dxa"/>
-          </w:tblCellMar>
-        </w:tblPrEx>
         <w:tc>
           <w:tcPr>
             <w:tcW w:w="4608" w:type="dxa"/>
@@ -129,12 +133,6 @@
         </w:tc>
       </w:tr>
       <w:tr>
-        <w:tblPrEx>
-          <w:tblCellMar>
-            <w:top w:w="0" w:type="dxa"/>
-            <w:bottom w:w="0" w:type="dxa"/>
-          </w:tblCellMar>
-        </w:tblPrEx>
         <w:tc>
           <w:tcPr>
             <w:tcW w:w="4608" w:type="dxa"/>
@@ -163,12 +161,6 @@
         </w:tc>
       </w:tr>
       <w:tr>
-        <w:tblPrEx>
-          <w:tblCellMar>
-            <w:top w:w="0" w:type="dxa"/>
-            <w:bottom w:w="0" w:type="dxa"/>
-          </w:tblCellMar>
-        </w:tblPrEx>
         <w:tc>
           <w:tcPr>
             <w:tcW w:w="4608" w:type="dxa"/>
@@ -191,12 +183,6 @@
         </w:tc>
       </w:tr>
       <w:tr>
-        <w:tblPrEx>
-          <w:tblCellMar>
-            <w:top w:w="0" w:type="dxa"/>
-            <w:bottom w:w="0" w:type="dxa"/>
-          </w:tblCellMar>
-        </w:tblPrEx>
         <w:tc>
           <w:tcPr>
             <w:tcW w:w="4608" w:type="dxa"/>
@@ -219,12 +205,6 @@
         </w:tc>
       </w:tr>
       <w:tr>
-        <w:tblPrEx>
-          <w:tblCellMar>
-            <w:top w:w="0" w:type="dxa"/>
-            <w:bottom w:w="0" w:type="dxa"/>
-          </w:tblCellMar>
-        </w:tblPrEx>
         <w:tc>
           <w:tcPr>
             <w:tcW w:w="4608" w:type="dxa"/>
@@ -389,8 +369,8 @@
         <w:gridCol w:w="882"/>
         <w:gridCol w:w="1008"/>
         <w:gridCol w:w="990"/>
-        <w:gridCol w:w="1080"/>
-        <w:gridCol w:w="900"/>
+        <w:gridCol w:w="1121"/>
+        <w:gridCol w:w="859"/>
         <w:gridCol w:w="1080"/>
       </w:tblGrid>
       <w:tr>
@@ -565,7 +545,7 @@
         </w:tc>
         <w:tc>
           <w:tcPr>
-            <w:tcW w:w="1080" w:type="dxa"/>
+            <w:tcW w:w="1121" w:type="dxa"/>
             <w:shd w:val="clear" w:color="auto" w:fill="D9D9D9"/>
           </w:tcPr>
           <w:p>
@@ -604,7 +584,7 @@
         </w:tc>
         <w:tc>
           <w:tcPr>
-            <w:tcW w:w="900" w:type="dxa"/>
+            <w:tcW w:w="859" w:type="dxa"/>
             <w:shd w:val="clear" w:color="auto" w:fill="D9D9D9"/>
           </w:tcPr>
           <w:p>
@@ -816,24 +796,222 @@
                 <w:lang w:eastAsia="ja-JP"/>
               </w:rPr>
             </w:pPr>
-            <w:hyperlink r:id="rId8" w:history="1">
-              <w:proofErr w:type="spellStart"/>
+            <w:hyperlink r:id="rId7" w:history="1">
               <w:r>
                 <w:rPr>
                   <w:rStyle w:val="Hyperlink"/>
                   <w:rFonts w:ascii="Arial" w:hAnsi="Arial" w:cs="Arial"/>
                   <w:lang w:eastAsia="ja-JP"/>
                 </w:rPr>
-                <w:t>Trello</w:t>
+                <w:t>Trello Board</w:t>
               </w:r>
-              <w:proofErr w:type="spellEnd"/>
+            </w:hyperlink>
+          </w:p>
+        </w:tc>
+        <w:tc>
+          <w:tcPr>
+            <w:tcW w:w="990" w:type="dxa"/>
+            <w:shd w:val="clear" w:color="auto" w:fill="auto"/>
+            <w:noWrap/>
+            <w:vAlign w:val="bottom"/>
+          </w:tcPr>
+          <w:p>
+            <w:pPr>
+              <w:widowControl/>
+              <w:spacing w:line="240" w:lineRule="auto"/>
+              <w:rPr>
+                <w:rFonts w:ascii="Arial" w:hAnsi="Arial" w:cs="Arial"/>
+                <w:lang w:eastAsia="ja-JP"/>
+              </w:rPr>
+            </w:pPr>
+            <w:r>
+              <w:rPr>
+                <w:rFonts w:ascii="Arial" w:hAnsi="Arial" w:cs="Arial"/>
+                <w:lang w:eastAsia="ja-JP"/>
+              </w:rPr>
+              <w:t>Sprint 1</w:t>
+            </w:r>
+          </w:p>
+        </w:tc>
+        <w:tc>
+          <w:tcPr>
+            <w:tcW w:w="1121" w:type="dxa"/>
+            <w:shd w:val="clear" w:color="auto" w:fill="auto"/>
+            <w:noWrap/>
+            <w:vAlign w:val="bottom"/>
+          </w:tcPr>
+          <w:p>
+            <w:pPr>
+              <w:widowControl/>
+              <w:spacing w:line="240" w:lineRule="auto"/>
+              <w:rPr>
+                <w:rFonts w:ascii="Arial" w:hAnsi="Arial" w:cs="Arial"/>
+                <w:lang w:eastAsia="ja-JP"/>
+              </w:rPr>
+            </w:pPr>
+            <w:r>
+              <w:rPr>
+                <w:rFonts w:ascii="Arial" w:hAnsi="Arial" w:cs="Arial"/>
+                <w:lang w:eastAsia="ja-JP"/>
+              </w:rPr>
+              <w:t>Joacim Eberlen</w:t>
+            </w:r>
+          </w:p>
+        </w:tc>
+        <w:tc>
+          <w:tcPr>
+            <w:tcW w:w="859" w:type="dxa"/>
+            <w:shd w:val="clear" w:color="auto" w:fill="auto"/>
+            <w:noWrap/>
+            <w:vAlign w:val="bottom"/>
+          </w:tcPr>
+          <w:p>
+            <w:pPr>
+              <w:widowControl/>
+              <w:spacing w:line="240" w:lineRule="auto"/>
+              <w:rPr>
+                <w:rFonts w:ascii="Arial" w:hAnsi="Arial" w:cs="Arial"/>
+                <w:lang w:eastAsia="ja-JP"/>
+              </w:rPr>
+            </w:pPr>
+            <w:r>
+              <w:rPr>
+                <w:rFonts w:ascii="Arial" w:hAnsi="Arial" w:cs="Arial"/>
+                <w:lang w:eastAsia="ja-JP"/>
+              </w:rPr>
+              <w:t>5</w:t>
+            </w:r>
+          </w:p>
+        </w:tc>
+        <w:tc>
+          <w:tcPr>
+            <w:tcW w:w="1080" w:type="dxa"/>
+            <w:shd w:val="clear" w:color="auto" w:fill="auto"/>
+            <w:noWrap/>
+            <w:vAlign w:val="bottom"/>
+          </w:tcPr>
+          <w:p>
+            <w:pPr>
+              <w:widowControl/>
+              <w:spacing w:line="240" w:lineRule="auto"/>
+              <w:rPr>
+                <w:rFonts w:ascii="Arial" w:hAnsi="Arial" w:cs="Arial"/>
+                <w:lang w:eastAsia="ja-JP"/>
+              </w:rPr>
+            </w:pPr>
+            <w:r>
+              <w:rPr>
+                <w:rFonts w:ascii="Arial" w:hAnsi="Arial" w:cs="Arial"/>
+                <w:lang w:eastAsia="ja-JP"/>
+              </w:rPr>
+              <w:t>0</w:t>
+            </w:r>
+          </w:p>
+        </w:tc>
+      </w:tr>
+      <w:tr>
+        <w:trPr>
+          <w:trHeight w:val="255"/>
+        </w:trPr>
+        <w:tc>
+          <w:tcPr>
+            <w:tcW w:w="1543" w:type="dxa"/>
+            <w:shd w:val="clear" w:color="auto" w:fill="auto"/>
+            <w:noWrap/>
+            <w:vAlign w:val="bottom"/>
+          </w:tcPr>
+          <w:p>
+            <w:pPr>
+              <w:widowControl/>
+              <w:spacing w:line="240" w:lineRule="auto"/>
+              <w:rPr>
+                <w:rFonts w:ascii="Arial" w:hAnsi="Arial" w:cs="Arial"/>
+                <w:lang w:eastAsia="ja-JP"/>
+              </w:rPr>
+            </w:pPr>
+            <w:r>
+              <w:rPr>
+                <w:rFonts w:ascii="Arial" w:hAnsi="Arial" w:cs="Arial"/>
+                <w:lang w:eastAsia="ja-JP"/>
+              </w:rPr>
+              <w:t>Initial Mobile Application</w:t>
+            </w:r>
+          </w:p>
+        </w:tc>
+        <w:tc>
+          <w:tcPr>
+            <w:tcW w:w="990" w:type="dxa"/>
+            <w:shd w:val="clear" w:color="auto" w:fill="auto"/>
+            <w:noWrap/>
+            <w:vAlign w:val="bottom"/>
+          </w:tcPr>
+          <w:p>
+            <w:pPr>
+              <w:widowControl/>
+              <w:spacing w:line="240" w:lineRule="auto"/>
+              <w:rPr>
+                <w:rFonts w:ascii="Arial" w:hAnsi="Arial" w:cs="Arial"/>
+                <w:lang w:eastAsia="ja-JP"/>
+              </w:rPr>
+            </w:pPr>
+            <w:r>
+              <w:rPr>
+                <w:rFonts w:ascii="Arial" w:hAnsi="Arial" w:cs="Arial"/>
+                <w:lang w:eastAsia="ja-JP"/>
+              </w:rPr>
+              <w:t>High</w:t>
+            </w:r>
+          </w:p>
+        </w:tc>
+        <w:tc>
+          <w:tcPr>
+            <w:tcW w:w="882" w:type="dxa"/>
+            <w:shd w:val="clear" w:color="auto" w:fill="auto"/>
+            <w:noWrap/>
+            <w:vAlign w:val="bottom"/>
+          </w:tcPr>
+          <w:p>
+            <w:pPr>
+              <w:widowControl/>
+              <w:spacing w:line="240" w:lineRule="auto"/>
+              <w:rPr>
+                <w:rFonts w:ascii="Arial" w:hAnsi="Arial" w:cs="Arial"/>
+                <w:lang w:eastAsia="ja-JP"/>
+              </w:rPr>
+            </w:pPr>
+            <w:r>
+              <w:rPr>
+                <w:rFonts w:ascii="Arial" w:hAnsi="Arial" w:cs="Arial"/>
+                <w:lang w:eastAsia="ja-JP"/>
+              </w:rPr>
+              <w:t>100%</w:t>
+            </w:r>
+          </w:p>
+        </w:tc>
+        <w:tc>
+          <w:tcPr>
+            <w:tcW w:w="1008" w:type="dxa"/>
+            <w:shd w:val="clear" w:color="auto" w:fill="auto"/>
+            <w:noWrap/>
+            <w:vAlign w:val="bottom"/>
+          </w:tcPr>
+          <w:p>
+            <w:pPr>
+              <w:widowControl/>
+              <w:spacing w:line="240" w:lineRule="auto"/>
+              <w:rPr>
+                <w:rFonts w:ascii="Arial" w:hAnsi="Arial" w:cs="Arial"/>
+                <w:lang w:eastAsia="ja-JP"/>
+              </w:rPr>
+            </w:pPr>
+            <w:hyperlink r:id="rId8" w:history="1">
               <w:r>
                 <w:rPr>
                   <w:rStyle w:val="Hyperlink"/>
                   <w:rFonts w:ascii="Arial" w:hAnsi="Arial" w:cs="Arial"/>
                   <w:lang w:eastAsia="ja-JP"/>
                 </w:rPr>
-                <w:t xml:space="preserve"> Board</w:t>
+                <w:t>Trello Board</w:t>
               </w:r>
             </w:hyperlink>
           </w:p>
@@ -865,7 +1043,7 @@
         </w:tc>
         <w:tc>
           <w:tcPr>
-            <w:tcW w:w="1080" w:type="dxa"/>
+            <w:tcW w:w="1121" w:type="dxa"/>
             <w:shd w:val="clear" w:color="auto" w:fill="auto"/>
             <w:noWrap/>
             <w:vAlign w:val="bottom"/>
@@ -879,36 +1057,18 @@
                 <w:lang w:eastAsia="ja-JP"/>
               </w:rPr>
             </w:pPr>
-            <w:proofErr w:type="spellStart"/>
-            <w:r>
-              <w:rPr>
-                <w:rFonts w:ascii="Arial" w:hAnsi="Arial" w:cs="Arial"/>
-                <w:lang w:eastAsia="ja-JP"/>
-              </w:rPr>
-              <w:t>Joacim</w:t>
-            </w:r>
-            <w:proofErr w:type="spellEnd"/>
-            <w:r>
-              <w:rPr>
-                <w:rFonts w:ascii="Arial" w:hAnsi="Arial" w:cs="Arial"/>
-                <w:lang w:eastAsia="ja-JP"/>
-              </w:rPr>
-              <w:t xml:space="preserve"> </w:t>
-            </w:r>
-            <w:proofErr w:type="spellStart"/>
-            <w:r>
-              <w:rPr>
-                <w:rFonts w:ascii="Arial" w:hAnsi="Arial" w:cs="Arial"/>
-                <w:lang w:eastAsia="ja-JP"/>
-              </w:rPr>
-              <w:t>Eberlen</w:t>
-            </w:r>
-            <w:proofErr w:type="spellEnd"/>
-          </w:p>
-        </w:tc>
-        <w:tc>
-          <w:tcPr>
-            <w:tcW w:w="900" w:type="dxa"/>
+            <w:r>
+              <w:rPr>
+                <w:rFonts w:ascii="Arial" w:hAnsi="Arial" w:cs="Arial"/>
+                <w:lang w:eastAsia="ja-JP"/>
+              </w:rPr>
+              <w:t>Justinas Stirbys</w:t>
+            </w:r>
+          </w:p>
+        </w:tc>
+        <w:tc>
+          <w:tcPr>
+            <w:tcW w:w="859" w:type="dxa"/>
             <w:shd w:val="clear" w:color="auto" w:fill="auto"/>
             <w:noWrap/>
             <w:vAlign w:val="bottom"/>
@@ -927,7 +1087,7 @@
                 <w:rFonts w:ascii="Arial" w:hAnsi="Arial" w:cs="Arial"/>
                 <w:lang w:eastAsia="ja-JP"/>
               </w:rPr>
-              <w:t>5</w:t>
+              <w:t>10</w:t>
             </w:r>
           </w:p>
         </w:tc>
@@ -982,7 +1142,7 @@
                 <w:rFonts w:ascii="Arial" w:hAnsi="Arial" w:cs="Arial"/>
                 <w:lang w:eastAsia="ja-JP"/>
               </w:rPr>
-              <w:t>Initial Mobile Application</w:t>
+              <w:t>Bluetooth Connection</w:t>
             </w:r>
           </w:p>
         </w:tc>
@@ -1032,7 +1192,7 @@
                 <w:rFonts w:ascii="Arial" w:hAnsi="Arial" w:cs="Arial"/>
                 <w:lang w:eastAsia="ja-JP"/>
               </w:rPr>
-              <w:t>100%</w:t>
+              <w:t>75%</w:t>
             </w:r>
           </w:p>
         </w:tc>
@@ -1053,23 +1213,221 @@
               </w:rPr>
             </w:pPr>
             <w:hyperlink r:id="rId9" w:history="1">
-              <w:proofErr w:type="spellStart"/>
               <w:r>
                 <w:rPr>
                   <w:rStyle w:val="Hyperlink"/>
                   <w:rFonts w:ascii="Arial" w:hAnsi="Arial" w:cs="Arial"/>
                   <w:lang w:eastAsia="ja-JP"/>
                 </w:rPr>
-                <w:t>Trello</w:t>
+                <w:t>Trello Board</w:t>
               </w:r>
-              <w:proofErr w:type="spellEnd"/>
+            </w:hyperlink>
+          </w:p>
+        </w:tc>
+        <w:tc>
+          <w:tcPr>
+            <w:tcW w:w="990" w:type="dxa"/>
+            <w:shd w:val="clear" w:color="auto" w:fill="auto"/>
+            <w:noWrap/>
+            <w:vAlign w:val="bottom"/>
+          </w:tcPr>
+          <w:p>
+            <w:pPr>
+              <w:widowControl/>
+              <w:spacing w:line="240" w:lineRule="auto"/>
+              <w:rPr>
+                <w:rFonts w:ascii="Arial" w:hAnsi="Arial" w:cs="Arial"/>
+                <w:lang w:eastAsia="ja-JP"/>
+              </w:rPr>
+            </w:pPr>
+            <w:r>
+              <w:rPr>
+                <w:rFonts w:ascii="Arial" w:hAnsi="Arial" w:cs="Arial"/>
+                <w:lang w:eastAsia="ja-JP"/>
+              </w:rPr>
+              <w:t>Sprint 1</w:t>
+            </w:r>
+          </w:p>
+        </w:tc>
+        <w:tc>
+          <w:tcPr>
+            <w:tcW w:w="1121" w:type="dxa"/>
+            <w:shd w:val="clear" w:color="auto" w:fill="auto"/>
+            <w:noWrap/>
+            <w:vAlign w:val="bottom"/>
+          </w:tcPr>
+          <w:p>
+            <w:pPr>
+              <w:widowControl/>
+              <w:spacing w:line="240" w:lineRule="auto"/>
+              <w:rPr>
+                <w:rFonts w:ascii="Arial" w:hAnsi="Arial" w:cs="Arial"/>
+                <w:lang w:eastAsia="ja-JP"/>
+              </w:rPr>
+            </w:pPr>
+            <w:r>
+              <w:rPr>
+                <w:rFonts w:ascii="Arial" w:hAnsi="Arial" w:cs="Arial"/>
+                <w:lang w:eastAsia="ja-JP"/>
+              </w:rPr>
+              <w:t>Boyan Dai</w:t>
+            </w:r>
+          </w:p>
+        </w:tc>
+        <w:tc>
+          <w:tcPr>
+            <w:tcW w:w="859" w:type="dxa"/>
+            <w:shd w:val="clear" w:color="auto" w:fill="auto"/>
+            <w:noWrap/>
+            <w:vAlign w:val="bottom"/>
+          </w:tcPr>
+          <w:p>
+            <w:pPr>
+              <w:widowControl/>
+              <w:spacing w:line="240" w:lineRule="auto"/>
+              <w:rPr>
+                <w:rFonts w:ascii="Arial" w:hAnsi="Arial" w:cs="Arial"/>
+                <w:lang w:eastAsia="ja-JP"/>
+              </w:rPr>
+            </w:pPr>
+            <w:r>
+              <w:rPr>
+                <w:rFonts w:ascii="Arial" w:hAnsi="Arial" w:cs="Arial"/>
+                <w:lang w:eastAsia="ja-JP"/>
+              </w:rPr>
+              <w:t>15</w:t>
+            </w:r>
+          </w:p>
+        </w:tc>
+        <w:tc>
+          <w:tcPr>
+            <w:tcW w:w="1080" w:type="dxa"/>
+            <w:shd w:val="clear" w:color="auto" w:fill="auto"/>
+            <w:noWrap/>
+            <w:vAlign w:val="bottom"/>
+          </w:tcPr>
+          <w:p>
+            <w:pPr>
+              <w:widowControl/>
+              <w:spacing w:line="240" w:lineRule="auto"/>
+              <w:rPr>
+                <w:rFonts w:ascii="Arial" w:hAnsi="Arial" w:cs="Arial"/>
+                <w:lang w:eastAsia="ja-JP"/>
+              </w:rPr>
+            </w:pPr>
+            <w:r>
+              <w:rPr>
+                <w:rFonts w:ascii="Arial" w:hAnsi="Arial" w:cs="Arial"/>
+                <w:lang w:eastAsia="ja-JP"/>
+              </w:rPr>
+              <w:t>5</w:t>
+            </w:r>
+          </w:p>
+        </w:tc>
+      </w:tr>
+      <w:tr>
+        <w:trPr>
+          <w:trHeight w:val="255"/>
+        </w:trPr>
+        <w:tc>
+          <w:tcPr>
+            <w:tcW w:w="1543" w:type="dxa"/>
+            <w:shd w:val="clear" w:color="auto" w:fill="auto"/>
+            <w:noWrap/>
+            <w:vAlign w:val="bottom"/>
+          </w:tcPr>
+          <w:p>
+            <w:pPr>
+              <w:widowControl/>
+              <w:spacing w:line="240" w:lineRule="auto"/>
+              <w:rPr>
+                <w:rFonts w:ascii="Arial" w:hAnsi="Arial" w:cs="Arial"/>
+                <w:lang w:eastAsia="ja-JP"/>
+              </w:rPr>
+            </w:pPr>
+            <w:r>
+              <w:rPr>
+                <w:rFonts w:ascii="Arial" w:hAnsi="Arial" w:cs="Arial"/>
+                <w:lang w:eastAsia="ja-JP"/>
+              </w:rPr>
+              <w:t>Battery Indicator</w:t>
+            </w:r>
+          </w:p>
+        </w:tc>
+        <w:tc>
+          <w:tcPr>
+            <w:tcW w:w="990" w:type="dxa"/>
+            <w:shd w:val="clear" w:color="auto" w:fill="auto"/>
+            <w:noWrap/>
+            <w:vAlign w:val="bottom"/>
+          </w:tcPr>
+          <w:p>
+            <w:pPr>
+              <w:widowControl/>
+              <w:spacing w:line="240" w:lineRule="auto"/>
+              <w:rPr>
+                <w:rFonts w:ascii="Arial" w:hAnsi="Arial" w:cs="Arial"/>
+                <w:lang w:eastAsia="ja-JP"/>
+              </w:rPr>
+            </w:pPr>
+            <w:r>
+              <w:rPr>
+                <w:rFonts w:ascii="Arial" w:hAnsi="Arial" w:cs="Arial"/>
+                <w:lang w:eastAsia="ja-JP"/>
+              </w:rPr>
+              <w:t>Medium</w:t>
+            </w:r>
+          </w:p>
+        </w:tc>
+        <w:tc>
+          <w:tcPr>
+            <w:tcW w:w="882" w:type="dxa"/>
+            <w:shd w:val="clear" w:color="auto" w:fill="auto"/>
+            <w:noWrap/>
+            <w:vAlign w:val="bottom"/>
+          </w:tcPr>
+          <w:p>
+            <w:pPr>
+              <w:widowControl/>
+              <w:spacing w:line="240" w:lineRule="auto"/>
+              <w:rPr>
+                <w:rFonts w:ascii="Arial" w:hAnsi="Arial" w:cs="Arial"/>
+                <w:lang w:eastAsia="ja-JP"/>
+              </w:rPr>
+            </w:pPr>
+            <w:r>
+              <w:rPr>
+                <w:rFonts w:ascii="Arial" w:hAnsi="Arial" w:cs="Arial"/>
+                <w:lang w:eastAsia="ja-JP"/>
+              </w:rPr>
+              <w:t>75%</w:t>
+            </w:r>
+          </w:p>
+        </w:tc>
+        <w:tc>
+          <w:tcPr>
+            <w:tcW w:w="1008" w:type="dxa"/>
+            <w:shd w:val="clear" w:color="auto" w:fill="auto"/>
+            <w:noWrap/>
+            <w:vAlign w:val="bottom"/>
+          </w:tcPr>
+          <w:p>
+            <w:pPr>
+              <w:widowControl/>
+              <w:spacing w:line="240" w:lineRule="auto"/>
+              <w:rPr>
+                <w:rFonts w:ascii="Arial" w:hAnsi="Arial" w:cs="Arial"/>
+                <w:lang w:eastAsia="ja-JP"/>
+              </w:rPr>
+            </w:pPr>
+            <w:hyperlink r:id="rId10" w:history="1">
               <w:r>
                 <w:rPr>
                   <w:rStyle w:val="Hyperlink"/>
                   <w:rFonts w:ascii="Arial" w:hAnsi="Arial" w:cs="Arial"/>
                   <w:lang w:eastAsia="ja-JP"/>
                 </w:rPr>
-                <w:t xml:space="preserve"> Board</w:t>
+                <w:t>Trello Board</w:t>
               </w:r>
             </w:hyperlink>
           </w:p>
@@ -1101,6 +1459,65 @@
         </w:tc>
         <w:tc>
           <w:tcPr>
+            <w:tcW w:w="1121" w:type="dxa"/>
+            <w:shd w:val="clear" w:color="auto" w:fill="auto"/>
+            <w:noWrap/>
+            <w:vAlign w:val="bottom"/>
+          </w:tcPr>
+          <w:p>
+            <w:pPr>
+              <w:widowControl/>
+              <w:spacing w:line="240" w:lineRule="auto"/>
+              <w:rPr>
+                <w:rFonts w:ascii="Arial" w:hAnsi="Arial" w:cs="Arial"/>
+                <w:lang w:eastAsia="ja-JP"/>
+              </w:rPr>
+            </w:pPr>
+            <w:r>
+              <w:rPr>
+                <w:rFonts w:ascii="Arial" w:hAnsi="Arial" w:cs="Arial"/>
+                <w:lang w:eastAsia="ja-JP"/>
+              </w:rPr>
+              <w:t>Erik Laurin</w:t>
+            </w:r>
+          </w:p>
+        </w:tc>
+        <w:tc>
+          <w:tcPr>
+            <w:tcW w:w="859" w:type="dxa"/>
+            <w:shd w:val="clear" w:color="auto" w:fill="auto"/>
+            <w:noWrap/>
+            <w:vAlign w:val="bottom"/>
+          </w:tcPr>
+          <w:p>
+            <w:pPr>
+              <w:widowControl/>
+              <w:spacing w:line="240" w:lineRule="auto"/>
+              <w:rPr>
+                <w:rFonts w:ascii="Arial" w:hAnsi="Arial" w:cs="Arial"/>
+                <w:lang w:eastAsia="ja-JP"/>
+              </w:rPr>
+            </w:pPr>
+            <w:r>
+              <w:rPr>
+                <w:rFonts w:ascii="Arial" w:hAnsi="Arial" w:cs="Arial"/>
+                <w:lang w:eastAsia="ja-JP"/>
+              </w:rPr>
+              <w:t>1</w:t>
+            </w:r>
+            <w:bookmarkStart w:id="1" w:name="_GoBack"/>
+            <w:bookmarkEnd w:id="1"/>
+            <w:r>
+              <w:rPr>
+                <w:rFonts w:ascii="Arial" w:hAnsi="Arial" w:cs="Arial"/>
+                <w:lang w:eastAsia="ja-JP"/>
+              </w:rPr>
+              <w:t>5</w:t>
+            </w:r>
+          </w:p>
+        </w:tc>
+        <w:tc>
+          <w:tcPr>
             <w:tcW w:w="1080" w:type="dxa"/>
             <w:shd w:val="clear" w:color="auto" w:fill="auto"/>
             <w:noWrap/>
@@ -1115,80 +1532,12 @@
                 <w:lang w:eastAsia="ja-JP"/>
               </w:rPr>
             </w:pPr>
-            <w:proofErr w:type="spellStart"/>
-            <w:r>
-              <w:rPr>
-                <w:rFonts w:ascii="Arial" w:hAnsi="Arial" w:cs="Arial"/>
-                <w:lang w:eastAsia="ja-JP"/>
-              </w:rPr>
-              <w:t>Justinas</w:t>
-            </w:r>
-            <w:proofErr w:type="spellEnd"/>
-            <w:r>
-              <w:rPr>
-                <w:rFonts w:ascii="Arial" w:hAnsi="Arial" w:cs="Arial"/>
-                <w:lang w:eastAsia="ja-JP"/>
-              </w:rPr>
-              <w:t xml:space="preserve"> </w:t>
-            </w:r>
-            <w:proofErr w:type="spellStart"/>
-            <w:r>
-              <w:rPr>
-                <w:rFonts w:ascii="Arial" w:hAnsi="Arial" w:cs="Arial"/>
-                <w:lang w:eastAsia="ja-JP"/>
-              </w:rPr>
-              <w:t>Stirbys</w:t>
-            </w:r>
-            <w:proofErr w:type="spellEnd"/>
-          </w:p>
-        </w:tc>
-        <w:tc>
-          <w:tcPr>
-            <w:tcW w:w="900" w:type="dxa"/>
-            <w:shd w:val="clear" w:color="auto" w:fill="auto"/>
-            <w:noWrap/>
-            <w:vAlign w:val="bottom"/>
-          </w:tcPr>
-          <w:p>
-            <w:pPr>
-              <w:widowControl/>
-              <w:spacing w:line="240" w:lineRule="auto"/>
-              <w:rPr>
-                <w:rFonts w:ascii="Arial" w:hAnsi="Arial" w:cs="Arial"/>
-                <w:lang w:eastAsia="ja-JP"/>
-              </w:rPr>
-            </w:pPr>
-            <w:r>
-              <w:rPr>
-                <w:rFonts w:ascii="Arial" w:hAnsi="Arial" w:cs="Arial"/>
-                <w:lang w:eastAsia="ja-JP"/>
-              </w:rPr>
-              <w:t>10</w:t>
-            </w:r>
-          </w:p>
-        </w:tc>
-        <w:tc>
-          <w:tcPr>
-            <w:tcW w:w="1080" w:type="dxa"/>
-            <w:shd w:val="clear" w:color="auto" w:fill="auto"/>
-            <w:noWrap/>
-            <w:vAlign w:val="bottom"/>
-          </w:tcPr>
-          <w:p>
-            <w:pPr>
-              <w:widowControl/>
-              <w:spacing w:line="240" w:lineRule="auto"/>
-              <w:rPr>
-                <w:rFonts w:ascii="Arial" w:hAnsi="Arial" w:cs="Arial"/>
-                <w:lang w:eastAsia="ja-JP"/>
-              </w:rPr>
-            </w:pPr>
-            <w:r>
-              <w:rPr>
-                <w:rFonts w:ascii="Arial" w:hAnsi="Arial" w:cs="Arial"/>
-                <w:lang w:eastAsia="ja-JP"/>
-              </w:rPr>
-              <w:t>0</w:t>
+            <w:r>
+              <w:rPr>
+                <w:rFonts w:ascii="Arial" w:hAnsi="Arial" w:cs="Arial"/>
+                <w:lang w:eastAsia="ja-JP"/>
+              </w:rPr>
+              <w:t>5</w:t>
             </w:r>
           </w:p>
         </w:tc>
@@ -1218,7 +1567,7 @@
                 <w:rFonts w:ascii="Arial" w:hAnsi="Arial" w:cs="Arial"/>
                 <w:lang w:eastAsia="ja-JP"/>
               </w:rPr>
-              <w:t>Bluetooth Connection</w:t>
+              <w:t>Collision Prevention</w:t>
             </w:r>
           </w:p>
         </w:tc>
@@ -1268,7 +1617,7 @@
                 <w:rFonts w:ascii="Arial" w:hAnsi="Arial" w:cs="Arial"/>
                 <w:lang w:eastAsia="ja-JP"/>
               </w:rPr>
-              <w:t>75%</w:t>
+              <w:t>100%</w:t>
             </w:r>
           </w:p>
         </w:tc>
@@ -1288,24 +1637,229 @@
                 <w:lang w:eastAsia="ja-JP"/>
               </w:rPr>
             </w:pPr>
-            <w:hyperlink r:id="rId10" w:history="1">
-              <w:proofErr w:type="spellStart"/>
+            <w:hyperlink r:id="rId11" w:history="1">
               <w:r>
                 <w:rPr>
                   <w:rStyle w:val="Hyperlink"/>
                   <w:rFonts w:ascii="Arial" w:hAnsi="Arial" w:cs="Arial"/>
                   <w:lang w:eastAsia="ja-JP"/>
                 </w:rPr>
-                <w:t>Trello</w:t>
+                <w:t>Trello Board</w:t>
               </w:r>
-              <w:proofErr w:type="spellEnd"/>
+            </w:hyperlink>
+          </w:p>
+        </w:tc>
+        <w:tc>
+          <w:tcPr>
+            <w:tcW w:w="990" w:type="dxa"/>
+            <w:shd w:val="clear" w:color="auto" w:fill="auto"/>
+            <w:noWrap/>
+            <w:vAlign w:val="bottom"/>
+          </w:tcPr>
+          <w:p>
+            <w:pPr>
+              <w:widowControl/>
+              <w:spacing w:line="240" w:lineRule="auto"/>
+              <w:rPr>
+                <w:rFonts w:ascii="Arial" w:hAnsi="Arial" w:cs="Arial"/>
+                <w:lang w:eastAsia="ja-JP"/>
+              </w:rPr>
+            </w:pPr>
+            <w:r>
+              <w:rPr>
+                <w:rFonts w:ascii="Arial" w:hAnsi="Arial" w:cs="Arial"/>
+                <w:lang w:eastAsia="ja-JP"/>
+              </w:rPr>
+              <w:t>Sprint 1</w:t>
+            </w:r>
+          </w:p>
+        </w:tc>
+        <w:tc>
+          <w:tcPr>
+            <w:tcW w:w="1121" w:type="dxa"/>
+            <w:shd w:val="clear" w:color="auto" w:fill="auto"/>
+            <w:noWrap/>
+            <w:vAlign w:val="bottom"/>
+          </w:tcPr>
+          <w:p>
+            <w:pPr>
+              <w:widowControl/>
+              <w:spacing w:line="240" w:lineRule="auto"/>
+              <w:rPr>
+                <w:rFonts w:ascii="Arial" w:hAnsi="Arial" w:cs="Arial"/>
+                <w:lang w:eastAsia="ja-JP"/>
+              </w:rPr>
+            </w:pPr>
+            <w:r>
+              <w:rPr>
+                <w:rFonts w:ascii="Arial" w:hAnsi="Arial" w:cs="Arial"/>
+                <w:lang w:eastAsia="ja-JP"/>
+              </w:rPr>
+              <w:t>Axel Granli</w:t>
+            </w:r>
+          </w:p>
+        </w:tc>
+        <w:tc>
+          <w:tcPr>
+            <w:tcW w:w="859" w:type="dxa"/>
+            <w:shd w:val="clear" w:color="auto" w:fill="auto"/>
+            <w:noWrap/>
+            <w:vAlign w:val="bottom"/>
+          </w:tcPr>
+          <w:p>
+            <w:pPr>
+              <w:widowControl/>
+              <w:spacing w:line="240" w:lineRule="auto"/>
+              <w:rPr>
+                <w:rFonts w:ascii="Arial" w:hAnsi="Arial" w:cs="Arial"/>
+                <w:lang w:eastAsia="ja-JP"/>
+              </w:rPr>
+            </w:pPr>
+            <w:r>
+              <w:rPr>
+                <w:rFonts w:ascii="Arial" w:hAnsi="Arial" w:cs="Arial"/>
+                <w:lang w:eastAsia="ja-JP"/>
+              </w:rPr>
+              <w:t>15</w:t>
+            </w:r>
+          </w:p>
+        </w:tc>
+        <w:tc>
+          <w:tcPr>
+            <w:tcW w:w="1080" w:type="dxa"/>
+            <w:shd w:val="clear" w:color="auto" w:fill="auto"/>
+            <w:noWrap/>
+            <w:vAlign w:val="bottom"/>
+          </w:tcPr>
+          <w:p>
+            <w:pPr>
+              <w:widowControl/>
+              <w:spacing w:line="240" w:lineRule="auto"/>
+              <w:rPr>
+                <w:rFonts w:ascii="Arial" w:hAnsi="Arial" w:cs="Arial"/>
+                <w:lang w:eastAsia="ja-JP"/>
+              </w:rPr>
+            </w:pPr>
+            <w:r>
+              <w:rPr>
+                <w:rFonts w:ascii="Arial" w:hAnsi="Arial" w:cs="Arial"/>
+                <w:lang w:eastAsia="ja-JP"/>
+              </w:rPr>
+              <w:t>0</w:t>
+            </w:r>
+          </w:p>
+        </w:tc>
+      </w:tr>
+      <w:tr>
+        <w:trPr>
+          <w:trHeight w:val="255"/>
+        </w:trPr>
+        <w:tc>
+          <w:tcPr>
+            <w:tcW w:w="1543" w:type="dxa"/>
+            <w:shd w:val="clear" w:color="auto" w:fill="auto"/>
+            <w:noWrap/>
+            <w:vAlign w:val="bottom"/>
+          </w:tcPr>
+          <w:p>
+            <w:pPr>
+              <w:widowControl/>
+              <w:spacing w:line="240" w:lineRule="auto"/>
+              <w:rPr>
+                <w:rFonts w:ascii="Arial" w:hAnsi="Arial" w:cs="Arial"/>
+                <w:lang w:eastAsia="ja-JP"/>
+              </w:rPr>
+            </w:pPr>
+            <w:r>
+              <w:rPr>
+                <w:rFonts w:ascii="Arial" w:hAnsi="Arial" w:cs="Arial"/>
+                <w:lang w:eastAsia="ja-JP"/>
+              </w:rPr>
+              <w:t>User Registration</w:t>
+            </w:r>
+          </w:p>
+        </w:tc>
+        <w:tc>
+          <w:tcPr>
+            <w:tcW w:w="990" w:type="dxa"/>
+            <w:shd w:val="clear" w:color="auto" w:fill="auto"/>
+            <w:noWrap/>
+            <w:vAlign w:val="bottom"/>
+          </w:tcPr>
+          <w:p>
+            <w:pPr>
+              <w:widowControl/>
+              <w:spacing w:line="240" w:lineRule="auto"/>
+              <w:rPr>
+                <w:rFonts w:ascii="Arial" w:hAnsi="Arial" w:cs="Arial"/>
+                <w:lang w:eastAsia="ja-JP"/>
+              </w:rPr>
+            </w:pPr>
+            <w:r>
+              <w:rPr>
+                <w:rFonts w:ascii="Arial" w:hAnsi="Arial" w:cs="Arial"/>
+                <w:lang w:eastAsia="ja-JP"/>
+              </w:rPr>
+              <w:t>Low</w:t>
+            </w:r>
+          </w:p>
+        </w:tc>
+        <w:tc>
+          <w:tcPr>
+            <w:tcW w:w="882" w:type="dxa"/>
+            <w:shd w:val="clear" w:color="auto" w:fill="auto"/>
+            <w:noWrap/>
+            <w:vAlign w:val="bottom"/>
+          </w:tcPr>
+          <w:p>
+            <w:pPr>
+              <w:widowControl/>
+              <w:spacing w:line="240" w:lineRule="auto"/>
+              <w:rPr>
+                <w:rFonts w:ascii="Arial" w:hAnsi="Arial" w:cs="Arial"/>
+                <w:lang w:eastAsia="ja-JP"/>
+              </w:rPr>
+            </w:pPr>
+            <w:r>
+              <w:rPr>
+                <w:rFonts w:ascii="Arial" w:hAnsi="Arial" w:cs="Arial"/>
+                <w:lang w:eastAsia="ja-JP"/>
+              </w:rPr>
+              <w:t>100</w:t>
+            </w:r>
+            <w:r>
+              <w:rPr>
+                <w:rFonts w:ascii="Arial" w:hAnsi="Arial" w:cs="Arial"/>
+                <w:lang w:eastAsia="ja-JP"/>
+              </w:rPr>
+              <w:t>%</w:t>
+            </w:r>
+          </w:p>
+        </w:tc>
+        <w:tc>
+          <w:tcPr>
+            <w:tcW w:w="1008" w:type="dxa"/>
+            <w:shd w:val="clear" w:color="auto" w:fill="auto"/>
+            <w:noWrap/>
+            <w:vAlign w:val="bottom"/>
+          </w:tcPr>
+          <w:p>
+            <w:pPr>
+              <w:widowControl/>
+              <w:spacing w:line="240" w:lineRule="auto"/>
+              <w:rPr>
+                <w:rFonts w:ascii="Arial" w:hAnsi="Arial" w:cs="Arial"/>
+                <w:lang w:eastAsia="ja-JP"/>
+              </w:rPr>
+            </w:pPr>
+            <w:hyperlink r:id="rId12" w:history="1">
               <w:r>
                 <w:rPr>
                   <w:rStyle w:val="Hyperlink"/>
                   <w:rFonts w:ascii="Arial" w:hAnsi="Arial" w:cs="Arial"/>
                   <w:lang w:eastAsia="ja-JP"/>
                 </w:rPr>
-                <w:t xml:space="preserve"> Board</w:t>
+                <w:t>Trello Board</w:t>
               </w:r>
             </w:hyperlink>
           </w:p>
@@ -1337,6 +1891,56 @@
         </w:tc>
         <w:tc>
           <w:tcPr>
+            <w:tcW w:w="1121" w:type="dxa"/>
+            <w:shd w:val="clear" w:color="auto" w:fill="auto"/>
+            <w:noWrap/>
+            <w:vAlign w:val="bottom"/>
+          </w:tcPr>
+          <w:p>
+            <w:pPr>
+              <w:widowControl/>
+              <w:spacing w:line="240" w:lineRule="auto"/>
+              <w:rPr>
+                <w:rFonts w:ascii="Arial" w:hAnsi="Arial" w:cs="Arial"/>
+                <w:lang w:eastAsia="ja-JP"/>
+              </w:rPr>
+            </w:pPr>
+            <w:r>
+              <w:rPr>
+                <w:rFonts w:ascii="Arial" w:hAnsi="Arial" w:cs="Arial"/>
+                <w:lang w:eastAsia="ja-JP"/>
+              </w:rPr>
+              <w:t>Gabriel Bulai</w:t>
+            </w:r>
+          </w:p>
+        </w:tc>
+        <w:tc>
+          <w:tcPr>
+            <w:tcW w:w="859" w:type="dxa"/>
+            <w:shd w:val="clear" w:color="auto" w:fill="auto"/>
+            <w:noWrap/>
+            <w:vAlign w:val="bottom"/>
+          </w:tcPr>
+          <w:p>
+            <w:pPr>
+              <w:widowControl/>
+              <w:spacing w:line="240" w:lineRule="auto"/>
+              <w:rPr>
+                <w:rFonts w:ascii="Arial" w:hAnsi="Arial" w:cs="Arial"/>
+                <w:lang w:eastAsia="ja-JP"/>
+              </w:rPr>
+            </w:pPr>
+            <w:r>
+              <w:rPr>
+                <w:rFonts w:ascii="Arial" w:hAnsi="Arial" w:cs="Arial"/>
+                <w:lang w:eastAsia="ja-JP"/>
+              </w:rPr>
+              <w:t>5</w:t>
+            </w:r>
+          </w:p>
+        </w:tc>
+        <w:tc>
+          <w:tcPr>
             <w:tcW w:w="1080" w:type="dxa"/>
             <w:shd w:val="clear" w:color="auto" w:fill="auto"/>
             <w:noWrap/>
@@ -1351,71 +1955,12 @@
                 <w:lang w:eastAsia="ja-JP"/>
               </w:rPr>
             </w:pPr>
-            <w:proofErr w:type="spellStart"/>
-            <w:r>
-              <w:rPr>
-                <w:rFonts w:ascii="Arial" w:hAnsi="Arial" w:cs="Arial"/>
-                <w:lang w:eastAsia="ja-JP"/>
-              </w:rPr>
-              <w:t>Boyan</w:t>
-            </w:r>
-            <w:proofErr w:type="spellEnd"/>
-            <w:r>
-              <w:rPr>
-                <w:rFonts w:ascii="Arial" w:hAnsi="Arial" w:cs="Arial"/>
-                <w:lang w:eastAsia="ja-JP"/>
-              </w:rPr>
-              <w:t xml:space="preserve"> Dai</w:t>
-            </w:r>
-          </w:p>
-        </w:tc>
-        <w:tc>
-          <w:tcPr>
-            <w:tcW w:w="900" w:type="dxa"/>
-            <w:shd w:val="clear" w:color="auto" w:fill="auto"/>
-            <w:noWrap/>
-            <w:vAlign w:val="bottom"/>
-          </w:tcPr>
-          <w:p>
-            <w:pPr>
-              <w:widowControl/>
-              <w:spacing w:line="240" w:lineRule="auto"/>
-              <w:rPr>
-                <w:rFonts w:ascii="Arial" w:hAnsi="Arial" w:cs="Arial"/>
-                <w:lang w:eastAsia="ja-JP"/>
-              </w:rPr>
-            </w:pPr>
-            <w:r>
-              <w:rPr>
-                <w:rFonts w:ascii="Arial" w:hAnsi="Arial" w:cs="Arial"/>
-                <w:lang w:eastAsia="ja-JP"/>
-              </w:rPr>
-              <w:t>15</w:t>
-            </w:r>
-          </w:p>
-        </w:tc>
-        <w:tc>
-          <w:tcPr>
-            <w:tcW w:w="1080" w:type="dxa"/>
-            <w:shd w:val="clear" w:color="auto" w:fill="auto"/>
-            <w:noWrap/>
-            <w:vAlign w:val="bottom"/>
-          </w:tcPr>
-          <w:p>
-            <w:pPr>
-              <w:widowControl/>
-              <w:spacing w:line="240" w:lineRule="auto"/>
-              <w:rPr>
-                <w:rFonts w:ascii="Arial" w:hAnsi="Arial" w:cs="Arial"/>
-                <w:lang w:eastAsia="ja-JP"/>
-              </w:rPr>
-            </w:pPr>
-            <w:r>
-              <w:rPr>
-                <w:rFonts w:ascii="Arial" w:hAnsi="Arial" w:cs="Arial"/>
-                <w:lang w:eastAsia="ja-JP"/>
-              </w:rPr>
-              <w:t>5</w:t>
+            <w:r>
+              <w:rPr>
+                <w:rFonts w:ascii="Arial" w:hAnsi="Arial" w:cs="Arial"/>
+                <w:lang w:eastAsia="ja-JP"/>
+              </w:rPr>
+              <w:t>0</w:t>
             </w:r>
           </w:p>
         </w:tc>
@@ -1445,7 +1990,7 @@
                 <w:rFonts w:ascii="Arial" w:hAnsi="Arial" w:cs="Arial"/>
                 <w:lang w:eastAsia="ja-JP"/>
               </w:rPr>
-              <w:t>Battery Indicator</w:t>
+              <w:t>Test Environment</w:t>
             </w:r>
           </w:p>
         </w:tc>
@@ -1495,7 +2040,7 @@
                 <w:rFonts w:ascii="Arial" w:hAnsi="Arial" w:cs="Arial"/>
                 <w:lang w:eastAsia="ja-JP"/>
               </w:rPr>
-              <w:t>75%</w:t>
+              <w:t>100%</w:t>
             </w:r>
           </w:p>
         </w:tc>
@@ -1515,24 +2060,222 @@
                 <w:lang w:eastAsia="ja-JP"/>
               </w:rPr>
             </w:pPr>
-            <w:hyperlink r:id="rId11" w:history="1">
-              <w:proofErr w:type="spellStart"/>
+            <w:hyperlink r:id="rId13" w:history="1">
               <w:r>
                 <w:rPr>
                   <w:rStyle w:val="Hyperlink"/>
                   <w:rFonts w:ascii="Arial" w:hAnsi="Arial" w:cs="Arial"/>
                   <w:lang w:eastAsia="ja-JP"/>
                 </w:rPr>
-                <w:t>Trello</w:t>
+                <w:t>Trello Board</w:t>
               </w:r>
-              <w:proofErr w:type="spellEnd"/>
+            </w:hyperlink>
+          </w:p>
+        </w:tc>
+        <w:tc>
+          <w:tcPr>
+            <w:tcW w:w="990" w:type="dxa"/>
+            <w:shd w:val="clear" w:color="auto" w:fill="auto"/>
+            <w:noWrap/>
+            <w:vAlign w:val="bottom"/>
+          </w:tcPr>
+          <w:p>
+            <w:pPr>
+              <w:widowControl/>
+              <w:spacing w:line="240" w:lineRule="auto"/>
+              <w:rPr>
+                <w:rFonts w:ascii="Arial" w:hAnsi="Arial" w:cs="Arial"/>
+                <w:lang w:eastAsia="ja-JP"/>
+              </w:rPr>
+            </w:pPr>
+            <w:r>
+              <w:rPr>
+                <w:rFonts w:ascii="Arial" w:hAnsi="Arial" w:cs="Arial"/>
+                <w:lang w:eastAsia="ja-JP"/>
+              </w:rPr>
+              <w:t>Sprint 1</w:t>
+            </w:r>
+          </w:p>
+        </w:tc>
+        <w:tc>
+          <w:tcPr>
+            <w:tcW w:w="1121" w:type="dxa"/>
+            <w:shd w:val="clear" w:color="auto" w:fill="auto"/>
+            <w:noWrap/>
+            <w:vAlign w:val="bottom"/>
+          </w:tcPr>
+          <w:p>
+            <w:pPr>
+              <w:widowControl/>
+              <w:spacing w:line="240" w:lineRule="auto"/>
+              <w:rPr>
+                <w:rFonts w:ascii="Arial" w:hAnsi="Arial" w:cs="Arial"/>
+                <w:lang w:eastAsia="ja-JP"/>
+              </w:rPr>
+            </w:pPr>
+            <w:r>
+              <w:rPr>
+                <w:rFonts w:ascii="Arial" w:hAnsi="Arial" w:cs="Arial"/>
+                <w:lang w:eastAsia="ja-JP"/>
+              </w:rPr>
+              <w:t>Joacim Eberlen</w:t>
+            </w:r>
+          </w:p>
+        </w:tc>
+        <w:tc>
+          <w:tcPr>
+            <w:tcW w:w="859" w:type="dxa"/>
+            <w:shd w:val="clear" w:color="auto" w:fill="auto"/>
+            <w:noWrap/>
+            <w:vAlign w:val="bottom"/>
+          </w:tcPr>
+          <w:p>
+            <w:pPr>
+              <w:widowControl/>
+              <w:spacing w:line="240" w:lineRule="auto"/>
+              <w:rPr>
+                <w:rFonts w:ascii="Arial" w:hAnsi="Arial" w:cs="Arial"/>
+                <w:lang w:eastAsia="ja-JP"/>
+              </w:rPr>
+            </w:pPr>
+            <w:r>
+              <w:rPr>
+                <w:rFonts w:ascii="Arial" w:hAnsi="Arial" w:cs="Arial"/>
+                <w:lang w:eastAsia="ja-JP"/>
+              </w:rPr>
+              <w:t>5</w:t>
+            </w:r>
+          </w:p>
+        </w:tc>
+        <w:tc>
+          <w:tcPr>
+            <w:tcW w:w="1080" w:type="dxa"/>
+            <w:shd w:val="clear" w:color="auto" w:fill="auto"/>
+            <w:noWrap/>
+            <w:vAlign w:val="bottom"/>
+          </w:tcPr>
+          <w:p>
+            <w:pPr>
+              <w:widowControl/>
+              <w:spacing w:line="240" w:lineRule="auto"/>
+              <w:rPr>
+                <w:rFonts w:ascii="Arial" w:hAnsi="Arial" w:cs="Arial"/>
+                <w:lang w:eastAsia="ja-JP"/>
+              </w:rPr>
+            </w:pPr>
+            <w:r>
+              <w:rPr>
+                <w:rFonts w:ascii="Arial" w:hAnsi="Arial" w:cs="Arial"/>
+                <w:lang w:eastAsia="ja-JP"/>
+              </w:rPr>
+              <w:t>0</w:t>
+            </w:r>
+          </w:p>
+        </w:tc>
+      </w:tr>
+      <w:tr>
+        <w:trPr>
+          <w:trHeight w:val="255"/>
+        </w:trPr>
+        <w:tc>
+          <w:tcPr>
+            <w:tcW w:w="1543" w:type="dxa"/>
+            <w:shd w:val="clear" w:color="auto" w:fill="auto"/>
+            <w:noWrap/>
+            <w:vAlign w:val="bottom"/>
+          </w:tcPr>
+          <w:p>
+            <w:pPr>
+              <w:widowControl/>
+              <w:spacing w:line="240" w:lineRule="auto"/>
+              <w:rPr>
+                <w:rFonts w:ascii="Arial" w:hAnsi="Arial" w:cs="Arial"/>
+                <w:lang w:eastAsia="ja-JP"/>
+              </w:rPr>
+            </w:pPr>
+            <w:r>
+              <w:rPr>
+                <w:rFonts w:ascii="Arial" w:hAnsi="Arial" w:cs="Arial"/>
+                <w:lang w:eastAsia="ja-JP"/>
+              </w:rPr>
+              <w:t>Initial sketch Arduino</w:t>
+            </w:r>
+          </w:p>
+        </w:tc>
+        <w:tc>
+          <w:tcPr>
+            <w:tcW w:w="990" w:type="dxa"/>
+            <w:shd w:val="clear" w:color="auto" w:fill="auto"/>
+            <w:noWrap/>
+            <w:vAlign w:val="bottom"/>
+          </w:tcPr>
+          <w:p>
+            <w:pPr>
+              <w:widowControl/>
+              <w:spacing w:line="240" w:lineRule="auto"/>
+              <w:rPr>
+                <w:rFonts w:ascii="Arial" w:hAnsi="Arial" w:cs="Arial"/>
+                <w:lang w:eastAsia="ja-JP"/>
+              </w:rPr>
+            </w:pPr>
+            <w:r>
+              <w:rPr>
+                <w:rFonts w:ascii="Arial" w:hAnsi="Arial" w:cs="Arial"/>
+                <w:lang w:eastAsia="ja-JP"/>
+              </w:rPr>
+              <w:t>High</w:t>
+            </w:r>
+          </w:p>
+        </w:tc>
+        <w:tc>
+          <w:tcPr>
+            <w:tcW w:w="882" w:type="dxa"/>
+            <w:shd w:val="clear" w:color="auto" w:fill="auto"/>
+            <w:noWrap/>
+            <w:vAlign w:val="bottom"/>
+          </w:tcPr>
+          <w:p>
+            <w:pPr>
+              <w:widowControl/>
+              <w:spacing w:line="240" w:lineRule="auto"/>
+              <w:rPr>
+                <w:rFonts w:ascii="Arial" w:hAnsi="Arial" w:cs="Arial"/>
+                <w:lang w:eastAsia="ja-JP"/>
+              </w:rPr>
+            </w:pPr>
+            <w:r>
+              <w:rPr>
+                <w:rFonts w:ascii="Arial" w:hAnsi="Arial" w:cs="Arial"/>
+                <w:lang w:eastAsia="ja-JP"/>
+              </w:rPr>
+              <w:t>100%</w:t>
+            </w:r>
+          </w:p>
+        </w:tc>
+        <w:tc>
+          <w:tcPr>
+            <w:tcW w:w="1008" w:type="dxa"/>
+            <w:shd w:val="clear" w:color="auto" w:fill="auto"/>
+            <w:noWrap/>
+            <w:vAlign w:val="bottom"/>
+          </w:tcPr>
+          <w:p>
+            <w:pPr>
+              <w:widowControl/>
+              <w:spacing w:line="240" w:lineRule="auto"/>
+              <w:rPr>
+                <w:rFonts w:ascii="Arial" w:hAnsi="Arial" w:cs="Arial"/>
+                <w:lang w:eastAsia="ja-JP"/>
+              </w:rPr>
+            </w:pPr>
+            <w:hyperlink r:id="rId14" w:history="1">
               <w:r>
                 <w:rPr>
                   <w:rStyle w:val="Hyperlink"/>
                   <w:rFonts w:ascii="Arial" w:hAnsi="Arial" w:cs="Arial"/>
                   <w:lang w:eastAsia="ja-JP"/>
                 </w:rPr>
-                <w:t xml:space="preserve"> Board</w:t>
+                <w:t>Trello Board</w:t>
               </w:r>
             </w:hyperlink>
           </w:p>
@@ -1564,7 +2307,7 @@
         </w:tc>
         <w:tc>
           <w:tcPr>
-            <w:tcW w:w="1080" w:type="dxa"/>
+            <w:tcW w:w="1121" w:type="dxa"/>
             <w:shd w:val="clear" w:color="auto" w:fill="auto"/>
             <w:noWrap/>
             <w:vAlign w:val="bottom"/>
@@ -1583,720 +2326,13 @@
                 <w:rFonts w:ascii="Arial" w:hAnsi="Arial" w:cs="Arial"/>
                 <w:lang w:eastAsia="ja-JP"/>
               </w:rPr>
-              <w:t xml:space="preserve">Erik </w:t>
-            </w:r>
-            <w:proofErr w:type="spellStart"/>
-            <w:r>
-              <w:rPr>
-                <w:rFonts w:ascii="Arial" w:hAnsi="Arial" w:cs="Arial"/>
-                <w:lang w:eastAsia="ja-JP"/>
-              </w:rPr>
-              <w:t>Laurin</w:t>
-            </w:r>
-            <w:proofErr w:type="spellEnd"/>
-          </w:p>
-        </w:tc>
-        <w:tc>
-          <w:tcPr>
-            <w:tcW w:w="900" w:type="dxa"/>
-            <w:shd w:val="clear" w:color="auto" w:fill="auto"/>
-            <w:noWrap/>
-            <w:vAlign w:val="bottom"/>
-          </w:tcPr>
-          <w:p>
-            <w:pPr>
-              <w:widowControl/>
-              <w:spacing w:line="240" w:lineRule="auto"/>
-              <w:rPr>
-                <w:rFonts w:ascii="Arial" w:hAnsi="Arial" w:cs="Arial"/>
-                <w:lang w:eastAsia="ja-JP"/>
-              </w:rPr>
-            </w:pPr>
-            <w:r>
-              <w:rPr>
-                <w:rFonts w:ascii="Arial" w:hAnsi="Arial" w:cs="Arial"/>
-                <w:lang w:eastAsia="ja-JP"/>
-              </w:rPr>
-              <w:t>15</w:t>
-            </w:r>
-          </w:p>
-        </w:tc>
-        <w:tc>
-          <w:tcPr>
-            <w:tcW w:w="1080" w:type="dxa"/>
-            <w:shd w:val="clear" w:color="auto" w:fill="auto"/>
-            <w:noWrap/>
-            <w:vAlign w:val="bottom"/>
-          </w:tcPr>
-          <w:p>
-            <w:pPr>
-              <w:widowControl/>
-              <w:spacing w:line="240" w:lineRule="auto"/>
-              <w:rPr>
-                <w:rFonts w:ascii="Arial" w:hAnsi="Arial" w:cs="Arial"/>
-                <w:lang w:eastAsia="ja-JP"/>
-              </w:rPr>
-            </w:pPr>
-            <w:r>
-              <w:rPr>
-                <w:rFonts w:ascii="Arial" w:hAnsi="Arial" w:cs="Arial"/>
-                <w:lang w:eastAsia="ja-JP"/>
-              </w:rPr>
-              <w:t>5</w:t>
-            </w:r>
-          </w:p>
-        </w:tc>
-      </w:tr>
-      <w:tr>
-        <w:trPr>
-          <w:trHeight w:val="255"/>
-        </w:trPr>
-        <w:tc>
-          <w:tcPr>
-            <w:tcW w:w="1543" w:type="dxa"/>
-            <w:shd w:val="clear" w:color="auto" w:fill="auto"/>
-            <w:noWrap/>
-            <w:vAlign w:val="bottom"/>
-          </w:tcPr>
-          <w:p>
-            <w:pPr>
-              <w:widowControl/>
-              <w:spacing w:line="240" w:lineRule="auto"/>
-              <w:rPr>
-                <w:rFonts w:ascii="Arial" w:hAnsi="Arial" w:cs="Arial"/>
-                <w:lang w:eastAsia="ja-JP"/>
-              </w:rPr>
-            </w:pPr>
-            <w:r>
-              <w:rPr>
-                <w:rFonts w:ascii="Arial" w:hAnsi="Arial" w:cs="Arial"/>
-                <w:lang w:eastAsia="ja-JP"/>
-              </w:rPr>
-              <w:t>Collision Prevention</w:t>
-            </w:r>
-          </w:p>
-        </w:tc>
-        <w:tc>
-          <w:tcPr>
-            <w:tcW w:w="990" w:type="dxa"/>
-            <w:shd w:val="clear" w:color="auto" w:fill="auto"/>
-            <w:noWrap/>
-            <w:vAlign w:val="bottom"/>
-          </w:tcPr>
-          <w:p>
-            <w:pPr>
-              <w:widowControl/>
-              <w:spacing w:line="240" w:lineRule="auto"/>
-              <w:rPr>
-                <w:rFonts w:ascii="Arial" w:hAnsi="Arial" w:cs="Arial"/>
-                <w:lang w:eastAsia="ja-JP"/>
-              </w:rPr>
-            </w:pPr>
-            <w:r>
-              <w:rPr>
-                <w:rFonts w:ascii="Arial" w:hAnsi="Arial" w:cs="Arial"/>
-                <w:lang w:eastAsia="ja-JP"/>
-              </w:rPr>
-              <w:t>High</w:t>
-            </w:r>
-          </w:p>
-        </w:tc>
-        <w:tc>
-          <w:tcPr>
-            <w:tcW w:w="882" w:type="dxa"/>
-            <w:shd w:val="clear" w:color="auto" w:fill="auto"/>
-            <w:noWrap/>
-            <w:vAlign w:val="bottom"/>
-          </w:tcPr>
-          <w:p>
-            <w:pPr>
-              <w:widowControl/>
-              <w:spacing w:line="240" w:lineRule="auto"/>
-              <w:rPr>
-                <w:rFonts w:ascii="Arial" w:hAnsi="Arial" w:cs="Arial"/>
-                <w:lang w:eastAsia="ja-JP"/>
-              </w:rPr>
-            </w:pPr>
-            <w:r>
-              <w:rPr>
-                <w:rFonts w:ascii="Arial" w:hAnsi="Arial" w:cs="Arial"/>
-                <w:lang w:eastAsia="ja-JP"/>
-              </w:rPr>
-              <w:t>100%</w:t>
-            </w:r>
-          </w:p>
-        </w:tc>
-        <w:tc>
-          <w:tcPr>
-            <w:tcW w:w="1008" w:type="dxa"/>
-            <w:shd w:val="clear" w:color="auto" w:fill="auto"/>
-            <w:noWrap/>
-            <w:vAlign w:val="bottom"/>
-          </w:tcPr>
-          <w:p>
-            <w:pPr>
-              <w:widowControl/>
-              <w:spacing w:line="240" w:lineRule="auto"/>
-              <w:rPr>
-                <w:rFonts w:ascii="Arial" w:hAnsi="Arial" w:cs="Arial"/>
-                <w:lang w:eastAsia="ja-JP"/>
-              </w:rPr>
-            </w:pPr>
-            <w:hyperlink r:id="rId12" w:history="1">
-              <w:proofErr w:type="spellStart"/>
-              <w:r>
-                <w:rPr>
-                  <w:rStyle w:val="Hyperlink"/>
-                  <w:rFonts w:ascii="Arial" w:hAnsi="Arial" w:cs="Arial"/>
-                  <w:lang w:eastAsia="ja-JP"/>
-                </w:rPr>
-                <w:t>Trello</w:t>
-              </w:r>
-              <w:proofErr w:type="spellEnd"/>
-              <w:r>
-                <w:rPr>
-                  <w:rStyle w:val="Hyperlink"/>
-                  <w:rFonts w:ascii="Arial" w:hAnsi="Arial" w:cs="Arial"/>
-                  <w:lang w:eastAsia="ja-JP"/>
-                </w:rPr>
-                <w:t xml:space="preserve"> Board</w:t>
-              </w:r>
-            </w:hyperlink>
-          </w:p>
-        </w:tc>
-        <w:tc>
-          <w:tcPr>
-            <w:tcW w:w="990" w:type="dxa"/>
-            <w:shd w:val="clear" w:color="auto" w:fill="auto"/>
-            <w:noWrap/>
-            <w:vAlign w:val="bottom"/>
-          </w:tcPr>
-          <w:p>
-            <w:pPr>
-              <w:widowControl/>
-              <w:spacing w:line="240" w:lineRule="auto"/>
-              <w:rPr>
-                <w:rFonts w:ascii="Arial" w:hAnsi="Arial" w:cs="Arial"/>
-                <w:lang w:eastAsia="ja-JP"/>
-              </w:rPr>
-            </w:pPr>
-            <w:r>
-              <w:rPr>
-                <w:rFonts w:ascii="Arial" w:hAnsi="Arial" w:cs="Arial"/>
-                <w:lang w:eastAsia="ja-JP"/>
-              </w:rPr>
-              <w:t>Sprint 1</w:t>
-            </w:r>
-          </w:p>
-        </w:tc>
-        <w:tc>
-          <w:tcPr>
-            <w:tcW w:w="1080" w:type="dxa"/>
-            <w:shd w:val="clear" w:color="auto" w:fill="auto"/>
-            <w:noWrap/>
-            <w:vAlign w:val="bottom"/>
-          </w:tcPr>
-          <w:p>
-            <w:pPr>
-              <w:widowControl/>
-              <w:spacing w:line="240" w:lineRule="auto"/>
-              <w:rPr>
-                <w:rFonts w:ascii="Arial" w:hAnsi="Arial" w:cs="Arial"/>
-                <w:lang w:eastAsia="ja-JP"/>
-              </w:rPr>
-            </w:pPr>
-            <w:r>
-              <w:rPr>
-                <w:rFonts w:ascii="Arial" w:hAnsi="Arial" w:cs="Arial"/>
-                <w:lang w:eastAsia="ja-JP"/>
-              </w:rPr>
-              <w:t xml:space="preserve">Axel </w:t>
-            </w:r>
-            <w:proofErr w:type="spellStart"/>
-            <w:r>
-              <w:rPr>
-                <w:rFonts w:ascii="Arial" w:hAnsi="Arial" w:cs="Arial"/>
-                <w:lang w:eastAsia="ja-JP"/>
-              </w:rPr>
-              <w:t>Granli</w:t>
-            </w:r>
-            <w:proofErr w:type="spellEnd"/>
-          </w:p>
-        </w:tc>
-        <w:tc>
-          <w:tcPr>
-            <w:tcW w:w="900" w:type="dxa"/>
-            <w:shd w:val="clear" w:color="auto" w:fill="auto"/>
-            <w:noWrap/>
-            <w:vAlign w:val="bottom"/>
-          </w:tcPr>
-          <w:p>
-            <w:pPr>
-              <w:widowControl/>
-              <w:spacing w:line="240" w:lineRule="auto"/>
-              <w:rPr>
-                <w:rFonts w:ascii="Arial" w:hAnsi="Arial" w:cs="Arial"/>
-                <w:lang w:eastAsia="ja-JP"/>
-              </w:rPr>
-            </w:pPr>
-            <w:r>
-              <w:rPr>
-                <w:rFonts w:ascii="Arial" w:hAnsi="Arial" w:cs="Arial"/>
-                <w:lang w:eastAsia="ja-JP"/>
-              </w:rPr>
-              <w:t>15</w:t>
-            </w:r>
-          </w:p>
-        </w:tc>
-        <w:tc>
-          <w:tcPr>
-            <w:tcW w:w="1080" w:type="dxa"/>
-            <w:shd w:val="clear" w:color="auto" w:fill="auto"/>
-            <w:noWrap/>
-            <w:vAlign w:val="bottom"/>
-          </w:tcPr>
-          <w:p>
-            <w:pPr>
-              <w:widowControl/>
-              <w:spacing w:line="240" w:lineRule="auto"/>
-              <w:rPr>
-                <w:rFonts w:ascii="Arial" w:hAnsi="Arial" w:cs="Arial"/>
-                <w:lang w:eastAsia="ja-JP"/>
-              </w:rPr>
-            </w:pPr>
-            <w:r>
-              <w:rPr>
-                <w:rFonts w:ascii="Arial" w:hAnsi="Arial" w:cs="Arial"/>
-                <w:lang w:eastAsia="ja-JP"/>
-              </w:rPr>
-              <w:t>0</w:t>
-            </w:r>
-          </w:p>
-        </w:tc>
-      </w:tr>
-      <w:tr>
-        <w:trPr>
-          <w:trHeight w:val="255"/>
-        </w:trPr>
-        <w:tc>
-          <w:tcPr>
-            <w:tcW w:w="1543" w:type="dxa"/>
-            <w:shd w:val="clear" w:color="auto" w:fill="auto"/>
-            <w:noWrap/>
-            <w:vAlign w:val="bottom"/>
-          </w:tcPr>
-          <w:p>
-            <w:pPr>
-              <w:widowControl/>
-              <w:spacing w:line="240" w:lineRule="auto"/>
-              <w:rPr>
-                <w:rFonts w:ascii="Arial" w:hAnsi="Arial" w:cs="Arial"/>
-                <w:lang w:eastAsia="ja-JP"/>
-              </w:rPr>
-            </w:pPr>
-            <w:r>
-              <w:rPr>
-                <w:rFonts w:ascii="Arial" w:hAnsi="Arial" w:cs="Arial"/>
-                <w:lang w:eastAsia="ja-JP"/>
-              </w:rPr>
-              <w:t>User Registration</w:t>
-            </w:r>
-          </w:p>
-        </w:tc>
-        <w:tc>
-          <w:tcPr>
-            <w:tcW w:w="990" w:type="dxa"/>
-            <w:shd w:val="clear" w:color="auto" w:fill="auto"/>
-            <w:noWrap/>
-            <w:vAlign w:val="bottom"/>
-          </w:tcPr>
-          <w:p>
-            <w:pPr>
-              <w:widowControl/>
-              <w:spacing w:line="240" w:lineRule="auto"/>
-              <w:rPr>
-                <w:rFonts w:ascii="Arial" w:hAnsi="Arial" w:cs="Arial"/>
-                <w:lang w:eastAsia="ja-JP"/>
-              </w:rPr>
-            </w:pPr>
-            <w:r>
-              <w:rPr>
-                <w:rFonts w:ascii="Arial" w:hAnsi="Arial" w:cs="Arial"/>
-                <w:lang w:eastAsia="ja-JP"/>
-              </w:rPr>
-              <w:t>Low</w:t>
-            </w:r>
-          </w:p>
-        </w:tc>
-        <w:tc>
-          <w:tcPr>
-            <w:tcW w:w="882" w:type="dxa"/>
-            <w:shd w:val="clear" w:color="auto" w:fill="auto"/>
-            <w:noWrap/>
-            <w:vAlign w:val="bottom"/>
-          </w:tcPr>
-          <w:p>
-            <w:pPr>
-              <w:widowControl/>
-              <w:spacing w:line="240" w:lineRule="auto"/>
-              <w:rPr>
-                <w:rFonts w:ascii="Arial" w:hAnsi="Arial" w:cs="Arial"/>
-                <w:lang w:eastAsia="ja-JP"/>
-              </w:rPr>
-            </w:pPr>
-            <w:r>
-              <w:rPr>
-                <w:rFonts w:ascii="Arial" w:hAnsi="Arial" w:cs="Arial"/>
-                <w:lang w:eastAsia="ja-JP"/>
-              </w:rPr>
-              <w:t>75%</w:t>
-            </w:r>
-          </w:p>
-        </w:tc>
-        <w:tc>
-          <w:tcPr>
-            <w:tcW w:w="1008" w:type="dxa"/>
-            <w:shd w:val="clear" w:color="auto" w:fill="auto"/>
-            <w:noWrap/>
-            <w:vAlign w:val="bottom"/>
-          </w:tcPr>
-          <w:p>
-            <w:pPr>
-              <w:widowControl/>
-              <w:spacing w:line="240" w:lineRule="auto"/>
-              <w:rPr>
-                <w:rFonts w:ascii="Arial" w:hAnsi="Arial" w:cs="Arial"/>
-                <w:lang w:eastAsia="ja-JP"/>
-              </w:rPr>
-            </w:pPr>
-            <w:hyperlink r:id="rId13" w:history="1">
-              <w:proofErr w:type="spellStart"/>
-              <w:r>
-                <w:rPr>
-                  <w:rStyle w:val="Hyperlink"/>
-                  <w:rFonts w:ascii="Arial" w:hAnsi="Arial" w:cs="Arial"/>
-                  <w:lang w:eastAsia="ja-JP"/>
-                </w:rPr>
-                <w:t>Trello</w:t>
-              </w:r>
-              <w:proofErr w:type="spellEnd"/>
-              <w:r>
-                <w:rPr>
-                  <w:rStyle w:val="Hyperlink"/>
-                  <w:rFonts w:ascii="Arial" w:hAnsi="Arial" w:cs="Arial"/>
-                  <w:lang w:eastAsia="ja-JP"/>
-                </w:rPr>
-                <w:t xml:space="preserve"> Board</w:t>
-              </w:r>
-            </w:hyperlink>
-          </w:p>
-        </w:tc>
-        <w:tc>
-          <w:tcPr>
-            <w:tcW w:w="990" w:type="dxa"/>
-            <w:shd w:val="clear" w:color="auto" w:fill="auto"/>
-            <w:noWrap/>
-            <w:vAlign w:val="bottom"/>
-          </w:tcPr>
-          <w:p>
-            <w:pPr>
-              <w:widowControl/>
-              <w:spacing w:line="240" w:lineRule="auto"/>
-              <w:rPr>
-                <w:rFonts w:ascii="Arial" w:hAnsi="Arial" w:cs="Arial"/>
-                <w:lang w:eastAsia="ja-JP"/>
-              </w:rPr>
-            </w:pPr>
-            <w:r>
-              <w:rPr>
-                <w:rFonts w:ascii="Arial" w:hAnsi="Arial" w:cs="Arial"/>
-                <w:lang w:eastAsia="ja-JP"/>
-              </w:rPr>
-              <w:t>Sprint 1</w:t>
-            </w:r>
-          </w:p>
-        </w:tc>
-        <w:tc>
-          <w:tcPr>
-            <w:tcW w:w="1080" w:type="dxa"/>
-            <w:shd w:val="clear" w:color="auto" w:fill="auto"/>
-            <w:noWrap/>
-            <w:vAlign w:val="bottom"/>
-          </w:tcPr>
-          <w:p>
-            <w:pPr>
-              <w:widowControl/>
-              <w:spacing w:line="240" w:lineRule="auto"/>
-              <w:rPr>
-                <w:rFonts w:ascii="Arial" w:hAnsi="Arial" w:cs="Arial"/>
-                <w:lang w:eastAsia="ja-JP"/>
-              </w:rPr>
-            </w:pPr>
-            <w:r>
-              <w:rPr>
-                <w:rFonts w:ascii="Arial" w:hAnsi="Arial" w:cs="Arial"/>
-                <w:lang w:eastAsia="ja-JP"/>
-              </w:rPr>
-              <w:t xml:space="preserve">Gabriel </w:t>
-            </w:r>
-            <w:proofErr w:type="spellStart"/>
-            <w:r>
-              <w:rPr>
-                <w:rFonts w:ascii="Arial" w:hAnsi="Arial" w:cs="Arial"/>
-                <w:lang w:eastAsia="ja-JP"/>
-              </w:rPr>
-              <w:t>Bulai</w:t>
-            </w:r>
-            <w:proofErr w:type="spellEnd"/>
-          </w:p>
-        </w:tc>
-        <w:tc>
-          <w:tcPr>
-            <w:tcW w:w="900" w:type="dxa"/>
-            <w:shd w:val="clear" w:color="auto" w:fill="auto"/>
-            <w:noWrap/>
-            <w:vAlign w:val="bottom"/>
-          </w:tcPr>
-          <w:p>
-            <w:pPr>
-              <w:widowControl/>
-              <w:spacing w:line="240" w:lineRule="auto"/>
-              <w:rPr>
-                <w:rFonts w:ascii="Arial" w:hAnsi="Arial" w:cs="Arial"/>
-                <w:lang w:eastAsia="ja-JP"/>
-              </w:rPr>
-            </w:pPr>
-            <w:r>
-              <w:rPr>
-                <w:rFonts w:ascii="Arial" w:hAnsi="Arial" w:cs="Arial"/>
-                <w:lang w:eastAsia="ja-JP"/>
-              </w:rPr>
-              <w:t>10</w:t>
-            </w:r>
-          </w:p>
-        </w:tc>
-        <w:tc>
-          <w:tcPr>
-            <w:tcW w:w="1080" w:type="dxa"/>
-            <w:shd w:val="clear" w:color="auto" w:fill="auto"/>
-            <w:noWrap/>
-            <w:vAlign w:val="bottom"/>
-          </w:tcPr>
-          <w:p>
-            <w:pPr>
-              <w:widowControl/>
-              <w:spacing w:line="240" w:lineRule="auto"/>
-              <w:rPr>
-                <w:rFonts w:ascii="Arial" w:hAnsi="Arial" w:cs="Arial"/>
-                <w:lang w:eastAsia="ja-JP"/>
-              </w:rPr>
-            </w:pPr>
-            <w:r>
-              <w:rPr>
-                <w:rFonts w:ascii="Arial" w:hAnsi="Arial" w:cs="Arial"/>
-                <w:lang w:eastAsia="ja-JP"/>
-              </w:rPr>
-              <w:t>3</w:t>
-            </w:r>
-          </w:p>
-        </w:tc>
-      </w:tr>
-      <w:tr>
-        <w:trPr>
-          <w:trHeight w:val="255"/>
-        </w:trPr>
-        <w:tc>
-          <w:tcPr>
-            <w:tcW w:w="1543" w:type="dxa"/>
-            <w:shd w:val="clear" w:color="auto" w:fill="auto"/>
-            <w:noWrap/>
-            <w:vAlign w:val="bottom"/>
-          </w:tcPr>
-          <w:p>
-            <w:pPr>
-              <w:widowControl/>
-              <w:spacing w:line="240" w:lineRule="auto"/>
-              <w:rPr>
-                <w:rFonts w:ascii="Arial" w:hAnsi="Arial" w:cs="Arial"/>
-                <w:lang w:eastAsia="ja-JP"/>
-              </w:rPr>
-            </w:pPr>
-            <w:r>
-              <w:rPr>
-                <w:rFonts w:ascii="Arial" w:hAnsi="Arial" w:cs="Arial"/>
-                <w:lang w:eastAsia="ja-JP"/>
-              </w:rPr>
-              <w:t>Test Environment</w:t>
-            </w:r>
-          </w:p>
-        </w:tc>
-        <w:tc>
-          <w:tcPr>
-            <w:tcW w:w="990" w:type="dxa"/>
-            <w:shd w:val="clear" w:color="auto" w:fill="auto"/>
-            <w:noWrap/>
-            <w:vAlign w:val="bottom"/>
-          </w:tcPr>
-          <w:p>
-            <w:pPr>
-              <w:widowControl/>
-              <w:spacing w:line="240" w:lineRule="auto"/>
-              <w:rPr>
-                <w:rFonts w:ascii="Arial" w:hAnsi="Arial" w:cs="Arial"/>
-                <w:lang w:eastAsia="ja-JP"/>
-              </w:rPr>
-            </w:pPr>
-            <w:r>
-              <w:rPr>
-                <w:rFonts w:ascii="Arial" w:hAnsi="Arial" w:cs="Arial"/>
-                <w:lang w:eastAsia="ja-JP"/>
-              </w:rPr>
-              <w:t>Medium</w:t>
-            </w:r>
-          </w:p>
-        </w:tc>
-        <w:tc>
-          <w:tcPr>
-            <w:tcW w:w="882" w:type="dxa"/>
-            <w:shd w:val="clear" w:color="auto" w:fill="auto"/>
-            <w:noWrap/>
-            <w:vAlign w:val="bottom"/>
-          </w:tcPr>
-          <w:p>
-            <w:pPr>
-              <w:widowControl/>
-              <w:spacing w:line="240" w:lineRule="auto"/>
-              <w:rPr>
-                <w:rFonts w:ascii="Arial" w:hAnsi="Arial" w:cs="Arial"/>
-                <w:lang w:eastAsia="ja-JP"/>
-              </w:rPr>
-            </w:pPr>
-            <w:r>
-              <w:rPr>
-                <w:rFonts w:ascii="Arial" w:hAnsi="Arial" w:cs="Arial"/>
-                <w:lang w:eastAsia="ja-JP"/>
-              </w:rPr>
-              <w:t>100%</w:t>
-            </w:r>
-          </w:p>
-        </w:tc>
-        <w:tc>
-          <w:tcPr>
-            <w:tcW w:w="1008" w:type="dxa"/>
-            <w:shd w:val="clear" w:color="auto" w:fill="auto"/>
-            <w:noWrap/>
-            <w:vAlign w:val="bottom"/>
-          </w:tcPr>
-          <w:p>
-            <w:pPr>
-              <w:widowControl/>
-              <w:spacing w:line="240" w:lineRule="auto"/>
-              <w:rPr>
-                <w:rFonts w:ascii="Arial" w:hAnsi="Arial" w:cs="Arial"/>
-                <w:lang w:eastAsia="ja-JP"/>
-              </w:rPr>
-            </w:pPr>
-            <w:hyperlink r:id="rId14" w:history="1">
-              <w:proofErr w:type="spellStart"/>
-              <w:r>
-                <w:rPr>
-                  <w:rStyle w:val="Hyperlink"/>
-                  <w:rFonts w:ascii="Arial" w:hAnsi="Arial" w:cs="Arial"/>
-                  <w:lang w:eastAsia="ja-JP"/>
-                </w:rPr>
-                <w:t>Trello</w:t>
-              </w:r>
-              <w:proofErr w:type="spellEnd"/>
-              <w:r>
-                <w:rPr>
-                  <w:rStyle w:val="Hyperlink"/>
-                  <w:rFonts w:ascii="Arial" w:hAnsi="Arial" w:cs="Arial"/>
-                  <w:lang w:eastAsia="ja-JP"/>
-                </w:rPr>
-                <w:t xml:space="preserve"> Boar</w:t>
-              </w:r>
-              <w:r>
-                <w:rPr>
-                  <w:rStyle w:val="Hyperlink"/>
-                  <w:rFonts w:ascii="Arial" w:hAnsi="Arial" w:cs="Arial"/>
-                  <w:lang w:eastAsia="ja-JP"/>
-                </w:rPr>
-                <w:t>d</w:t>
-              </w:r>
-            </w:hyperlink>
-          </w:p>
-        </w:tc>
-        <w:tc>
-          <w:tcPr>
-            <w:tcW w:w="990" w:type="dxa"/>
-            <w:shd w:val="clear" w:color="auto" w:fill="auto"/>
-            <w:noWrap/>
-            <w:vAlign w:val="bottom"/>
-          </w:tcPr>
-          <w:p>
-            <w:pPr>
-              <w:widowControl/>
-              <w:spacing w:line="240" w:lineRule="auto"/>
-              <w:rPr>
-                <w:rFonts w:ascii="Arial" w:hAnsi="Arial" w:cs="Arial"/>
-                <w:lang w:eastAsia="ja-JP"/>
-              </w:rPr>
-            </w:pPr>
-            <w:r>
-              <w:rPr>
-                <w:rFonts w:ascii="Arial" w:hAnsi="Arial" w:cs="Arial"/>
-                <w:lang w:eastAsia="ja-JP"/>
-              </w:rPr>
-              <w:t>Sprint 1</w:t>
-            </w:r>
-          </w:p>
-        </w:tc>
-        <w:tc>
-          <w:tcPr>
-            <w:tcW w:w="1080" w:type="dxa"/>
-            <w:shd w:val="clear" w:color="auto" w:fill="auto"/>
-            <w:noWrap/>
-            <w:vAlign w:val="bottom"/>
-          </w:tcPr>
-          <w:p>
-            <w:pPr>
-              <w:widowControl/>
-              <w:spacing w:line="240" w:lineRule="auto"/>
-              <w:rPr>
-                <w:rFonts w:ascii="Arial" w:hAnsi="Arial" w:cs="Arial"/>
-                <w:lang w:eastAsia="ja-JP"/>
-              </w:rPr>
-            </w:pPr>
-            <w:proofErr w:type="spellStart"/>
-            <w:r>
-              <w:rPr>
-                <w:rFonts w:ascii="Arial" w:hAnsi="Arial" w:cs="Arial"/>
-                <w:lang w:eastAsia="ja-JP"/>
-              </w:rPr>
-              <w:t>Joacim</w:t>
-            </w:r>
-            <w:proofErr w:type="spellEnd"/>
-            <w:r>
-              <w:rPr>
-                <w:rFonts w:ascii="Arial" w:hAnsi="Arial" w:cs="Arial"/>
-                <w:lang w:eastAsia="ja-JP"/>
-              </w:rPr>
-              <w:t xml:space="preserve"> </w:t>
-            </w:r>
-            <w:proofErr w:type="spellStart"/>
-            <w:r>
-              <w:rPr>
-                <w:rFonts w:ascii="Arial" w:hAnsi="Arial" w:cs="Arial"/>
-                <w:lang w:eastAsia="ja-JP"/>
-              </w:rPr>
-              <w:t>Eberlen</w:t>
-            </w:r>
-            <w:proofErr w:type="spellEnd"/>
-          </w:p>
-        </w:tc>
-        <w:tc>
-          <w:tcPr>
-            <w:tcW w:w="900" w:type="dxa"/>
+              <w:t>Shaun McMurray</w:t>
+            </w:r>
+          </w:p>
+        </w:tc>
+        <w:tc>
+          <w:tcPr>
+            <w:tcW w:w="859" w:type="dxa"/>
             <w:shd w:val="clear" w:color="auto" w:fill="auto"/>
             <w:noWrap/>
             <w:vAlign w:val="bottom"/>
@@ -2378,7 +2414,6 @@
       <w:tblPr>
         <w:tblStyle w:val="TableGrid"/>
         <w:tblW w:w="0" w:type="auto"/>
-        <w:tblInd w:w="0" w:type="dxa"/>
         <w:tblLook w:val="01E0" w:firstRow="1" w:lastRow="1" w:firstColumn="1" w:lastColumn="1" w:noHBand="0" w:noVBand="0"/>
       </w:tblPr>
       <w:tblGrid>
@@ -2657,7 +2692,10 @@
               <w:jc w:val="center"/>
             </w:pPr>
             <w:r>
-              <w:t xml:space="preserve">Solved </w:t>
+              <w:t>Addressed</w:t>
+            </w:r>
+            <w:r>
+              <w:t xml:space="preserve"> </w:t>
             </w:r>
           </w:p>
         </w:tc>
@@ -2777,12 +2815,6 @@
         <w:gridCol w:w="3765"/>
       </w:tblGrid>
       <w:tr>
-        <w:tblPrEx>
-          <w:tblCellMar>
-            <w:top w:w="0" w:type="dxa"/>
-            <w:bottom w:w="0" w:type="dxa"/>
-          </w:tblCellMar>
-        </w:tblPrEx>
         <w:tc>
           <w:tcPr>
             <w:tcW w:w="1778" w:type="dxa"/>
@@ -2824,12 +2856,6 @@
         </w:tc>
       </w:tr>
       <w:tr>
-        <w:tblPrEx>
-          <w:tblCellMar>
-            <w:top w:w="0" w:type="dxa"/>
-            <w:bottom w:w="0" w:type="dxa"/>
-          </w:tblCellMar>
-        </w:tblPrEx>
         <w:tc>
           <w:tcPr>
             <w:tcW w:w="1778" w:type="dxa"/>
@@ -2864,12 +2890,6 @@
         </w:tc>
       </w:tr>
       <w:tr>
-        <w:tblPrEx>
-          <w:tblCellMar>
-            <w:top w:w="0" w:type="dxa"/>
-            <w:bottom w:w="0" w:type="dxa"/>
-          </w:tblCellMar>
-        </w:tblPrEx>
         <w:tc>
           <w:tcPr>
             <w:tcW w:w="1778" w:type="dxa"/>
@@ -2898,186 +2918,12 @@
               <w:rPr>
                 <w:iCs/>
               </w:rPr>
-              <w:t xml:space="preserve">Emil </w:t>
-            </w:r>
-            <w:proofErr w:type="spellStart"/>
-            <w:r>
-              <w:rPr>
-                <w:iCs/>
-              </w:rPr>
-              <w:t>Alegroth</w:t>
-            </w:r>
-            <w:proofErr w:type="spellEnd"/>
-            <w:r>
-              <w:rPr>
-                <w:iCs/>
-              </w:rPr>
-              <w:t xml:space="preserve">, Chiara </w:t>
-            </w:r>
-            <w:proofErr w:type="spellStart"/>
-            <w:r>
-              <w:rPr>
-                <w:iCs/>
-              </w:rPr>
-              <w:t>Lucatello</w:t>
-            </w:r>
-            <w:proofErr w:type="spellEnd"/>
-            <w:r>
-              <w:rPr>
-                <w:iCs/>
-              </w:rPr>
-              <w:t xml:space="preserve">, Mayra </w:t>
-            </w:r>
-            <w:proofErr w:type="spellStart"/>
-            <w:r>
-              <w:rPr>
-                <w:iCs/>
-              </w:rPr>
-              <w:t>Soliz</w:t>
-            </w:r>
-            <w:proofErr w:type="spellEnd"/>
-            <w:r>
-              <w:rPr>
-                <w:iCs/>
-              </w:rPr>
-              <w:t xml:space="preserve">, Axel </w:t>
-            </w:r>
-            <w:proofErr w:type="spellStart"/>
-            <w:r>
-              <w:rPr>
-                <w:iCs/>
-              </w:rPr>
-              <w:t>Granli</w:t>
-            </w:r>
-            <w:proofErr w:type="spellEnd"/>
-            <w:r>
-              <w:rPr>
-                <w:iCs/>
-              </w:rPr>
-              <w:t xml:space="preserve">, </w:t>
-            </w:r>
-            <w:proofErr w:type="spellStart"/>
-            <w:r>
-              <w:rPr>
-                <w:iCs/>
-              </w:rPr>
-              <w:t>Boyan</w:t>
-            </w:r>
-            <w:proofErr w:type="spellEnd"/>
-            <w:r>
-              <w:rPr>
-                <w:iCs/>
-              </w:rPr>
-              <w:t xml:space="preserve"> Dai, Erik </w:t>
-            </w:r>
-            <w:proofErr w:type="spellStart"/>
-            <w:r>
-              <w:rPr>
-                <w:iCs/>
-              </w:rPr>
-              <w:t>Laurin</w:t>
-            </w:r>
-            <w:proofErr w:type="spellEnd"/>
-            <w:r>
-              <w:rPr>
-                <w:iCs/>
-              </w:rPr>
-              <w:t xml:space="preserve">, </w:t>
-            </w:r>
-            <w:proofErr w:type="spellStart"/>
-            <w:r>
-              <w:rPr>
-                <w:iCs/>
-              </w:rPr>
-              <w:t>Babriel</w:t>
-            </w:r>
-            <w:proofErr w:type="spellEnd"/>
-            <w:r>
-              <w:rPr>
-                <w:iCs/>
-              </w:rPr>
-              <w:t xml:space="preserve"> </w:t>
-            </w:r>
-            <w:proofErr w:type="spellStart"/>
-            <w:r>
-              <w:rPr>
-                <w:iCs/>
-              </w:rPr>
-              <w:t>Bulai</w:t>
-            </w:r>
-            <w:proofErr w:type="spellEnd"/>
-            <w:r>
-              <w:rPr>
-                <w:iCs/>
-              </w:rPr>
-              <w:t xml:space="preserve">, </w:t>
-            </w:r>
-            <w:proofErr w:type="spellStart"/>
-            <w:r>
-              <w:rPr>
-                <w:iCs/>
-              </w:rPr>
-              <w:t>Joacim</w:t>
-            </w:r>
-            <w:proofErr w:type="spellEnd"/>
-            <w:r>
-              <w:rPr>
-                <w:iCs/>
-              </w:rPr>
-              <w:t xml:space="preserve"> </w:t>
-            </w:r>
-            <w:proofErr w:type="spellStart"/>
-            <w:r>
-              <w:rPr>
-                <w:iCs/>
-              </w:rPr>
-              <w:t>Eberlen</w:t>
-            </w:r>
-            <w:proofErr w:type="spellEnd"/>
-            <w:r>
-              <w:rPr>
-                <w:iCs/>
-              </w:rPr>
-              <w:t xml:space="preserve">, </w:t>
-            </w:r>
-            <w:proofErr w:type="spellStart"/>
-            <w:r>
-              <w:rPr>
-                <w:iCs/>
-              </w:rPr>
-              <w:t>Justinas</w:t>
-            </w:r>
-            <w:proofErr w:type="spellEnd"/>
-            <w:r>
-              <w:rPr>
-                <w:iCs/>
-              </w:rPr>
-              <w:t xml:space="preserve"> </w:t>
-            </w:r>
-            <w:proofErr w:type="spellStart"/>
-            <w:r>
-              <w:rPr>
-                <w:iCs/>
-              </w:rPr>
-              <w:t>Stirbys</w:t>
-            </w:r>
-            <w:proofErr w:type="spellEnd"/>
-            <w:r>
-              <w:rPr>
-                <w:iCs/>
-              </w:rPr>
-              <w:t>, Shaun McMurray</w:t>
+              <w:t>Emil Alegroth, Chiara Lucatello, Mayra Soliz, Axel Granli, Boyan Dai, Erik Laurin, Babriel Bulai, Joacim Eberlen, Justinas Stirbys, Shaun McMurray</w:t>
             </w:r>
           </w:p>
         </w:tc>
       </w:tr>
       <w:tr>
-        <w:tblPrEx>
-          <w:tblCellMar>
-            <w:top w:w="0" w:type="dxa"/>
-            <w:bottom w:w="0" w:type="dxa"/>
-          </w:tblCellMar>
-        </w:tblPrEx>
         <w:tc>
           <w:tcPr>
             <w:tcW w:w="1778" w:type="dxa"/>
@@ -3231,24 +3077,8 @@
         <w:rPr>
           <w:color w:val="auto"/>
         </w:rPr>
-        <w:t xml:space="preserve">managed to 10cm in front of objects before hitting them, although the responsiveness would fluctuate depending on battery level. At the time only a few test cases were developed for the </w:t>
+        <w:t>managed to 10cm in front of objects before hitting them, although the responsiveness would fluctuate depending on battery level. At the time only a few test cases were developed for the application which were passed.</w:t>
       </w:r>
-      <w:proofErr w:type="gramStart"/>
-      <w:r>
-        <w:rPr>
-          <w:color w:val="auto"/>
-        </w:rPr>
-        <w:t>application which were</w:t>
-      </w:r>
-      <w:proofErr w:type="gramEnd"/>
-      <w:r>
-        <w:rPr>
-          <w:color w:val="auto"/>
-        </w:rPr>
-        <w:t xml:space="preserve"> passed.</w:t>
-      </w:r>
-      <w:bookmarkStart w:id="1" w:name="_GoBack"/>
-      <w:bookmarkEnd w:id="1"/>
     </w:p>
     <w:p>
       <w:pPr>
@@ -3291,21 +3121,7 @@
         <w:rPr>
           <w:color w:val="auto"/>
         </w:rPr>
-        <w:t xml:space="preserve">ated to mapping immediate surroundings using a </w:t>
-      </w:r>
-      <w:proofErr w:type="spellStart"/>
-      <w:r>
-        <w:rPr>
-          <w:color w:val="auto"/>
-        </w:rPr>
-        <w:t>LiDAR</w:t>
-      </w:r>
-      <w:proofErr w:type="spellEnd"/>
-      <w:r>
-        <w:rPr>
-          <w:color w:val="auto"/>
-        </w:rPr>
-        <w:t xml:space="preserve"> on a remote device</w:t>
+        <w:t>ated to mapping immediate surroundings using a LiDAR on a remote device</w:t>
       </w:r>
     </w:p>
     <w:sectPr>
@@ -3318,7 +3134,7 @@
 </file>
 
 <file path=word/endnotes.xml><?xml version="1.0" encoding="utf-8"?>
-<w:endnotes xmlns:wpc="http://schemas.microsoft.com/office/word/2010/wordprocessingCanvas" xmlns:mc="http://schemas.openxmlformats.org/markup-compatibility/2006" xmlns:o="urn:schemas-microsoft-com:office:office" xmlns:r="http://schemas.openxmlformats.org/officeDocument/2006/relationships" xmlns:m="http://schemas.openxmlformats.org/officeDocument/2006/math" xmlns:v="urn:schemas-microsoft-com:vml" xmlns:wp14="http://schemas.microsoft.com/office/word/2010/wordprocessingDrawing" xmlns:wp="http://schemas.openxmlformats.org/drawingml/2006/wordprocessingDrawing" xmlns:w10="urn:schemas-microsoft-com:office:word" xmlns:w="http://schemas.openxmlformats.org/wordprocessingml/2006/main" xmlns:w14="http://schemas.microsoft.com/office/word/2010/wordml" xmlns:wpg="http://schemas.microsoft.com/office/word/2010/wordprocessingGroup" xmlns:wpi="http://schemas.microsoft.com/office/word/2010/wordprocessingInk" xmlns:wne="http://schemas.microsoft.com/office/word/2006/wordml" xmlns:wps="http://schemas.microsoft.com/office/word/2010/wordprocessingShape" mc:Ignorable="w14 wp14">
+<w:endnotes xmlns:wpc="http://schemas.microsoft.com/office/word/2010/wordprocessingCanvas" xmlns:cx="http://schemas.microsoft.com/office/drawing/2014/chartex" xmlns:cx1="http://schemas.microsoft.com/office/drawing/2015/9/8/chartex" xmlns:cx2="http://schemas.microsoft.com/office/drawing/2015/10/21/chartex" xmlns:cx3="http://schemas.microsoft.com/office/drawing/2016/5/9/chartex" xmlns:cx4="http://schemas.microsoft.com/office/drawing/2016/5/10/chartex" xmlns:cx5="http://schemas.microsoft.com/office/drawing/2016/5/11/chartex" xmlns:mc="http://schemas.openxmlformats.org/markup-compatibility/2006" xmlns:o="urn:schemas-microsoft-com:office:office" xmlns:r="http://schemas.openxmlformats.org/officeDocument/2006/relationships" xmlns:m="http://schemas.openxmlformats.org/officeDocument/2006/math" xmlns:v="urn:schemas-microsoft-com:vml" xmlns:wp14="http://schemas.microsoft.com/office/word/2010/wordprocessingDrawing" xmlns:wp="http://schemas.openxmlformats.org/drawingml/2006/wordprocessingDrawing" xmlns:w10="urn:schemas-microsoft-com:office:word" xmlns:w="http://schemas.openxmlformats.org/wordprocessingml/2006/main" xmlns:w14="http://schemas.microsoft.com/office/word/2010/wordml" xmlns:w15="http://schemas.microsoft.com/office/word/2012/wordml" xmlns:w16se="http://schemas.microsoft.com/office/word/2015/wordml/symex" xmlns:wpg="http://schemas.microsoft.com/office/word/2010/wordprocessingGroup" xmlns:wpi="http://schemas.microsoft.com/office/word/2010/wordprocessingInk" xmlns:wne="http://schemas.microsoft.com/office/word/2006/wordml" xmlns:wps="http://schemas.microsoft.com/office/word/2010/wordprocessingShape" mc:Ignorable="w14 w15 w16se wp14">
   <w:endnote w:type="separator" w:id="-1">
     <w:p>
       <w:r>
@@ -3337,7 +3153,7 @@
 </file>
 
 <file path=word/footer1.xml><?xml version="1.0" encoding="utf-8"?>
-<w:ftr xmlns:wpc="http://schemas.microsoft.com/office/word/2010/wordprocessingCanvas" xmlns:mc="http://schemas.openxmlformats.org/markup-compatibility/2006" xmlns:o="urn:schemas-microsoft-com:office:office" xmlns:r="http://schemas.openxmlformats.org/officeDocument/2006/relationships" xmlns:m="http://schemas.openxmlformats.org/officeDocument/2006/math" xmlns:v="urn:schemas-microsoft-com:vml" xmlns:wp14="http://schemas.microsoft.com/office/word/2010/wordprocessingDrawing" xmlns:wp="http://schemas.openxmlformats.org/drawingml/2006/wordprocessingDrawing" xmlns:w10="urn:schemas-microsoft-com:office:word" xmlns:w="http://schemas.openxmlformats.org/wordprocessingml/2006/main" xmlns:w14="http://schemas.microsoft.com/office/word/2010/wordml" xmlns:wpg="http://schemas.microsoft.com/office/word/2010/wordprocessingGroup" xmlns:wpi="http://schemas.microsoft.com/office/word/2010/wordprocessingInk" xmlns:wne="http://schemas.microsoft.com/office/word/2006/wordml" xmlns:wps="http://schemas.microsoft.com/office/word/2010/wordprocessingShape" mc:Ignorable="w14 wp14">
+<w:ftr xmlns:wpc="http://schemas.microsoft.com/office/word/2010/wordprocessingCanvas" xmlns:cx="http://schemas.microsoft.com/office/drawing/2014/chartex" xmlns:cx1="http://schemas.microsoft.com/office/drawing/2015/9/8/chartex" xmlns:cx2="http://schemas.microsoft.com/office/drawing/2015/10/21/chartex" xmlns:cx3="http://schemas.microsoft.com/office/drawing/2016/5/9/chartex" xmlns:cx4="http://schemas.microsoft.com/office/drawing/2016/5/10/chartex" xmlns:cx5="http://schemas.microsoft.com/office/drawing/2016/5/11/chartex" xmlns:mc="http://schemas.openxmlformats.org/markup-compatibility/2006" xmlns:o="urn:schemas-microsoft-com:office:office" xmlns:r="http://schemas.openxmlformats.org/officeDocument/2006/relationships" xmlns:m="http://schemas.openxmlformats.org/officeDocument/2006/math" xmlns:v="urn:schemas-microsoft-com:vml" xmlns:wp14="http://schemas.microsoft.com/office/word/2010/wordprocessingDrawing" xmlns:wp="http://schemas.openxmlformats.org/drawingml/2006/wordprocessingDrawing" xmlns:w10="urn:schemas-microsoft-com:office:word" xmlns:w="http://schemas.openxmlformats.org/wordprocessingml/2006/main" xmlns:w14="http://schemas.microsoft.com/office/word/2010/wordml" xmlns:w15="http://schemas.microsoft.com/office/word/2012/wordml" xmlns:w16se="http://schemas.microsoft.com/office/word/2015/wordml/symex" xmlns:wpg="http://schemas.microsoft.com/office/word/2010/wordprocessingGroup" xmlns:wpi="http://schemas.microsoft.com/office/word/2010/wordprocessingInk" xmlns:wne="http://schemas.microsoft.com/office/word/2006/wordml" xmlns:wps="http://schemas.microsoft.com/office/word/2010/wordprocessingShape" mc:Ignorable="w14 w15 w16se wp14">
   <w:tbl>
     <w:tblPr>
       <w:tblW w:w="0" w:type="auto"/>
@@ -3358,12 +3174,6 @@
       <w:gridCol w:w="3162"/>
     </w:tblGrid>
     <w:tr>
-      <w:tblPrEx>
-        <w:tblCellMar>
-          <w:top w:w="0" w:type="dxa"/>
-          <w:bottom w:w="0" w:type="dxa"/>
-        </w:tblCellMar>
-      </w:tblPrEx>
       <w:tc>
         <w:tcPr>
           <w:tcW w:w="3162" w:type="dxa"/>
@@ -3460,7 +3270,7 @@
               <w:rStyle w:val="PageNumber"/>
               <w:noProof/>
             </w:rPr>
-            <w:t>1</w:t>
+            <w:t>2</w:t>
           </w:r>
           <w:r>
             <w:rPr>
@@ -3518,7 +3328,7 @@
 </file>
 
 <file path=word/footnotes.xml><?xml version="1.0" encoding="utf-8"?>
-<w:footnotes xmlns:wpc="http://schemas.microsoft.com/office/word/2010/wordprocessingCanvas" xmlns:mc="http://schemas.openxmlformats.org/markup-compatibility/2006" xmlns:o="urn:schemas-microsoft-com:office:office" xmlns:r="http://schemas.openxmlformats.org/officeDocument/2006/relationships" xmlns:m="http://schemas.openxmlformats.org/officeDocument/2006/math" xmlns:v="urn:schemas-microsoft-com:vml" xmlns:wp14="http://schemas.microsoft.com/office/word/2010/wordprocessingDrawing" xmlns:wp="http://schemas.openxmlformats.org/drawingml/2006/wordprocessingDrawing" xmlns:w10="urn:schemas-microsoft-com:office:word" xmlns:w="http://schemas.openxmlformats.org/wordprocessingml/2006/main" xmlns:w14="http://schemas.microsoft.com/office/word/2010/wordml" xmlns:wpg="http://schemas.microsoft.com/office/word/2010/wordprocessingGroup" xmlns:wpi="http://schemas.microsoft.com/office/word/2010/wordprocessingInk" xmlns:wne="http://schemas.microsoft.com/office/word/2006/wordml" xmlns:wps="http://schemas.microsoft.com/office/word/2010/wordprocessingShape" mc:Ignorable="w14 wp14">
+<w:footnotes xmlns:wpc="http://schemas.microsoft.com/office/word/2010/wordprocessingCanvas" xmlns:cx="http://schemas.microsoft.com/office/drawing/2014/chartex" xmlns:cx1="http://schemas.microsoft.com/office/drawing/2015/9/8/chartex" xmlns:cx2="http://schemas.microsoft.com/office/drawing/2015/10/21/chartex" xmlns:cx3="http://schemas.microsoft.com/office/drawing/2016/5/9/chartex" xmlns:cx4="http://schemas.microsoft.com/office/drawing/2016/5/10/chartex" xmlns:cx5="http://schemas.microsoft.com/office/drawing/2016/5/11/chartex" xmlns:mc="http://schemas.openxmlformats.org/markup-compatibility/2006" xmlns:o="urn:schemas-microsoft-com:office:office" xmlns:r="http://schemas.openxmlformats.org/officeDocument/2006/relationships" xmlns:m="http://schemas.openxmlformats.org/officeDocument/2006/math" xmlns:v="urn:schemas-microsoft-com:vml" xmlns:wp14="http://schemas.microsoft.com/office/word/2010/wordprocessingDrawing" xmlns:wp="http://schemas.openxmlformats.org/drawingml/2006/wordprocessingDrawing" xmlns:w10="urn:schemas-microsoft-com:office:word" xmlns:w="http://schemas.openxmlformats.org/wordprocessingml/2006/main" xmlns:w14="http://schemas.microsoft.com/office/word/2010/wordml" xmlns:w15="http://schemas.microsoft.com/office/word/2012/wordml" xmlns:w16se="http://schemas.microsoft.com/office/word/2015/wordml/symex" xmlns:wpg="http://schemas.microsoft.com/office/word/2010/wordprocessingGroup" xmlns:wpi="http://schemas.microsoft.com/office/word/2010/wordprocessingInk" xmlns:wne="http://schemas.microsoft.com/office/word/2006/wordml" xmlns:wps="http://schemas.microsoft.com/office/word/2010/wordprocessingShape" mc:Ignorable="w14 w15 w16se wp14">
   <w:footnote w:type="separator" w:id="-1">
     <w:p>
       <w:r>
@@ -3537,7 +3347,7 @@
 </file>
 
 <file path=word/header1.xml><?xml version="1.0" encoding="utf-8"?>
-<w:hdr xmlns:wpc="http://schemas.microsoft.com/office/word/2010/wordprocessingCanvas" xmlns:mc="http://schemas.openxmlformats.org/markup-compatibility/2006" xmlns:o="urn:schemas-microsoft-com:office:office" xmlns:r="http://schemas.openxmlformats.org/officeDocument/2006/relationships" xmlns:m="http://schemas.openxmlformats.org/officeDocument/2006/math" xmlns:v="urn:schemas-microsoft-com:vml" xmlns:wp14="http://schemas.microsoft.com/office/word/2010/wordprocessingDrawing" xmlns:wp="http://schemas.openxmlformats.org/drawingml/2006/wordprocessingDrawing" xmlns:w10="urn:schemas-microsoft-com:office:word" xmlns:w="http://schemas.openxmlformats.org/wordprocessingml/2006/main" xmlns:w14="http://schemas.microsoft.com/office/word/2010/wordml" xmlns:wpg="http://schemas.microsoft.com/office/word/2010/wordprocessingGroup" xmlns:wpi="http://schemas.microsoft.com/office/word/2010/wordprocessingInk" xmlns:wne="http://schemas.microsoft.com/office/word/2006/wordml" xmlns:wps="http://schemas.microsoft.com/office/word/2010/wordprocessingShape" mc:Ignorable="w14 wp14">
+<w:hdr xmlns:wpc="http://schemas.microsoft.com/office/word/2010/wordprocessingCanvas" xmlns:cx="http://schemas.microsoft.com/office/drawing/2014/chartex" xmlns:cx1="http://schemas.microsoft.com/office/drawing/2015/9/8/chartex" xmlns:cx2="http://schemas.microsoft.com/office/drawing/2015/10/21/chartex" xmlns:cx3="http://schemas.microsoft.com/office/drawing/2016/5/9/chartex" xmlns:cx4="http://schemas.microsoft.com/office/drawing/2016/5/10/chartex" xmlns:cx5="http://schemas.microsoft.com/office/drawing/2016/5/11/chartex" xmlns:mc="http://schemas.openxmlformats.org/markup-compatibility/2006" xmlns:o="urn:schemas-microsoft-com:office:office" xmlns:r="http://schemas.openxmlformats.org/officeDocument/2006/relationships" xmlns:m="http://schemas.openxmlformats.org/officeDocument/2006/math" xmlns:v="urn:schemas-microsoft-com:vml" xmlns:wp14="http://schemas.microsoft.com/office/word/2010/wordprocessingDrawing" xmlns:wp="http://schemas.openxmlformats.org/drawingml/2006/wordprocessingDrawing" xmlns:w10="urn:schemas-microsoft-com:office:word" xmlns:w="http://schemas.openxmlformats.org/wordprocessingml/2006/main" xmlns:w14="http://schemas.microsoft.com/office/word/2010/wordml" xmlns:w15="http://schemas.microsoft.com/office/word/2012/wordml" xmlns:w16se="http://schemas.microsoft.com/office/word/2015/wordml/symex" xmlns:wpg="http://schemas.microsoft.com/office/word/2010/wordprocessingGroup" xmlns:wpi="http://schemas.microsoft.com/office/word/2010/wordprocessingInk" xmlns:wne="http://schemas.microsoft.com/office/word/2006/wordml" xmlns:wps="http://schemas.microsoft.com/office/word/2010/wordprocessingShape" mc:Ignorable="w14 w15 w16se wp14">
   <w:tbl>
     <w:tblPr>
       <w:tblW w:w="0" w:type="auto"/>
@@ -3557,12 +3367,6 @@
       <w:gridCol w:w="3179"/>
     </w:tblGrid>
     <w:tr>
-      <w:tblPrEx>
-        <w:tblCellMar>
-          <w:top w:w="0" w:type="dxa"/>
-          <w:bottom w:w="0" w:type="dxa"/>
-        </w:tblCellMar>
-      </w:tblPrEx>
       <w:tc>
         <w:tcPr>
           <w:tcW w:w="6379" w:type="dxa"/>
@@ -3599,22 +3403,26 @@
       </w:tc>
     </w:tr>
     <w:tr>
-      <w:tblPrEx>
-        <w:tblCellMar>
-          <w:top w:w="0" w:type="dxa"/>
-          <w:bottom w:w="0" w:type="dxa"/>
-        </w:tblCellMar>
-      </w:tblPrEx>
       <w:tc>
         <w:tcPr>
           <w:tcW w:w="6379" w:type="dxa"/>
         </w:tcPr>
         <w:p>
-          <w:fldSimple w:instr=" TITLE  \* MERGEFORMAT ">
-            <w:r>
-              <w:t>Iteration Plan</w:t>
-            </w:r>
-          </w:fldSimple>
+          <w:r>
+            <w:fldChar w:fldCharType="begin"/>
+          </w:r>
+          <w:r>
+            <w:instrText xml:space="preserve"> TITLE  \* MERGEFORMAT </w:instrText>
+          </w:r>
+          <w:r>
+            <w:fldChar w:fldCharType="separate"/>
+          </w:r>
+          <w:r>
+            <w:t>Iteration Plan</w:t>
+          </w:r>
+          <w:r>
+            <w:fldChar w:fldCharType="end"/>
+          </w:r>
         </w:p>
       </w:tc>
       <w:tc>
@@ -3641,8 +3449,8 @@
 </file>
 
 <file path=word/numbering.xml><?xml version="1.0" encoding="utf-8"?>
-<w:numbering xmlns:wpc="http://schemas.microsoft.com/office/word/2010/wordprocessingCanvas" xmlns:mc="http://schemas.openxmlformats.org/markup-compatibility/2006" xmlns:o="urn:schemas-microsoft-com:office:office" xmlns:r="http://schemas.openxmlformats.org/officeDocument/2006/relationships" xmlns:m="http://schemas.openxmlformats.org/officeDocument/2006/math" xmlns:v="urn:schemas-microsoft-com:vml" xmlns:wp14="http://schemas.microsoft.com/office/word/2010/wordprocessingDrawing" xmlns:wp="http://schemas.openxmlformats.org/drawingml/2006/wordprocessingDrawing" xmlns:w10="urn:schemas-microsoft-com:office:word" xmlns:w="http://schemas.openxmlformats.org/wordprocessingml/2006/main" xmlns:w14="http://schemas.microsoft.com/office/word/2010/wordml" xmlns:wpg="http://schemas.microsoft.com/office/word/2010/wordprocessingGroup" xmlns:wpi="http://schemas.microsoft.com/office/word/2010/wordprocessingInk" xmlns:wne="http://schemas.microsoft.com/office/word/2006/wordml" xmlns:wps="http://schemas.microsoft.com/office/word/2010/wordprocessingShape" mc:Ignorable="w14 wp14">
-  <w:abstractNum w:abstractNumId="0">
+<w:numbering xmlns:wpc="http://schemas.microsoft.com/office/word/2010/wordprocessingCanvas" xmlns:cx="http://schemas.microsoft.com/office/drawing/2014/chartex" xmlns:cx1="http://schemas.microsoft.com/office/drawing/2015/9/8/chartex" xmlns:cx2="http://schemas.microsoft.com/office/drawing/2015/10/21/chartex" xmlns:cx3="http://schemas.microsoft.com/office/drawing/2016/5/9/chartex" xmlns:cx4="http://schemas.microsoft.com/office/drawing/2016/5/10/chartex" xmlns:cx5="http://schemas.microsoft.com/office/drawing/2016/5/11/chartex" xmlns:mc="http://schemas.openxmlformats.org/markup-compatibility/2006" xmlns:o="urn:schemas-microsoft-com:office:office" xmlns:r="http://schemas.openxmlformats.org/officeDocument/2006/relationships" xmlns:m="http://schemas.openxmlformats.org/officeDocument/2006/math" xmlns:v="urn:schemas-microsoft-com:vml" xmlns:wp14="http://schemas.microsoft.com/office/word/2010/wordprocessingDrawing" xmlns:wp="http://schemas.openxmlformats.org/drawingml/2006/wordprocessingDrawing" xmlns:w10="urn:schemas-microsoft-com:office:word" xmlns:w="http://schemas.openxmlformats.org/wordprocessingml/2006/main" xmlns:w14="http://schemas.microsoft.com/office/word/2010/wordml" xmlns:w15="http://schemas.microsoft.com/office/word/2012/wordml" xmlns:w16se="http://schemas.microsoft.com/office/word/2015/wordml/symex" xmlns:wpg="http://schemas.microsoft.com/office/word/2010/wordprocessingGroup" xmlns:wpi="http://schemas.microsoft.com/office/word/2010/wordprocessingInk" xmlns:wne="http://schemas.microsoft.com/office/word/2006/wordml" xmlns:wps="http://schemas.microsoft.com/office/word/2010/wordprocessingShape" mc:Ignorable="w14 w15 w16se wp14">
+  <w:abstractNum w:abstractNumId="0" w15:restartNumberingAfterBreak="0">
     <w:nsid w:val="FFFFFFFB"/>
     <w:multiLevelType w:val="multilevel"/>
     <w:tmpl w:val="20FA7622"/>
@@ -3664,7 +3472,6 @@
     <w:lvl w:ilvl="1">
       <w:start w:val="1"/>
       <w:numFmt w:val="decimal"/>
-      <w:pStyle w:val="Heading2"/>
       <w:lvlText w:val="%1.%2"/>
       <w:legacy w:legacy="1" w:legacySpace="144" w:legacyIndent="0"/>
       <w:lvlJc w:val="left"/>
@@ -3726,7 +3533,7 @@
       <w:lvlJc w:val="left"/>
     </w:lvl>
   </w:abstractNum>
-  <w:abstractNum w:abstractNumId="1">
+  <w:abstractNum w:abstractNumId="1" w15:restartNumberingAfterBreak="0">
     <w:nsid w:val="FFFFFFFE"/>
     <w:multiLevelType w:val="singleLevel"/>
     <w:tmpl w:val="FFFFFFFF"/>
@@ -3736,7 +3543,7 @@
       <w:lvlJc w:val="left"/>
     </w:lvl>
   </w:abstractNum>
-  <w:abstractNum w:abstractNumId="2">
+  <w:abstractNum w:abstractNumId="2" w15:restartNumberingAfterBreak="0">
     <w:nsid w:val="00224753"/>
     <w:multiLevelType w:val="singleLevel"/>
     <w:tmpl w:val="04090001"/>
@@ -3756,7 +3563,7 @@
       </w:rPr>
     </w:lvl>
   </w:abstractNum>
-  <w:abstractNum w:abstractNumId="3">
+  <w:abstractNum w:abstractNumId="3" w15:restartNumberingAfterBreak="0">
     <w:nsid w:val="0A117094"/>
     <w:multiLevelType w:val="singleLevel"/>
     <w:tmpl w:val="04090001"/>
@@ -3776,7 +3583,7 @@
       </w:rPr>
     </w:lvl>
   </w:abstractNum>
-  <w:abstractNum w:abstractNumId="4">
+  <w:abstractNum w:abstractNumId="4" w15:restartNumberingAfterBreak="0">
     <w:nsid w:val="0EE51B46"/>
     <w:multiLevelType w:val="hybridMultilevel"/>
     <w:tmpl w:val="14A8CA2E"/>
@@ -3889,7 +3696,7 @@
       </w:pPr>
     </w:lvl>
   </w:abstractNum>
-  <w:abstractNum w:abstractNumId="5">
+  <w:abstractNum w:abstractNumId="5" w15:restartNumberingAfterBreak="0">
     <w:nsid w:val="17CB6DC4"/>
     <w:multiLevelType w:val="singleLevel"/>
     <w:tmpl w:val="04090001"/>
@@ -3909,7 +3716,7 @@
       </w:rPr>
     </w:lvl>
   </w:abstractNum>
-  <w:abstractNum w:abstractNumId="6">
+  <w:abstractNum w:abstractNumId="6" w15:restartNumberingAfterBreak="0">
     <w:nsid w:val="1E71141D"/>
     <w:multiLevelType w:val="multilevel"/>
     <w:tmpl w:val="B9A6AD80"/>
@@ -4049,7 +3856,7 @@
       </w:rPr>
     </w:lvl>
   </w:abstractNum>
-  <w:abstractNum w:abstractNumId="7">
+  <w:abstractNum w:abstractNumId="7" w15:restartNumberingAfterBreak="0">
     <w:nsid w:val="22443AC4"/>
     <w:multiLevelType w:val="singleLevel"/>
     <w:tmpl w:val="04090001"/>
@@ -4069,7 +3876,7 @@
       </w:rPr>
     </w:lvl>
   </w:abstractNum>
-  <w:abstractNum w:abstractNumId="8">
+  <w:abstractNum w:abstractNumId="8" w15:restartNumberingAfterBreak="0">
     <w:nsid w:val="25100F3A"/>
     <w:multiLevelType w:val="multilevel"/>
     <w:tmpl w:val="14A8CA2E"/>
@@ -4182,7 +3989,7 @@
       </w:pPr>
     </w:lvl>
   </w:abstractNum>
-  <w:abstractNum w:abstractNumId="9">
+  <w:abstractNum w:abstractNumId="9" w15:restartNumberingAfterBreak="0">
     <w:nsid w:val="2D4B634E"/>
     <w:multiLevelType w:val="singleLevel"/>
     <w:tmpl w:val="04090001"/>
@@ -4202,7 +4009,7 @@
       </w:rPr>
     </w:lvl>
   </w:abstractNum>
-  <w:abstractNum w:abstractNumId="10">
+  <w:abstractNum w:abstractNumId="10" w15:restartNumberingAfterBreak="0">
     <w:nsid w:val="31DD2C45"/>
     <w:multiLevelType w:val="singleLevel"/>
     <w:tmpl w:val="04090001"/>
@@ -4222,7 +4029,7 @@
       </w:rPr>
     </w:lvl>
   </w:abstractNum>
-  <w:abstractNum w:abstractNumId="11">
+  <w:abstractNum w:abstractNumId="11" w15:restartNumberingAfterBreak="0">
     <w:nsid w:val="32982B51"/>
     <w:multiLevelType w:val="singleLevel"/>
     <w:tmpl w:val="04090001"/>
@@ -4242,7 +4049,7 @@
       </w:rPr>
     </w:lvl>
   </w:abstractNum>
-  <w:abstractNum w:abstractNumId="12">
+  <w:abstractNum w:abstractNumId="12" w15:restartNumberingAfterBreak="0">
     <w:nsid w:val="3375481C"/>
     <w:multiLevelType w:val="singleLevel"/>
     <w:tmpl w:val="E6747DA6"/>
@@ -4262,7 +4069,7 @@
       </w:rPr>
     </w:lvl>
   </w:abstractNum>
-  <w:abstractNum w:abstractNumId="13">
+  <w:abstractNum w:abstractNumId="13" w15:restartNumberingAfterBreak="0">
     <w:nsid w:val="369D5471"/>
     <w:multiLevelType w:val="singleLevel"/>
     <w:tmpl w:val="04090001"/>
@@ -4282,7 +4089,7 @@
       </w:rPr>
     </w:lvl>
   </w:abstractNum>
-  <w:abstractNum w:abstractNumId="14">
+  <w:abstractNum w:abstractNumId="14" w15:restartNumberingAfterBreak="0">
     <w:nsid w:val="408B6535"/>
     <w:multiLevelType w:val="hybridMultilevel"/>
     <w:tmpl w:val="C0EEFC06"/>
@@ -4395,7 +4202,7 @@
       </w:pPr>
     </w:lvl>
   </w:abstractNum>
-  <w:abstractNum w:abstractNumId="15">
+  <w:abstractNum w:abstractNumId="15" w15:restartNumberingAfterBreak="0">
     <w:nsid w:val="42B97F7B"/>
     <w:multiLevelType w:val="singleLevel"/>
     <w:tmpl w:val="04090001"/>
@@ -4415,7 +4222,7 @@
       </w:rPr>
     </w:lvl>
   </w:abstractNum>
-  <w:abstractNum w:abstractNumId="16">
+  <w:abstractNum w:abstractNumId="16" w15:restartNumberingAfterBreak="0">
     <w:nsid w:val="42D059CF"/>
     <w:multiLevelType w:val="hybridMultilevel"/>
     <w:tmpl w:val="91FE3C82"/>
@@ -4556,7 +4363,7 @@
       </w:rPr>
     </w:lvl>
   </w:abstractNum>
-  <w:abstractNum w:abstractNumId="17">
+  <w:abstractNum w:abstractNumId="17" w15:restartNumberingAfterBreak="0">
     <w:nsid w:val="43A308E4"/>
     <w:multiLevelType w:val="hybridMultilevel"/>
     <w:tmpl w:val="8D407328"/>
@@ -4696,7 +4503,7 @@
       </w:rPr>
     </w:lvl>
   </w:abstractNum>
-  <w:abstractNum w:abstractNumId="18">
+  <w:abstractNum w:abstractNumId="18" w15:restartNumberingAfterBreak="0">
     <w:nsid w:val="43CC33B3"/>
     <w:multiLevelType w:val="hybridMultilevel"/>
     <w:tmpl w:val="158630C4"/>
@@ -4836,7 +4643,7 @@
       </w:rPr>
     </w:lvl>
   </w:abstractNum>
-  <w:abstractNum w:abstractNumId="19">
+  <w:abstractNum w:abstractNumId="19" w15:restartNumberingAfterBreak="0">
     <w:nsid w:val="49E170D0"/>
     <w:multiLevelType w:val="singleLevel"/>
     <w:tmpl w:val="04090001"/>
@@ -4856,7 +4663,7 @@
       </w:rPr>
     </w:lvl>
   </w:abstractNum>
-  <w:abstractNum w:abstractNumId="20">
+  <w:abstractNum w:abstractNumId="20" w15:restartNumberingAfterBreak="0">
     <w:nsid w:val="4F094DAA"/>
     <w:multiLevelType w:val="multilevel"/>
     <w:tmpl w:val="158630C4"/>
@@ -4996,7 +4803,7 @@
       </w:rPr>
     </w:lvl>
   </w:abstractNum>
-  <w:abstractNum w:abstractNumId="21">
+  <w:abstractNum w:abstractNumId="21" w15:restartNumberingAfterBreak="0">
     <w:nsid w:val="4F64732B"/>
     <w:multiLevelType w:val="singleLevel"/>
     <w:tmpl w:val="04090001"/>
@@ -5016,7 +4823,7 @@
       </w:rPr>
     </w:lvl>
   </w:abstractNum>
-  <w:abstractNum w:abstractNumId="22">
+  <w:abstractNum w:abstractNumId="22" w15:restartNumberingAfterBreak="0">
     <w:nsid w:val="52C33F3E"/>
     <w:multiLevelType w:val="hybridMultilevel"/>
     <w:tmpl w:val="B9A6AD80"/>
@@ -5156,7 +4963,7 @@
       </w:rPr>
     </w:lvl>
   </w:abstractNum>
-  <w:abstractNum w:abstractNumId="23">
+  <w:abstractNum w:abstractNumId="23" w15:restartNumberingAfterBreak="0">
     <w:nsid w:val="52DF734E"/>
     <w:multiLevelType w:val="singleLevel"/>
     <w:tmpl w:val="04090001"/>
@@ -5176,7 +4983,7 @@
       </w:rPr>
     </w:lvl>
   </w:abstractNum>
-  <w:abstractNum w:abstractNumId="24">
+  <w:abstractNum w:abstractNumId="24" w15:restartNumberingAfterBreak="0">
     <w:nsid w:val="567642C0"/>
     <w:multiLevelType w:val="hybridMultilevel"/>
     <w:tmpl w:val="FEC69B34"/>
@@ -5316,7 +5123,7 @@
       </w:rPr>
     </w:lvl>
   </w:abstractNum>
-  <w:abstractNum w:abstractNumId="25">
+  <w:abstractNum w:abstractNumId="25" w15:restartNumberingAfterBreak="0">
     <w:nsid w:val="6CB52233"/>
     <w:multiLevelType w:val="multilevel"/>
     <w:tmpl w:val="C0EEFC06"/>
@@ -5429,7 +5236,7 @@
       </w:pPr>
     </w:lvl>
   </w:abstractNum>
-  <w:abstractNum w:abstractNumId="26">
+  <w:abstractNum w:abstractNumId="26" w15:restartNumberingAfterBreak="0">
     <w:nsid w:val="6CF125AE"/>
     <w:multiLevelType w:val="hybridMultilevel"/>
     <w:tmpl w:val="6FFCAA48"/>
@@ -5569,7 +5376,7 @@
       </w:rPr>
     </w:lvl>
   </w:abstractNum>
-  <w:abstractNum w:abstractNumId="27">
+  <w:abstractNum w:abstractNumId="27" w15:restartNumberingAfterBreak="0">
     <w:nsid w:val="6D2F7D46"/>
     <w:multiLevelType w:val="singleLevel"/>
     <w:tmpl w:val="04090001"/>
@@ -5589,7 +5396,7 @@
       </w:rPr>
     </w:lvl>
   </w:abstractNum>
-  <w:abstractNum w:abstractNumId="28">
+  <w:abstractNum w:abstractNumId="28" w15:restartNumberingAfterBreak="0">
     <w:nsid w:val="71F21F2A"/>
     <w:multiLevelType w:val="singleLevel"/>
     <w:tmpl w:val="04090001"/>
@@ -5609,7 +5416,7 @@
       </w:rPr>
     </w:lvl>
   </w:abstractNum>
-  <w:abstractNum w:abstractNumId="29">
+  <w:abstractNum w:abstractNumId="29" w15:restartNumberingAfterBreak="0">
     <w:nsid w:val="743601FB"/>
     <w:multiLevelType w:val="singleLevel"/>
     <w:tmpl w:val="04090001"/>
@@ -5629,7 +5436,7 @@
       </w:rPr>
     </w:lvl>
   </w:abstractNum>
-  <w:abstractNum w:abstractNumId="30">
+  <w:abstractNum w:abstractNumId="30" w15:restartNumberingAfterBreak="0">
     <w:nsid w:val="756150CA"/>
     <w:multiLevelType w:val="singleLevel"/>
     <w:tmpl w:val="04090001"/>
@@ -5649,7 +5456,7 @@
       </w:rPr>
     </w:lvl>
   </w:abstractNum>
-  <w:abstractNum w:abstractNumId="31">
+  <w:abstractNum w:abstractNumId="31" w15:restartNumberingAfterBreak="0">
     <w:nsid w:val="7BE434D7"/>
     <w:multiLevelType w:val="singleLevel"/>
     <w:tmpl w:val="04090001"/>
@@ -5840,7 +5647,7 @@
 </file>
 
 <file path=word/styles.xml><?xml version="1.0" encoding="utf-8"?>
-<w:styles xmlns:mc="http://schemas.openxmlformats.org/markup-compatibility/2006" xmlns:r="http://schemas.openxmlformats.org/officeDocument/2006/relationships" xmlns:w="http://schemas.openxmlformats.org/wordprocessingml/2006/main" xmlns:w14="http://schemas.microsoft.com/office/word/2010/wordml" mc:Ignorable="w14">
+<w:styles xmlns:mc="http://schemas.openxmlformats.org/markup-compatibility/2006" xmlns:r="http://schemas.openxmlformats.org/officeDocument/2006/relationships" xmlns:w="http://schemas.openxmlformats.org/wordprocessingml/2006/main" xmlns:w14="http://schemas.microsoft.com/office/word/2010/wordml" xmlns:w15="http://schemas.microsoft.com/office/word/2012/wordml" xmlns:w16se="http://schemas.microsoft.com/office/word/2015/wordml/symex" mc:Ignorable="w14 w15 w16se">
   <w:docDefaults>
     <w:rPrDefault>
       <w:rPr>
@@ -5850,144 +5657,381 @@
     </w:rPrDefault>
     <w:pPrDefault/>
   </w:docDefaults>
-  <w:latentStyles w:defLockedState="0" w:defUIPriority="99" w:defSemiHidden="1" w:defUnhideWhenUsed="1" w:defQFormat="0" w:count="267">
-    <w:lsdException w:name="Normal" w:semiHidden="0" w:uiPriority="0" w:unhideWhenUsed="0" w:qFormat="1"/>
-    <w:lsdException w:name="heading 1" w:semiHidden="0" w:uiPriority="9" w:unhideWhenUsed="0" w:qFormat="1"/>
-    <w:lsdException w:name="heading 2" w:semiHidden="0" w:uiPriority="9" w:unhideWhenUsed="0" w:qFormat="1"/>
-    <w:lsdException w:name="heading 3" w:semiHidden="0" w:uiPriority="9" w:unhideWhenUsed="0" w:qFormat="1"/>
-    <w:lsdException w:name="heading 4" w:semiHidden="0" w:uiPriority="9" w:unhideWhenUsed="0" w:qFormat="1"/>
-    <w:lsdException w:name="heading 5" w:semiHidden="0" w:uiPriority="9" w:unhideWhenUsed="0" w:qFormat="1"/>
-    <w:lsdException w:name="heading 6" w:semiHidden="0" w:uiPriority="9" w:unhideWhenUsed="0" w:qFormat="1"/>
-    <w:lsdException w:name="heading 7" w:semiHidden="0" w:uiPriority="9" w:unhideWhenUsed="0" w:qFormat="1"/>
-    <w:lsdException w:name="heading 8" w:semiHidden="0" w:uiPriority="9" w:unhideWhenUsed="0" w:qFormat="1"/>
-    <w:lsdException w:name="heading 9" w:semiHidden="0" w:uiPriority="9" w:unhideWhenUsed="0" w:qFormat="1"/>
-    <w:lsdException w:name="toc 1" w:uiPriority="39"/>
-    <w:lsdException w:name="toc 2" w:uiPriority="39"/>
-    <w:lsdException w:name="toc 3" w:uiPriority="39"/>
-    <w:lsdException w:name="toc 4" w:uiPriority="39"/>
-    <w:lsdException w:name="toc 5" w:uiPriority="39"/>
-    <w:lsdException w:name="toc 6" w:uiPriority="39"/>
-    <w:lsdException w:name="toc 7" w:uiPriority="39"/>
-    <w:lsdException w:name="toc 8" w:uiPriority="39"/>
-    <w:lsdException w:name="toc 9" w:uiPriority="39"/>
-    <w:lsdException w:name="caption" w:uiPriority="35" w:qFormat="1"/>
-    <w:lsdException w:name="Title" w:semiHidden="0" w:uiPriority="10" w:unhideWhenUsed="0" w:qFormat="1"/>
-    <w:lsdException w:name="Default Paragraph Font" w:uiPriority="1"/>
-    <w:lsdException w:name="Subtitle" w:semiHidden="0" w:uiPriority="11" w:unhideWhenUsed="0" w:qFormat="1"/>
-    <w:lsdException w:name="Strong" w:semiHidden="0" w:uiPriority="22" w:unhideWhenUsed="0" w:qFormat="1"/>
-    <w:lsdException w:name="Emphasis" w:semiHidden="0" w:uiPriority="20" w:unhideWhenUsed="0" w:qFormat="1"/>
-    <w:lsdException w:name="Table Grid" w:semiHidden="0" w:uiPriority="59" w:unhideWhenUsed="0"/>
-    <w:lsdException w:name="Placeholder Text" w:unhideWhenUsed="0"/>
-    <w:lsdException w:name="No Spacing" w:semiHidden="0" w:uiPriority="1" w:unhideWhenUsed="0" w:qFormat="1"/>
-    <w:lsdException w:name="Light Shading" w:semiHidden="0" w:uiPriority="60" w:unhideWhenUsed="0"/>
-    <w:lsdException w:name="Light List" w:semiHidden="0" w:uiPriority="61" w:unhideWhenUsed="0"/>
-    <w:lsdException w:name="Light Grid" w:semiHidden="0" w:uiPriority="62" w:unhideWhenUsed="0"/>
-    <w:lsdException w:name="Medium Shading 1" w:semiHidden="0" w:uiPriority="63" w:unhideWhenUsed="0"/>
-    <w:lsdException w:name="Medium Shading 2" w:semiHidden="0" w:uiPriority="64" w:unhideWhenUsed="0"/>
-    <w:lsdException w:name="Medium List 1" w:semiHidden="0" w:uiPriority="65" w:unhideWhenUsed="0"/>
-    <w:lsdException w:name="Medium List 2" w:semiHidden="0" w:uiPriority="66" w:unhideWhenUsed="0"/>
-    <w:lsdException w:name="Medium Grid 1" w:semiHidden="0" w:uiPriority="67" w:unhideWhenUsed="0"/>
-    <w:lsdException w:name="Medium Grid 2" w:semiHidden="0" w:uiPriority="68" w:unhideWhenUsed="0"/>
-    <w:lsdException w:name="Medium Grid 3" w:semiHidden="0" w:uiPriority="69" w:unhideWhenUsed="0"/>
-    <w:lsdException w:name="Dark List" w:semiHidden="0" w:uiPriority="70" w:unhideWhenUsed="0"/>
-    <w:lsdException w:name="Colorful Shading" w:semiHidden="0" w:uiPriority="71" w:unhideWhenUsed="0"/>
-    <w:lsdException w:name="Colorful List" w:semiHidden="0" w:uiPriority="72" w:unhideWhenUsed="0"/>
-    <w:lsdException w:name="Colorful Grid" w:semiHidden="0" w:uiPriority="73" w:unhideWhenUsed="0"/>
-    <w:lsdException w:name="Light Shading Accent 1" w:semiHidden="0" w:uiPriority="60" w:unhideWhenUsed="0"/>
-    <w:lsdException w:name="Light List Accent 1" w:semiHidden="0" w:uiPriority="61" w:unhideWhenUsed="0"/>
-    <w:lsdException w:name="Light Grid Accent 1" w:semiHidden="0" w:uiPriority="62" w:unhideWhenUsed="0"/>
-    <w:lsdException w:name="Medium Shading 1 Accent 1" w:semiHidden="0" w:uiPriority="63" w:unhideWhenUsed="0"/>
-    <w:lsdException w:name="Medium Shading 2 Accent 1" w:semiHidden="0" w:uiPriority="64" w:unhideWhenUsed="0"/>
-    <w:lsdException w:name="Medium List 1 Accent 1" w:semiHidden="0" w:uiPriority="65" w:unhideWhenUsed="0"/>
-    <w:lsdException w:name="Revision" w:unhideWhenUsed="0"/>
-    <w:lsdException w:name="List Paragraph" w:semiHidden="0" w:uiPriority="34" w:unhideWhenUsed="0" w:qFormat="1"/>
-    <w:lsdException w:name="Quote" w:semiHidden="0" w:uiPriority="29" w:unhideWhenUsed="0" w:qFormat="1"/>
-    <w:lsdException w:name="Intense Quote" w:semiHidden="0" w:uiPriority="30" w:unhideWhenUsed="0" w:qFormat="1"/>
-    <w:lsdException w:name="Medium List 2 Accent 1" w:semiHidden="0" w:uiPriority="66" w:unhideWhenUsed="0"/>
-    <w:lsdException w:name="Medium Grid 1 Accent 1" w:semiHidden="0" w:uiPriority="67" w:unhideWhenUsed="0"/>
-    <w:lsdException w:name="Medium Grid 2 Accent 1" w:semiHidden="0" w:uiPriority="68" w:unhideWhenUsed="0"/>
-    <w:lsdException w:name="Medium Grid 3 Accent 1" w:semiHidden="0" w:uiPriority="69" w:unhideWhenUsed="0"/>
-    <w:lsdException w:name="Dark List Accent 1" w:semiHidden="0" w:uiPriority="70" w:unhideWhenUsed="0"/>
-    <w:lsdException w:name="Colorful Shading Accent 1" w:semiHidden="0" w:uiPriority="71" w:unhideWhenUsed="0"/>
-    <w:lsdException w:name="Colorful List Accent 1" w:semiHidden="0" w:uiPriority="72" w:unhideWhenUsed="0"/>
-    <w:lsdException w:name="Colorful Grid Accent 1" w:semiHidden="0" w:uiPriority="73" w:unhideWhenUsed="0"/>
-    <w:lsdException w:name="Light Shading Accent 2" w:semiHidden="0" w:uiPriority="60" w:unhideWhenUsed="0"/>
-    <w:lsdException w:name="Light List Accent 2" w:semiHidden="0" w:uiPriority="61" w:unhideWhenUsed="0"/>
-    <w:lsdException w:name="Light Grid Accent 2" w:semiHidden="0" w:uiPriority="62" w:unhideWhenUsed="0"/>
-    <w:lsdException w:name="Medium Shading 1 Accent 2" w:semiHidden="0" w:uiPriority="63" w:unhideWhenUsed="0"/>
-    <w:lsdException w:name="Medium Shading 2 Accent 2" w:semiHidden="0" w:uiPriority="64" w:unhideWhenUsed="0"/>
-    <w:lsdException w:name="Medium List 1 Accent 2" w:semiHidden="0" w:uiPriority="65" w:unhideWhenUsed="0"/>
-    <w:lsdException w:name="Medium List 2 Accent 2" w:semiHidden="0" w:uiPriority="66" w:unhideWhenUsed="0"/>
-    <w:lsdException w:name="Medium Grid 1 Accent 2" w:semiHidden="0" w:uiPriority="67" w:unhideWhenUsed="0"/>
-    <w:lsdException w:name="Medium Grid 2 Accent 2" w:semiHidden="0" w:uiPriority="68" w:unhideWhenUsed="0"/>
-    <w:lsdException w:name="Medium Grid 3 Accent 2" w:semiHidden="0" w:uiPriority="69" w:unhideWhenUsed="0"/>
-    <w:lsdException w:name="Dark List Accent 2" w:semiHidden="0" w:uiPriority="70" w:unhideWhenUsed="0"/>
-    <w:lsdException w:name="Colorful Shading Accent 2" w:semiHidden="0" w:uiPriority="71" w:unhideWhenUsed="0"/>
-    <w:lsdException w:name="Colorful List Accent 2" w:semiHidden="0" w:uiPriority="72" w:unhideWhenUsed="0"/>
-    <w:lsdException w:name="Colorful Grid Accent 2" w:semiHidden="0" w:uiPriority="73" w:unhideWhenUsed="0"/>
-    <w:lsdException w:name="Light Shading Accent 3" w:semiHidden="0" w:uiPriority="60" w:unhideWhenUsed="0"/>
-    <w:lsdException w:name="Light List Accent 3" w:semiHidden="0" w:uiPriority="61" w:unhideWhenUsed="0"/>
-    <w:lsdException w:name="Light Grid Accent 3" w:semiHidden="0" w:uiPriority="62" w:unhideWhenUsed="0"/>
-    <w:lsdException w:name="Medium Shading 1 Accent 3" w:semiHidden="0" w:uiPriority="63" w:unhideWhenUsed="0"/>
-    <w:lsdException w:name="Medium Shading 2 Accent 3" w:semiHidden="0" w:uiPriority="64" w:unhideWhenUsed="0"/>
-    <w:lsdException w:name="Medium List 1 Accent 3" w:semiHidden="0" w:uiPriority="65" w:unhideWhenUsed="0"/>
-    <w:lsdException w:name="Medium List 2 Accent 3" w:semiHidden="0" w:uiPriority="66" w:unhideWhenUsed="0"/>
-    <w:lsdException w:name="Medium Grid 1 Accent 3" w:semiHidden="0" w:uiPriority="67" w:unhideWhenUsed="0"/>
-    <w:lsdException w:name="Medium Grid 2 Accent 3" w:semiHidden="0" w:uiPriority="68" w:unhideWhenUsed="0"/>
-    <w:lsdException w:name="Medium Grid 3 Accent 3" w:semiHidden="0" w:uiPriority="69" w:unhideWhenUsed="0"/>
-    <w:lsdException w:name="Dark List Accent 3" w:semiHidden="0" w:uiPriority="70" w:unhideWhenUsed="0"/>
-    <w:lsdException w:name="Colorful Shading Accent 3" w:semiHidden="0" w:uiPriority="71" w:unhideWhenUsed="0"/>
-    <w:lsdException w:name="Colorful List Accent 3" w:semiHidden="0" w:uiPriority="72" w:unhideWhenUsed="0"/>
-    <w:lsdException w:name="Colorful Grid Accent 3" w:semiHidden="0" w:uiPriority="73" w:unhideWhenUsed="0"/>
-    <w:lsdException w:name="Light Shading Accent 4" w:semiHidden="0" w:uiPriority="60" w:unhideWhenUsed="0"/>
-    <w:lsdException w:name="Light List Accent 4" w:semiHidden="0" w:uiPriority="61" w:unhideWhenUsed="0"/>
-    <w:lsdException w:name="Light Grid Accent 4" w:semiHidden="0" w:uiPriority="62" w:unhideWhenUsed="0"/>
-    <w:lsdException w:name="Medium Shading 1 Accent 4" w:semiHidden="0" w:uiPriority="63" w:unhideWhenUsed="0"/>
-    <w:lsdException w:name="Medium Shading 2 Accent 4" w:semiHidden="0" w:uiPriority="64" w:unhideWhenUsed="0"/>
-    <w:lsdException w:name="Medium List 1 Accent 4" w:semiHidden="0" w:uiPriority="65" w:unhideWhenUsed="0"/>
-    <w:lsdException w:name="Medium List 2 Accent 4" w:semiHidden="0" w:uiPriority="66" w:unhideWhenUsed="0"/>
-    <w:lsdException w:name="Medium Grid 1 Accent 4" w:semiHidden="0" w:uiPriority="67" w:unhideWhenUsed="0"/>
-    <w:lsdException w:name="Medium Grid 2 Accent 4" w:semiHidden="0" w:uiPriority="68" w:unhideWhenUsed="0"/>
-    <w:lsdException w:name="Medium Grid 3 Accent 4" w:semiHidden="0" w:uiPriority="69" w:unhideWhenUsed="0"/>
-    <w:lsdException w:name="Dark List Accent 4" w:semiHidden="0" w:uiPriority="70" w:unhideWhenUsed="0"/>
-    <w:lsdException w:name="Colorful Shading Accent 4" w:semiHidden="0" w:uiPriority="71" w:unhideWhenUsed="0"/>
-    <w:lsdException w:name="Colorful List Accent 4" w:semiHidden="0" w:uiPriority="72" w:unhideWhenUsed="0"/>
-    <w:lsdException w:name="Colorful Grid Accent 4" w:semiHidden="0" w:uiPriority="73" w:unhideWhenUsed="0"/>
-    <w:lsdException w:name="Light Shading Accent 5" w:semiHidden="0" w:uiPriority="60" w:unhideWhenUsed="0"/>
-    <w:lsdException w:name="Light List Accent 5" w:semiHidden="0" w:uiPriority="61" w:unhideWhenUsed="0"/>
-    <w:lsdException w:name="Light Grid Accent 5" w:semiHidden="0" w:uiPriority="62" w:unhideWhenUsed="0"/>
-    <w:lsdException w:name="Medium Shading 1 Accent 5" w:semiHidden="0" w:uiPriority="63" w:unhideWhenUsed="0"/>
-    <w:lsdException w:name="Medium Shading 2 Accent 5" w:semiHidden="0" w:uiPriority="64" w:unhideWhenUsed="0"/>
-    <w:lsdException w:name="Medium List 1 Accent 5" w:semiHidden="0" w:uiPriority="65" w:unhideWhenUsed="0"/>
-    <w:lsdException w:name="Medium List 2 Accent 5" w:semiHidden="0" w:uiPriority="66" w:unhideWhenUsed="0"/>
-    <w:lsdException w:name="Medium Grid 1 Accent 5" w:semiHidden="0" w:uiPriority="67" w:unhideWhenUsed="0"/>
-    <w:lsdException w:name="Medium Grid 2 Accent 5" w:semiHidden="0" w:uiPriority="68" w:unhideWhenUsed="0"/>
-    <w:lsdException w:name="Medium Grid 3 Accent 5" w:semiHidden="0" w:uiPriority="69" w:unhideWhenUsed="0"/>
-    <w:lsdException w:name="Dark List Accent 5" w:semiHidden="0" w:uiPriority="70" w:unhideWhenUsed="0"/>
-    <w:lsdException w:name="Colorful Shading Accent 5" w:semiHidden="0" w:uiPriority="71" w:unhideWhenUsed="0"/>
-    <w:lsdException w:name="Colorful List Accent 5" w:semiHidden="0" w:uiPriority="72" w:unhideWhenUsed="0"/>
-    <w:lsdException w:name="Colorful Grid Accent 5" w:semiHidden="0" w:uiPriority="73" w:unhideWhenUsed="0"/>
-    <w:lsdException w:name="Light Shading Accent 6" w:semiHidden="0" w:uiPriority="60" w:unhideWhenUsed="0"/>
-    <w:lsdException w:name="Light List Accent 6" w:semiHidden="0" w:uiPriority="61" w:unhideWhenUsed="0"/>
-    <w:lsdException w:name="Light Grid Accent 6" w:semiHidden="0" w:uiPriority="62" w:unhideWhenUsed="0"/>
-    <w:lsdException w:name="Medium Shading 1 Accent 6" w:semiHidden="0" w:uiPriority="63" w:unhideWhenUsed="0"/>
-    <w:lsdException w:name="Medium Shading 2 Accent 6" w:semiHidden="0" w:uiPriority="64" w:unhideWhenUsed="0"/>
-    <w:lsdException w:name="Medium List 1 Accent 6" w:semiHidden="0" w:uiPriority="65" w:unhideWhenUsed="0"/>
-    <w:lsdException w:name="Medium List 2 Accent 6" w:semiHidden="0" w:uiPriority="66" w:unhideWhenUsed="0"/>
-    <w:lsdException w:name="Medium Grid 1 Accent 6" w:semiHidden="0" w:uiPriority="67" w:unhideWhenUsed="0"/>
-    <w:lsdException w:name="Medium Grid 2 Accent 6" w:semiHidden="0" w:uiPriority="68" w:unhideWhenUsed="0"/>
-    <w:lsdException w:name="Medium Grid 3 Accent 6" w:semiHidden="0" w:uiPriority="69" w:unhideWhenUsed="0"/>
-    <w:lsdException w:name="Dark List Accent 6" w:semiHidden="0" w:uiPriority="70" w:unhideWhenUsed="0"/>
-    <w:lsdException w:name="Colorful Shading Accent 6" w:semiHidden="0" w:uiPriority="71" w:unhideWhenUsed="0"/>
-    <w:lsdException w:name="Colorful List Accent 6" w:semiHidden="0" w:uiPriority="72" w:unhideWhenUsed="0"/>
-    <w:lsdException w:name="Colorful Grid Accent 6" w:semiHidden="0" w:uiPriority="73" w:unhideWhenUsed="0"/>
-    <w:lsdException w:name="Subtle Emphasis" w:semiHidden="0" w:uiPriority="19" w:unhideWhenUsed="0" w:qFormat="1"/>
-    <w:lsdException w:name="Intense Emphasis" w:semiHidden="0" w:uiPriority="21" w:unhideWhenUsed="0" w:qFormat="1"/>
-    <w:lsdException w:name="Subtle Reference" w:semiHidden="0" w:uiPriority="31" w:unhideWhenUsed="0" w:qFormat="1"/>
-    <w:lsdException w:name="Intense Reference" w:semiHidden="0" w:uiPriority="32" w:unhideWhenUsed="0" w:qFormat="1"/>
-    <w:lsdException w:name="Book Title" w:semiHidden="0" w:uiPriority="33" w:unhideWhenUsed="0" w:qFormat="1"/>
-    <w:lsdException w:name="Bibliography" w:uiPriority="37"/>
-    <w:lsdException w:name="TOC Heading" w:uiPriority="39" w:qFormat="1"/>
+  <w:latentStyles w:defLockedState="0" w:defUIPriority="99" w:defSemiHidden="0" w:defUnhideWhenUsed="0" w:defQFormat="0" w:count="374">
+    <w:lsdException w:name="Normal" w:uiPriority="0" w:qFormat="1"/>
+    <w:lsdException w:name="heading 1" w:uiPriority="9" w:qFormat="1"/>
+    <w:lsdException w:name="heading 2" w:uiPriority="9" w:qFormat="1"/>
+    <w:lsdException w:name="heading 3" w:uiPriority="9" w:qFormat="1"/>
+    <w:lsdException w:name="heading 4" w:uiPriority="9" w:qFormat="1"/>
+    <w:lsdException w:name="heading 5" w:uiPriority="9" w:qFormat="1"/>
+    <w:lsdException w:name="heading 6" w:uiPriority="9" w:qFormat="1"/>
+    <w:lsdException w:name="heading 7" w:uiPriority="9" w:qFormat="1"/>
+    <w:lsdException w:name="heading 8" w:uiPriority="9" w:qFormat="1"/>
+    <w:lsdException w:name="heading 9" w:uiPriority="9" w:qFormat="1"/>
+    <w:lsdException w:name="index 1" w:semiHidden="1" w:unhideWhenUsed="1"/>
+    <w:lsdException w:name="index 2" w:semiHidden="1" w:unhideWhenUsed="1"/>
+    <w:lsdException w:name="index 3" w:semiHidden="1" w:unhideWhenUsed="1"/>
+    <w:lsdException w:name="index 4" w:semiHidden="1" w:unhideWhenUsed="1"/>
+    <w:lsdException w:name="index 5" w:semiHidden="1" w:unhideWhenUsed="1"/>
+    <w:lsdException w:name="index 6" w:semiHidden="1" w:unhideWhenUsed="1"/>
+    <w:lsdException w:name="index 7" w:semiHidden="1" w:unhideWhenUsed="1"/>
+    <w:lsdException w:name="index 8" w:semiHidden="1" w:unhideWhenUsed="1"/>
+    <w:lsdException w:name="index 9" w:semiHidden="1" w:unhideWhenUsed="1"/>
+    <w:lsdException w:name="toc 1" w:semiHidden="1" w:uiPriority="39" w:unhideWhenUsed="1"/>
+    <w:lsdException w:name="toc 2" w:semiHidden="1" w:uiPriority="39" w:unhideWhenUsed="1"/>
+    <w:lsdException w:name="toc 3" w:semiHidden="1" w:uiPriority="39" w:unhideWhenUsed="1"/>
+    <w:lsdException w:name="toc 4" w:semiHidden="1" w:uiPriority="39" w:unhideWhenUsed="1"/>
+    <w:lsdException w:name="toc 5" w:semiHidden="1" w:uiPriority="39" w:unhideWhenUsed="1"/>
+    <w:lsdException w:name="toc 6" w:semiHidden="1" w:uiPriority="39" w:unhideWhenUsed="1"/>
+    <w:lsdException w:name="toc 7" w:semiHidden="1" w:uiPriority="39" w:unhideWhenUsed="1"/>
+    <w:lsdException w:name="toc 8" w:semiHidden="1" w:uiPriority="39" w:unhideWhenUsed="1"/>
+    <w:lsdException w:name="toc 9" w:semiHidden="1" w:uiPriority="39" w:unhideWhenUsed="1"/>
+    <w:lsdException w:name="Normal Indent" w:semiHidden="1" w:unhideWhenUsed="1"/>
+    <w:lsdException w:name="footnote text" w:semiHidden="1" w:unhideWhenUsed="1"/>
+    <w:lsdException w:name="annotation text" w:semiHidden="1" w:unhideWhenUsed="1"/>
+    <w:lsdException w:name="header" w:semiHidden="1" w:unhideWhenUsed="1"/>
+    <w:lsdException w:name="footer" w:semiHidden="1" w:unhideWhenUsed="1"/>
+    <w:lsdException w:name="index heading" w:semiHidden="1" w:unhideWhenUsed="1"/>
+    <w:lsdException w:name="caption" w:semiHidden="1" w:uiPriority="35" w:unhideWhenUsed="1" w:qFormat="1"/>
+    <w:lsdException w:name="table of figures" w:semiHidden="1" w:unhideWhenUsed="1"/>
+    <w:lsdException w:name="envelope address" w:semiHidden="1" w:unhideWhenUsed="1"/>
+    <w:lsdException w:name="envelope return" w:semiHidden="1" w:unhideWhenUsed="1"/>
+    <w:lsdException w:name="footnote reference" w:semiHidden="1" w:unhideWhenUsed="1"/>
+    <w:lsdException w:name="annotation reference" w:semiHidden="1" w:unhideWhenUsed="1"/>
+    <w:lsdException w:name="line number" w:semiHidden="1" w:unhideWhenUsed="1"/>
+    <w:lsdException w:name="page number" w:semiHidden="1" w:unhideWhenUsed="1"/>
+    <w:lsdException w:name="endnote reference" w:semiHidden="1" w:unhideWhenUsed="1"/>
+    <w:lsdException w:name="endnote text" w:semiHidden="1" w:unhideWhenUsed="1"/>
+    <w:lsdException w:name="table of authorities" w:semiHidden="1" w:unhideWhenUsed="1"/>
+    <w:lsdException w:name="macro" w:semiHidden="1" w:unhideWhenUsed="1"/>
+    <w:lsdException w:name="toa heading" w:semiHidden="1" w:unhideWhenUsed="1"/>
+    <w:lsdException w:name="List" w:semiHidden="1" w:unhideWhenUsed="1"/>
+    <w:lsdException w:name="List Bullet" w:semiHidden="1" w:unhideWhenUsed="1"/>
+    <w:lsdException w:name="List Number" w:semiHidden="1" w:unhideWhenUsed="1"/>
+    <w:lsdException w:name="List 2" w:semiHidden="1" w:unhideWhenUsed="1"/>
+    <w:lsdException w:name="List 3" w:semiHidden="1" w:unhideWhenUsed="1"/>
+    <w:lsdException w:name="List 4" w:semiHidden="1" w:unhideWhenUsed="1"/>
+    <w:lsdException w:name="List 5" w:semiHidden="1" w:unhideWhenUsed="1"/>
+    <w:lsdException w:name="List Bullet 2" w:semiHidden="1" w:unhideWhenUsed="1"/>
+    <w:lsdException w:name="List Bullet 3" w:semiHidden="1" w:unhideWhenUsed="1"/>
+    <w:lsdException w:name="List Bullet 4" w:semiHidden="1" w:unhideWhenUsed="1"/>
+    <w:lsdException w:name="List Bullet 5" w:semiHidden="1" w:unhideWhenUsed="1"/>
+    <w:lsdException w:name="List Number 2" w:semiHidden="1" w:unhideWhenUsed="1"/>
+    <w:lsdException w:name="List Number 3" w:semiHidden="1" w:unhideWhenUsed="1"/>
+    <w:lsdException w:name="List Number 4" w:semiHidden="1" w:unhideWhenUsed="1"/>
+    <w:lsdException w:name="List Number 5" w:semiHidden="1" w:unhideWhenUsed="1"/>
+    <w:lsdException w:name="Title" w:uiPriority="10" w:qFormat="1"/>
+    <w:lsdException w:name="Closing" w:semiHidden="1" w:unhideWhenUsed="1"/>
+    <w:lsdException w:name="Signature" w:semiHidden="1" w:unhideWhenUsed="1"/>
+    <w:lsdException w:name="Default Paragraph Font" w:semiHidden="1" w:uiPriority="1" w:unhideWhenUsed="1"/>
+    <w:lsdException w:name="Body Text" w:semiHidden="1" w:unhideWhenUsed="1"/>
+    <w:lsdException w:name="Body Text Indent" w:semiHidden="1" w:unhideWhenUsed="1"/>
+    <w:lsdException w:name="List Continue" w:semiHidden="1" w:unhideWhenUsed="1"/>
+    <w:lsdException w:name="List Continue 2" w:semiHidden="1" w:unhideWhenUsed="1"/>
+    <w:lsdException w:name="List Continue 3" w:semiHidden="1" w:unhideWhenUsed="1"/>
+    <w:lsdException w:name="List Continue 4" w:semiHidden="1" w:unhideWhenUsed="1"/>
+    <w:lsdException w:name="List Continue 5" w:semiHidden="1" w:unhideWhenUsed="1"/>
+    <w:lsdException w:name="Message Header" w:semiHidden="1" w:unhideWhenUsed="1"/>
+    <w:lsdException w:name="Subtitle" w:uiPriority="11" w:qFormat="1"/>
+    <w:lsdException w:name="Salutation" w:semiHidden="1" w:unhideWhenUsed="1"/>
+    <w:lsdException w:name="Date" w:semiHidden="1" w:unhideWhenUsed="1"/>
+    <w:lsdException w:name="Body Text First Indent" w:semiHidden="1" w:unhideWhenUsed="1"/>
+    <w:lsdException w:name="Body Text First Indent 2" w:semiHidden="1" w:unhideWhenUsed="1"/>
+    <w:lsdException w:name="Note Heading" w:semiHidden="1" w:unhideWhenUsed="1"/>
+    <w:lsdException w:name="Body Text 2" w:semiHidden="1" w:unhideWhenUsed="1"/>
+    <w:lsdException w:name="Body Text 3" w:semiHidden="1" w:unhideWhenUsed="1"/>
+    <w:lsdException w:name="Body Text Indent 2" w:semiHidden="1" w:unhideWhenUsed="1"/>
+    <w:lsdException w:name="Body Text Indent 3" w:semiHidden="1" w:unhideWhenUsed="1"/>
+    <w:lsdException w:name="Block Text" w:semiHidden="1" w:unhideWhenUsed="1"/>
+    <w:lsdException w:name="Hyperlink" w:semiHidden="1" w:unhideWhenUsed="1"/>
+    <w:lsdException w:name="FollowedHyperlink" w:semiHidden="1" w:unhideWhenUsed="1"/>
+    <w:lsdException w:name="Strong" w:uiPriority="22" w:qFormat="1"/>
+    <w:lsdException w:name="Emphasis" w:uiPriority="20" w:qFormat="1"/>
+    <w:lsdException w:name="Document Map" w:semiHidden="1" w:unhideWhenUsed="1"/>
+    <w:lsdException w:name="Plain Text" w:semiHidden="1" w:unhideWhenUsed="1"/>
+    <w:lsdException w:name="E-mail Signature" w:semiHidden="1" w:unhideWhenUsed="1"/>
+    <w:lsdException w:name="HTML Top of Form" w:semiHidden="1" w:unhideWhenUsed="1"/>
+    <w:lsdException w:name="HTML Bottom of Form" w:semiHidden="1" w:unhideWhenUsed="1"/>
+    <w:lsdException w:name="Normal (Web)" w:semiHidden="1" w:unhideWhenUsed="1"/>
+    <w:lsdException w:name="HTML Acronym" w:semiHidden="1" w:unhideWhenUsed="1"/>
+    <w:lsdException w:name="HTML Address" w:semiHidden="1" w:unhideWhenUsed="1"/>
+    <w:lsdException w:name="HTML Cite" w:semiHidden="1" w:unhideWhenUsed="1"/>
+    <w:lsdException w:name="HTML Code" w:semiHidden="1" w:unhideWhenUsed="1"/>
+    <w:lsdException w:name="HTML Definition" w:semiHidden="1" w:unhideWhenUsed="1"/>
+    <w:lsdException w:name="HTML Keyboard" w:semiHidden="1" w:unhideWhenUsed="1"/>
+    <w:lsdException w:name="HTML Preformatted" w:semiHidden="1" w:unhideWhenUsed="1"/>
+    <w:lsdException w:name="HTML Sample" w:semiHidden="1" w:unhideWhenUsed="1"/>
+    <w:lsdException w:name="HTML Typewriter" w:semiHidden="1" w:unhideWhenUsed="1"/>
+    <w:lsdException w:name="HTML Variable" w:semiHidden="1" w:unhideWhenUsed="1"/>
+    <w:lsdException w:name="Normal Table" w:semiHidden="1" w:unhideWhenUsed="1"/>
+    <w:lsdException w:name="annotation subject" w:semiHidden="1" w:unhideWhenUsed="1"/>
+    <w:lsdException w:name="No List" w:semiHidden="1" w:unhideWhenUsed="1"/>
+    <w:lsdException w:name="Outline List 1" w:semiHidden="1" w:unhideWhenUsed="1"/>
+    <w:lsdException w:name="Outline List 2" w:semiHidden="1" w:unhideWhenUsed="1"/>
+    <w:lsdException w:name="Outline List 3" w:semiHidden="1" w:unhideWhenUsed="1"/>
+    <w:lsdException w:name="Table Simple 1" w:semiHidden="1" w:unhideWhenUsed="1"/>
+    <w:lsdException w:name="Table Simple 2" w:semiHidden="1" w:unhideWhenUsed="1"/>
+    <w:lsdException w:name="Table Simple 3" w:semiHidden="1" w:unhideWhenUsed="1"/>
+    <w:lsdException w:name="Table Classic 1" w:semiHidden="1" w:unhideWhenUsed="1"/>
+    <w:lsdException w:name="Table Classic 2" w:semiHidden="1" w:unhideWhenUsed="1"/>
+    <w:lsdException w:name="Table Classic 3" w:semiHidden="1" w:unhideWhenUsed="1"/>
+    <w:lsdException w:name="Table Classic 4" w:semiHidden="1" w:unhideWhenUsed="1"/>
+    <w:lsdException w:name="Table Colorful 1" w:semiHidden="1" w:unhideWhenUsed="1"/>
+    <w:lsdException w:name="Table Colorful 2" w:semiHidden="1" w:unhideWhenUsed="1"/>
+    <w:lsdException w:name="Table Colorful 3" w:semiHidden="1" w:unhideWhenUsed="1"/>
+    <w:lsdException w:name="Table Columns 1" w:semiHidden="1" w:unhideWhenUsed="1"/>
+    <w:lsdException w:name="Table Columns 2" w:semiHidden="1" w:unhideWhenUsed="1"/>
+    <w:lsdException w:name="Table Columns 3" w:semiHidden="1" w:unhideWhenUsed="1"/>
+    <w:lsdException w:name="Table Columns 4" w:semiHidden="1" w:unhideWhenUsed="1"/>
+    <w:lsdException w:name="Table Columns 5" w:semiHidden="1" w:unhideWhenUsed="1"/>
+    <w:lsdException w:name="Table Grid 1" w:semiHidden="1" w:unhideWhenUsed="1"/>
+    <w:lsdException w:name="Table Grid 2" w:semiHidden="1" w:unhideWhenUsed="1"/>
+    <w:lsdException w:name="Table Grid 3" w:semiHidden="1" w:unhideWhenUsed="1"/>
+    <w:lsdException w:name="Table Grid 4" w:semiHidden="1" w:unhideWhenUsed="1"/>
+    <w:lsdException w:name="Table Grid 5" w:semiHidden="1" w:unhideWhenUsed="1"/>
+    <w:lsdException w:name="Table Grid 6" w:semiHidden="1" w:unhideWhenUsed="1"/>
+    <w:lsdException w:name="Table Grid 7" w:semiHidden="1" w:unhideWhenUsed="1"/>
+    <w:lsdException w:name="Table Grid 8" w:semiHidden="1" w:unhideWhenUsed="1"/>
+    <w:lsdException w:name="Table List 1" w:semiHidden="1" w:unhideWhenUsed="1"/>
+    <w:lsdException w:name="Table List 2" w:semiHidden="1" w:unhideWhenUsed="1"/>
+    <w:lsdException w:name="Table List 3" w:semiHidden="1" w:unhideWhenUsed="1"/>
+    <w:lsdException w:name="Table List 4" w:semiHidden="1" w:unhideWhenUsed="1"/>
+    <w:lsdException w:name="Table List 5" w:semiHidden="1" w:unhideWhenUsed="1"/>
+    <w:lsdException w:name="Table List 6" w:semiHidden="1" w:unhideWhenUsed="1"/>
+    <w:lsdException w:name="Table List 7" w:semiHidden="1" w:unhideWhenUsed="1"/>
+    <w:lsdException w:name="Table List 8" w:semiHidden="1" w:unhideWhenUsed="1"/>
+    <w:lsdException w:name="Table 3D effects 1" w:semiHidden="1" w:unhideWhenUsed="1"/>
+    <w:lsdException w:name="Table 3D effects 2" w:semiHidden="1" w:unhideWhenUsed="1"/>
+    <w:lsdException w:name="Table 3D effects 3" w:semiHidden="1" w:unhideWhenUsed="1"/>
+    <w:lsdException w:name="Table Contemporary" w:semiHidden="1" w:unhideWhenUsed="1"/>
+    <w:lsdException w:name="Table Elegant" w:semiHidden="1" w:unhideWhenUsed="1"/>
+    <w:lsdException w:name="Table Professional" w:semiHidden="1" w:unhideWhenUsed="1"/>
+    <w:lsdException w:name="Table Subtle 1" w:semiHidden="1" w:unhideWhenUsed="1"/>
+    <w:lsdException w:name="Table Subtle 2" w:semiHidden="1" w:unhideWhenUsed="1"/>
+    <w:lsdException w:name="Table Web 1" w:semiHidden="1" w:unhideWhenUsed="1"/>
+    <w:lsdException w:name="Table Web 2" w:semiHidden="1" w:unhideWhenUsed="1"/>
+    <w:lsdException w:name="Table Web 3" w:semiHidden="1" w:unhideWhenUsed="1"/>
+    <w:lsdException w:name="Balloon Text" w:semiHidden="1" w:unhideWhenUsed="1"/>
+    <w:lsdException w:name="Table Grid" w:semiHidden="1" w:uiPriority="59" w:unhideWhenUsed="1"/>
+    <w:lsdException w:name="Table Theme" w:semiHidden="1" w:unhideWhenUsed="1"/>
+    <w:lsdException w:name="Placeholder Text" w:semiHidden="1"/>
+    <w:lsdException w:name="No Spacing" w:uiPriority="1" w:qFormat="1"/>
+    <w:lsdException w:name="Light Shading" w:uiPriority="60"/>
+    <w:lsdException w:name="Light List" w:uiPriority="61"/>
+    <w:lsdException w:name="Light Grid" w:uiPriority="62"/>
+    <w:lsdException w:name="Medium Shading 1" w:uiPriority="63"/>
+    <w:lsdException w:name="Medium Shading 2" w:uiPriority="64"/>
+    <w:lsdException w:name="Medium List 1" w:uiPriority="65"/>
+    <w:lsdException w:name="Medium List 2" w:uiPriority="66"/>
+    <w:lsdException w:name="Medium Grid 1" w:uiPriority="67"/>
+    <w:lsdException w:name="Medium Grid 2" w:uiPriority="68"/>
+    <w:lsdException w:name="Medium Grid 3" w:uiPriority="69"/>
+    <w:lsdException w:name="Dark List" w:uiPriority="70"/>
+    <w:lsdException w:name="Colorful Shading" w:uiPriority="71"/>
+    <w:lsdException w:name="Colorful List" w:uiPriority="72"/>
+    <w:lsdException w:name="Colorful Grid" w:uiPriority="73"/>
+    <w:lsdException w:name="Light Shading Accent 1" w:uiPriority="60"/>
+    <w:lsdException w:name="Light List Accent 1" w:uiPriority="61"/>
+    <w:lsdException w:name="Light Grid Accent 1" w:uiPriority="62"/>
+    <w:lsdException w:name="Medium Shading 1 Accent 1" w:uiPriority="63"/>
+    <w:lsdException w:name="Medium Shading 2 Accent 1" w:uiPriority="64"/>
+    <w:lsdException w:name="Medium List 1 Accent 1" w:uiPriority="65"/>
+    <w:lsdException w:name="Revision" w:semiHidden="1"/>
+    <w:lsdException w:name="List Paragraph" w:uiPriority="34" w:qFormat="1"/>
+    <w:lsdException w:name="Quote" w:uiPriority="29" w:qFormat="1"/>
+    <w:lsdException w:name="Intense Quote" w:uiPriority="30" w:qFormat="1"/>
+    <w:lsdException w:name="Medium List 2 Accent 1" w:uiPriority="66"/>
+    <w:lsdException w:name="Medium Grid 1 Accent 1" w:uiPriority="67"/>
+    <w:lsdException w:name="Medium Grid 2 Accent 1" w:uiPriority="68"/>
+    <w:lsdException w:name="Medium Grid 3 Accent 1" w:uiPriority="69"/>
+    <w:lsdException w:name="Dark List Accent 1" w:uiPriority="70"/>
+    <w:lsdException w:name="Colorful Shading Accent 1" w:uiPriority="71"/>
+    <w:lsdException w:name="Colorful List Accent 1" w:uiPriority="72"/>
+    <w:lsdException w:name="Colorful Grid Accent 1" w:uiPriority="73"/>
+    <w:lsdException w:name="Light Shading Accent 2" w:uiPriority="60"/>
+    <w:lsdException w:name="Light List Accent 2" w:uiPriority="61"/>
+    <w:lsdException w:name="Light Grid Accent 2" w:uiPriority="62"/>
+    <w:lsdException w:name="Medium Shading 1 Accent 2" w:uiPriority="63"/>
+    <w:lsdException w:name="Medium Shading 2 Accent 2" w:uiPriority="64"/>
+    <w:lsdException w:name="Medium List 1 Accent 2" w:uiPriority="65"/>
+    <w:lsdException w:name="Medium List 2 Accent 2" w:uiPriority="66"/>
+    <w:lsdException w:name="Medium Grid 1 Accent 2" w:uiPriority="67"/>
+    <w:lsdException w:name="Medium Grid 2 Accent 2" w:uiPriority="68"/>
+    <w:lsdException w:name="Medium Grid 3 Accent 2" w:uiPriority="69"/>
+    <w:lsdException w:name="Dark List Accent 2" w:uiPriority="70"/>
+    <w:lsdException w:name="Colorful Shading Accent 2" w:uiPriority="71"/>
+    <w:lsdException w:name="Colorful List Accent 2" w:uiPriority="72"/>
+    <w:lsdException w:name="Colorful Grid Accent 2" w:uiPriority="73"/>
+    <w:lsdException w:name="Light Shading Accent 3" w:uiPriority="60"/>
+    <w:lsdException w:name="Light List Accent 3" w:uiPriority="61"/>
+    <w:lsdException w:name="Light Grid Accent 3" w:uiPriority="62"/>
+    <w:lsdException w:name="Medium Shading 1 Accent 3" w:uiPriority="63"/>
+    <w:lsdException w:name="Medium Shading 2 Accent 3" w:uiPriority="64"/>
+    <w:lsdException w:name="Medium List 1 Accent 3" w:uiPriority="65"/>
+    <w:lsdException w:name="Medium List 2 Accent 3" w:uiPriority="66"/>
+    <w:lsdException w:name="Medium Grid 1 Accent 3" w:uiPriority="67"/>
+    <w:lsdException w:name="Medium Grid 2 Accent 3" w:uiPriority="68"/>
+    <w:lsdException w:name="Medium Grid 3 Accent 3" w:uiPriority="69"/>
+    <w:lsdException w:name="Dark List Accent 3" w:uiPriority="70"/>
+    <w:lsdException w:name="Colorful Shading Accent 3" w:uiPriority="71"/>
+    <w:lsdException w:name="Colorful List Accent 3" w:uiPriority="72"/>
+    <w:lsdException w:name="Colorful Grid Accent 3" w:uiPriority="73"/>
+    <w:lsdException w:name="Light Shading Accent 4" w:uiPriority="60"/>
+    <w:lsdException w:name="Light List Accent 4" w:uiPriority="61"/>
+    <w:lsdException w:name="Light Grid Accent 4" w:uiPriority="62"/>
+    <w:lsdException w:name="Medium Shading 1 Accent 4" w:uiPriority="63"/>
+    <w:lsdException w:name="Medium Shading 2 Accent 4" w:uiPriority="64"/>
+    <w:lsdException w:name="Medium List 1 Accent 4" w:uiPriority="65"/>
+    <w:lsdException w:name="Medium List 2 Accent 4" w:uiPriority="66"/>
+    <w:lsdException w:name="Medium Grid 1 Accent 4" w:uiPriority="67"/>
+    <w:lsdException w:name="Medium Grid 2 Accent 4" w:uiPriority="68"/>
+    <w:lsdException w:name="Medium Grid 3 Accent 4" w:uiPriority="69"/>
+    <w:lsdException w:name="Dark List Accent 4" w:uiPriority="70"/>
+    <w:lsdException w:name="Colorful Shading Accent 4" w:uiPriority="71"/>
+    <w:lsdException w:name="Colorful List Accent 4" w:uiPriority="72"/>
+    <w:lsdException w:name="Colorful Grid Accent 4" w:uiPriority="73"/>
+    <w:lsdException w:name="Light Shading Accent 5" w:uiPriority="60"/>
+    <w:lsdException w:name="Light List Accent 5" w:uiPriority="61"/>
+    <w:lsdException w:name="Light Grid Accent 5" w:uiPriority="62"/>
+    <w:lsdException w:name="Medium Shading 1 Accent 5" w:uiPriority="63"/>
+    <w:lsdException w:name="Medium Shading 2 Accent 5" w:uiPriority="64"/>
+    <w:lsdException w:name="Medium List 1 Accent 5" w:uiPriority="65"/>
+    <w:lsdException w:name="Medium List 2 Accent 5" w:uiPriority="66"/>
+    <w:lsdException w:name="Medium Grid 1 Accent 5" w:uiPriority="67"/>
+    <w:lsdException w:name="Medium Grid 2 Accent 5" w:uiPriority="68"/>
+    <w:lsdException w:name="Medium Grid 3 Accent 5" w:uiPriority="69"/>
+    <w:lsdException w:name="Dark List Accent 5" w:uiPriority="70"/>
+    <w:lsdException w:name="Colorful Shading Accent 5" w:uiPriority="71"/>
+    <w:lsdException w:name="Colorful List Accent 5" w:uiPriority="72"/>
+    <w:lsdException w:name="Colorful Grid Accent 5" w:uiPriority="73"/>
+    <w:lsdException w:name="Light Shading Accent 6" w:uiPriority="60"/>
+    <w:lsdException w:name="Light List Accent 6" w:uiPriority="61"/>
+    <w:lsdException w:name="Light Grid Accent 6" w:uiPriority="62"/>
+    <w:lsdException w:name="Medium Shading 1 Accent 6" w:uiPriority="63"/>
+    <w:lsdException w:name="Medium Shading 2 Accent 6" w:uiPriority="64"/>
+    <w:lsdException w:name="Medium List 1 Accent 6" w:uiPriority="65"/>
+    <w:lsdException w:name="Medium List 2 Accent 6" w:uiPriority="66"/>
+    <w:lsdException w:name="Medium Grid 1 Accent 6" w:uiPriority="67"/>
+    <w:lsdException w:name="Medium Grid 2 Accent 6" w:uiPriority="68"/>
+    <w:lsdException w:name="Medium Grid 3 Accent 6" w:uiPriority="69"/>
+    <w:lsdException w:name="Dark List Accent 6" w:uiPriority="70"/>
+    <w:lsdException w:name="Colorful Shading Accent 6" w:uiPriority="71"/>
+    <w:lsdException w:name="Colorful List Accent 6" w:uiPriority="72"/>
+    <w:lsdException w:name="Colorful Grid Accent 6" w:uiPriority="73"/>
+    <w:lsdException w:name="Subtle Emphasis" w:uiPriority="19" w:qFormat="1"/>
+    <w:lsdException w:name="Intense Emphasis" w:uiPriority="21" w:qFormat="1"/>
+    <w:lsdException w:name="Subtle Reference" w:uiPriority="31" w:qFormat="1"/>
+    <w:lsdException w:name="Intense Reference" w:uiPriority="32" w:qFormat="1"/>
+    <w:lsdException w:name="Book Title" w:uiPriority="33" w:qFormat="1"/>
+    <w:lsdException w:name="Bibliography" w:semiHidden="1" w:uiPriority="37" w:unhideWhenUsed="1"/>
+    <w:lsdException w:name="TOC Heading" w:semiHidden="1" w:uiPriority="39" w:unhideWhenUsed="1" w:qFormat="1"/>
+    <w:lsdException w:name="Plain Table 1" w:uiPriority="41"/>
+    <w:lsdException w:name="Plain Table 2" w:uiPriority="42"/>
+    <w:lsdException w:name="Plain Table 3" w:uiPriority="43"/>
+    <w:lsdException w:name="Plain Table 4" w:uiPriority="44"/>
+    <w:lsdException w:name="Plain Table 5" w:uiPriority="45"/>
+    <w:lsdException w:name="Grid Table Light" w:uiPriority="40"/>
+    <w:lsdException w:name="Grid Table 1 Light" w:uiPriority="46"/>
+    <w:lsdException w:name="Grid Table 2" w:uiPriority="47"/>
+    <w:lsdException w:name="Grid Table 3" w:uiPriority="48"/>
+    <w:lsdException w:name="Grid Table 4" w:uiPriority="49"/>
+    <w:lsdException w:name="Grid Table 5 Dark" w:uiPriority="50"/>
+    <w:lsdException w:name="Grid Table 6 Colorful" w:uiPriority="51"/>
+    <w:lsdException w:name="Grid Table 7 Colorful" w:uiPriority="52"/>
+    <w:lsdException w:name="Grid Table 1 Light Accent 1" w:uiPriority="46"/>
+    <w:lsdException w:name="Grid Table 2 Accent 1" w:uiPriority="47"/>
+    <w:lsdException w:name="Grid Table 3 Accent 1" w:uiPriority="48"/>
+    <w:lsdException w:name="Grid Table 4 Accent 1" w:uiPriority="49"/>
+    <w:lsdException w:name="Grid Table 5 Dark Accent 1" w:uiPriority="50"/>
+    <w:lsdException w:name="Grid Table 6 Colorful Accent 1" w:uiPriority="51"/>
+    <w:lsdException w:name="Grid Table 7 Colorful Accent 1" w:uiPriority="52"/>
+    <w:lsdException w:name="Grid Table 1 Light Accent 2" w:uiPriority="46"/>
+    <w:lsdException w:name="Grid Table 2 Accent 2" w:uiPriority="47"/>
+    <w:lsdException w:name="Grid Table 3 Accent 2" w:uiPriority="48"/>
+    <w:lsdException w:name="Grid Table 4 Accent 2" w:uiPriority="49"/>
+    <w:lsdException w:name="Grid Table 5 Dark Accent 2" w:uiPriority="50"/>
+    <w:lsdException w:name="Grid Table 6 Colorful Accent 2" w:uiPriority="51"/>
+    <w:lsdException w:name="Grid Table 7 Colorful Accent 2" w:uiPriority="52"/>
+    <w:lsdException w:name="Grid Table 1 Light Accent 3" w:uiPriority="46"/>
+    <w:lsdException w:name="Grid Table 2 Accent 3" w:uiPriority="47"/>
+    <w:lsdException w:name="Grid Table 3 Accent 3" w:uiPriority="48"/>
+    <w:lsdException w:name="Grid Table 4 Accent 3" w:uiPriority="49"/>
+    <w:lsdException w:name="Grid Table 5 Dark Accent 3" w:uiPriority="50"/>
+    <w:lsdException w:name="Grid Table 6 Colorful Accent 3" w:uiPriority="51"/>
+    <w:lsdException w:name="Grid Table 7 Colorful Accent 3" w:uiPriority="52"/>
+    <w:lsdException w:name="Grid Table 1 Light Accent 4" w:uiPriority="46"/>
+    <w:lsdException w:name="Grid Table 2 Accent 4" w:uiPriority="47"/>
+    <w:lsdException w:name="Grid Table 3 Accent 4" w:uiPriority="48"/>
+    <w:lsdException w:name="Grid Table 4 Accent 4" w:uiPriority="49"/>
+    <w:lsdException w:name="Grid Table 5 Dark Accent 4" w:uiPriority="50"/>
+    <w:lsdException w:name="Grid Table 6 Colorful Accent 4" w:uiPriority="51"/>
+    <w:lsdException w:name="Grid Table 7 Colorful Accent 4" w:uiPriority="52"/>
+    <w:lsdException w:name="Grid Table 1 Light Accent 5" w:uiPriority="46"/>
+    <w:lsdException w:name="Grid Table 2 Accent 5" w:uiPriority="47"/>
+    <w:lsdException w:name="Grid Table 3 Accent 5" w:uiPriority="48"/>
+    <w:lsdException w:name="Grid Table 4 Accent 5" w:uiPriority="49"/>
+    <w:lsdException w:name="Grid Table 5 Dark Accent 5" w:uiPriority="50"/>
+    <w:lsdException w:name="Grid Table 6 Colorful Accent 5" w:uiPriority="51"/>
+    <w:lsdException w:name="Grid Table 7 Colorful Accent 5" w:uiPriority="52"/>
+    <w:lsdException w:name="Grid Table 1 Light Accent 6" w:uiPriority="46"/>
+    <w:lsdException w:name="Grid Table 2 Accent 6" w:uiPriority="47"/>
+    <w:lsdException w:name="Grid Table 3 Accent 6" w:uiPriority="48"/>
+    <w:lsdException w:name="Grid Table 4 Accent 6" w:uiPriority="49"/>
+    <w:lsdException w:name="Grid Table 5 Dark Accent 6" w:uiPriority="50"/>
+    <w:lsdException w:name="Grid Table 6 Colorful Accent 6" w:uiPriority="51"/>
+    <w:lsdException w:name="Grid Table 7 Colorful Accent 6" w:uiPriority="52"/>
+    <w:lsdException w:name="List Table 1 Light" w:uiPriority="46"/>
+    <w:lsdException w:name="List Table 2" w:uiPriority="47"/>
+    <w:lsdException w:name="List Table 3" w:uiPriority="48"/>
+    <w:lsdException w:name="List Table 4" w:uiPriority="49"/>
+    <w:lsdException w:name="List Table 5 Dark" w:uiPriority="50"/>
+    <w:lsdException w:name="List Table 6 Colorful" w:uiPriority="51"/>
+    <w:lsdException w:name="List Table 7 Colorful" w:uiPriority="52"/>
+    <w:lsdException w:name="List Table 1 Light Accent 1" w:uiPriority="46"/>
+    <w:lsdException w:name="List Table 2 Accent 1" w:uiPriority="47"/>
+    <w:lsdException w:name="List Table 3 Accent 1" w:uiPriority="48"/>
+    <w:lsdException w:name="List Table 4 Accent 1" w:uiPriority="49"/>
+    <w:lsdException w:name="List Table 5 Dark Accent 1" w:uiPriority="50"/>
+    <w:lsdException w:name="List Table 6 Colorful Accent 1" w:uiPriority="51"/>
+    <w:lsdException w:name="List Table 7 Colorful Accent 1" w:uiPriority="52"/>
+    <w:lsdException w:name="List Table 1 Light Accent 2" w:uiPriority="46"/>
+    <w:lsdException w:name="List Table 2 Accent 2" w:uiPriority="47"/>
+    <w:lsdException w:name="List Table 3 Accent 2" w:uiPriority="48"/>
+    <w:lsdException w:name="List Table 4 Accent 2" w:uiPriority="49"/>
+    <w:lsdException w:name="List Table 5 Dark Accent 2" w:uiPriority="50"/>
+    <w:lsdException w:name="List Table 6 Colorful Accent 2" w:uiPriority="51"/>
+    <w:lsdException w:name="List Table 7 Colorful Accent 2" w:uiPriority="52"/>
+    <w:lsdException w:name="List Table 1 Light Accent 3" w:uiPriority="46"/>
+    <w:lsdException w:name="List Table 2 Accent 3" w:uiPriority="47"/>
+    <w:lsdException w:name="List Table 3 Accent 3" w:uiPriority="48"/>
+    <w:lsdException w:name="List Table 4 Accent 3" w:uiPriority="49"/>
+    <w:lsdException w:name="List Table 5 Dark Accent 3" w:uiPriority="50"/>
+    <w:lsdException w:name="List Table 6 Colorful Accent 3" w:uiPriority="51"/>
+    <w:lsdException w:name="List Table 7 Colorful Accent 3" w:uiPriority="52"/>
+    <w:lsdException w:name="List Table 1 Light Accent 4" w:uiPriority="46"/>
+    <w:lsdException w:name="List Table 2 Accent 4" w:uiPriority="47"/>
+    <w:lsdException w:name="List Table 3 Accent 4" w:uiPriority="48"/>
+    <w:lsdException w:name="List Table 4 Accent 4" w:uiPriority="49"/>
+    <w:lsdException w:name="List Table 5 Dark Accent 4" w:uiPriority="50"/>
+    <w:lsdException w:name="List Table 6 Colorful Accent 4" w:uiPriority="51"/>
+    <w:lsdException w:name="List Table 7 Colorful Accent 4" w:uiPriority="52"/>
+    <w:lsdException w:name="List Table 1 Light Accent 5" w:uiPriority="46"/>
+    <w:lsdException w:name="List Table 2 Accent 5" w:uiPriority="47"/>
+    <w:lsdException w:name="List Table 3 Accent 5" w:uiPriority="48"/>
+    <w:lsdException w:name="List Table 4 Accent 5" w:uiPriority="49"/>
+    <w:lsdException w:name="List Table 5 Dark Accent 5" w:uiPriority="50"/>
+    <w:lsdException w:name="List Table 6 Colorful Accent 5" w:uiPriority="51"/>
+    <w:lsdException w:name="List Table 7 Colorful Accent 5" w:uiPriority="52"/>
+    <w:lsdException w:name="List Table 1 Light Accent 6" w:uiPriority="46"/>
+    <w:lsdException w:name="List Table 2 Accent 6" w:uiPriority="47"/>
+    <w:lsdException w:name="List Table 3 Accent 6" w:uiPriority="48"/>
+    <w:lsdException w:name="List Table 4 Accent 6" w:uiPriority="49"/>
+    <w:lsdException w:name="List Table 5 Dark Accent 6" w:uiPriority="50"/>
+    <w:lsdException w:name="List Table 6 Colorful Accent 6" w:uiPriority="51"/>
+    <w:lsdException w:name="List Table 7 Colorful Accent 6" w:uiPriority="52"/>
+    <w:lsdException w:name="Mention" w:semiHidden="1" w:unhideWhenUsed="1"/>
+    <w:lsdException w:name="Smart Hyperlink" w:semiHidden="1" w:unhideWhenUsed="1"/>
+    <w:lsdException w:name="Hashtag" w:semiHidden="1" w:unhideWhenUsed="1"/>
   </w:latentStyles>
   <w:style w:type="paragraph" w:default="1" w:styleId="Normal">
     <w:name w:val="Normal"/>
@@ -6157,11 +6201,15 @@
   </w:style>
   <w:style w:type="character" w:default="1" w:styleId="DefaultParagraphFont">
     <w:name w:val="Default Paragraph Font"/>
+    <w:uiPriority w:val="1"/>
     <w:semiHidden/>
+    <w:unhideWhenUsed/>
   </w:style>
   <w:style w:type="table" w:default="1" w:styleId="TableNormal">
     <w:name w:val="Normal Table"/>
+    <w:uiPriority w:val="99"/>
     <w:semiHidden/>
+    <w:unhideWhenUsed/>
     <w:tblPr>
       <w:tblInd w:w="0" w:type="dxa"/>
       <w:tblCellMar>
@@ -6174,7 +6222,9 @@
   </w:style>
   <w:style w:type="numbering" w:default="1" w:styleId="NoList">
     <w:name w:val="No List"/>
+    <w:uiPriority w:val="99"/>
     <w:semiHidden/>
+    <w:unhideWhenUsed/>
   </w:style>
   <w:style w:type="paragraph" w:customStyle="1" w:styleId="Paragraph2">
     <w:name w:val="Paragraph2"/>
@@ -6497,10 +6547,8 @@
     <w:basedOn w:val="Normal"/>
     <w:pPr>
       <w:widowControl/>
-      <w:numPr>
-        <w:numId w:val="81"/>
-      </w:numPr>
       <w:tabs>
+        <w:tab w:val="num" w:pos="360"/>
         <w:tab w:val="left" w:pos="720"/>
       </w:tabs>
       <w:spacing w:before="120" w:line="240" w:lineRule="auto"/>
@@ -6613,809 +6661,6 @@
         <w:insideH w:val="single" w:sz="4" w:space="0" w:color="auto"/>
         <w:insideV w:val="single" w:sz="4" w:space="0" w:color="auto"/>
       </w:tblBorders>
-      <w:tblCellMar>
-        <w:top w:w="0" w:type="dxa"/>
-        <w:left w:w="108" w:type="dxa"/>
-        <w:bottom w:w="0" w:type="dxa"/>
-        <w:right w:w="108" w:type="dxa"/>
-      </w:tblCellMar>
-    </w:tblPr>
-  </w:style>
-  <w:style w:type="character" w:styleId="FollowedHyperlink">
-    <w:name w:val="FollowedHyperlink"/>
-    <w:basedOn w:val="DefaultParagraphFont"/>
-    <w:uiPriority w:val="99"/>
-    <w:semiHidden/>
-    <w:unhideWhenUsed/>
-    <w:rsid w:val="001A4322"/>
-    <w:rPr>
-      <w:color w:val="800080" w:themeColor="followedHyperlink"/>
-      <w:u w:val="single"/>
-    </w:rPr>
-  </w:style>
-</w:styles>
-</file>
-
-<file path=word/stylesWithEffects.xml><?xml version="1.0" encoding="utf-8"?>
-<w:styles xmlns:wpc="http://schemas.microsoft.com/office/word/2010/wordprocessingCanvas" xmlns:mc="http://schemas.openxmlformats.org/markup-compatibility/2006" xmlns:o="urn:schemas-microsoft-com:office:office" xmlns:r="http://schemas.openxmlformats.org/officeDocument/2006/relationships" xmlns:m="http://schemas.openxmlformats.org/officeDocument/2006/math" xmlns:v="urn:schemas-microsoft-com:vml" xmlns:wp14="http://schemas.microsoft.com/office/word/2010/wordprocessingDrawing" xmlns:wp="http://schemas.openxmlformats.org/drawingml/2006/wordprocessingDrawing" xmlns:w10="urn:schemas-microsoft-com:office:word" xmlns:w="http://schemas.openxmlformats.org/wordprocessingml/2006/main" xmlns:w14="http://schemas.microsoft.com/office/word/2010/wordml" xmlns:wpg="http://schemas.microsoft.com/office/word/2010/wordprocessingGroup" xmlns:wpi="http://schemas.microsoft.com/office/word/2010/wordprocessingInk" xmlns:wne="http://schemas.microsoft.com/office/word/2006/wordml" xmlns:wps="http://schemas.microsoft.com/office/word/2010/wordprocessingShape" mc:Ignorable="w14 wp14">
-  <w:docDefaults>
-    <w:rPrDefault>
-      <w:rPr>
-        <w:rFonts w:ascii="Times New Roman" w:eastAsia="Times New Roman" w:hAnsi="Times New Roman" w:cs="Times New Roman"/>
-        <w:lang w:val="en-US" w:eastAsia="en-US" w:bidi="ar-SA"/>
-      </w:rPr>
-    </w:rPrDefault>
-    <w:pPrDefault/>
-  </w:docDefaults>
-  <w:latentStyles w:defLockedState="0" w:defUIPriority="99" w:defSemiHidden="1" w:defUnhideWhenUsed="1" w:defQFormat="0" w:count="267">
-    <w:lsdException w:name="Normal" w:semiHidden="0" w:uiPriority="0" w:unhideWhenUsed="0" w:qFormat="1"/>
-    <w:lsdException w:name="heading 1" w:semiHidden="0" w:uiPriority="9" w:unhideWhenUsed="0" w:qFormat="1"/>
-    <w:lsdException w:name="heading 2" w:semiHidden="0" w:uiPriority="9" w:unhideWhenUsed="0" w:qFormat="1"/>
-    <w:lsdException w:name="heading 3" w:semiHidden="0" w:uiPriority="9" w:unhideWhenUsed="0" w:qFormat="1"/>
-    <w:lsdException w:name="heading 4" w:semiHidden="0" w:uiPriority="9" w:unhideWhenUsed="0" w:qFormat="1"/>
-    <w:lsdException w:name="heading 5" w:semiHidden="0" w:uiPriority="9" w:unhideWhenUsed="0" w:qFormat="1"/>
-    <w:lsdException w:name="heading 6" w:semiHidden="0" w:uiPriority="9" w:unhideWhenUsed="0" w:qFormat="1"/>
-    <w:lsdException w:name="heading 7" w:semiHidden="0" w:uiPriority="9" w:unhideWhenUsed="0" w:qFormat="1"/>
-    <w:lsdException w:name="heading 8" w:semiHidden="0" w:uiPriority="9" w:unhideWhenUsed="0" w:qFormat="1"/>
-    <w:lsdException w:name="heading 9" w:semiHidden="0" w:uiPriority="9" w:unhideWhenUsed="0" w:qFormat="1"/>
-    <w:lsdException w:name="toc 1" w:uiPriority="39"/>
-    <w:lsdException w:name="toc 2" w:uiPriority="39"/>
-    <w:lsdException w:name="toc 3" w:uiPriority="39"/>
-    <w:lsdException w:name="toc 4" w:uiPriority="39"/>
-    <w:lsdException w:name="toc 5" w:uiPriority="39"/>
-    <w:lsdException w:name="toc 6" w:uiPriority="39"/>
-    <w:lsdException w:name="toc 7" w:uiPriority="39"/>
-    <w:lsdException w:name="toc 8" w:uiPriority="39"/>
-    <w:lsdException w:name="toc 9" w:uiPriority="39"/>
-    <w:lsdException w:name="caption" w:uiPriority="35" w:qFormat="1"/>
-    <w:lsdException w:name="Title" w:semiHidden="0" w:uiPriority="10" w:unhideWhenUsed="0" w:qFormat="1"/>
-    <w:lsdException w:name="Default Paragraph Font" w:uiPriority="1"/>
-    <w:lsdException w:name="Subtitle" w:semiHidden="0" w:uiPriority="11" w:unhideWhenUsed="0" w:qFormat="1"/>
-    <w:lsdException w:name="Strong" w:semiHidden="0" w:uiPriority="22" w:unhideWhenUsed="0" w:qFormat="1"/>
-    <w:lsdException w:name="Emphasis" w:semiHidden="0" w:uiPriority="20" w:unhideWhenUsed="0" w:qFormat="1"/>
-    <w:lsdException w:name="Table Grid" w:semiHidden="0" w:uiPriority="59" w:unhideWhenUsed="0"/>
-    <w:lsdException w:name="Placeholder Text" w:unhideWhenUsed="0"/>
-    <w:lsdException w:name="No Spacing" w:semiHidden="0" w:uiPriority="1" w:unhideWhenUsed="0" w:qFormat="1"/>
-    <w:lsdException w:name="Light Shading" w:semiHidden="0" w:uiPriority="60" w:unhideWhenUsed="0"/>
-    <w:lsdException w:name="Light List" w:semiHidden="0" w:uiPriority="61" w:unhideWhenUsed="0"/>
-    <w:lsdException w:name="Light Grid" w:semiHidden="0" w:uiPriority="62" w:unhideWhenUsed="0"/>
-    <w:lsdException w:name="Medium Shading 1" w:semiHidden="0" w:uiPriority="63" w:unhideWhenUsed="0"/>
-    <w:lsdException w:name="Medium Shading 2" w:semiHidden="0" w:uiPriority="64" w:unhideWhenUsed="0"/>
-    <w:lsdException w:name="Medium List 1" w:semiHidden="0" w:uiPriority="65" w:unhideWhenUsed="0"/>
-    <w:lsdException w:name="Medium List 2" w:semiHidden="0" w:uiPriority="66" w:unhideWhenUsed="0"/>
-    <w:lsdException w:name="Medium Grid 1" w:semiHidden="0" w:uiPriority="67" w:unhideWhenUsed="0"/>
-    <w:lsdException w:name="Medium Grid 2" w:semiHidden="0" w:uiPriority="68" w:unhideWhenUsed="0"/>
-    <w:lsdException w:name="Medium Grid 3" w:semiHidden="0" w:uiPriority="69" w:unhideWhenUsed="0"/>
-    <w:lsdException w:name="Dark List" w:semiHidden="0" w:uiPriority="70" w:unhideWhenUsed="0"/>
-    <w:lsdException w:name="Colorful Shading" w:semiHidden="0" w:uiPriority="71" w:unhideWhenUsed="0"/>
-    <w:lsdException w:name="Colorful List" w:semiHidden="0" w:uiPriority="72" w:unhideWhenUsed="0"/>
-    <w:lsdException w:name="Colorful Grid" w:semiHidden="0" w:uiPriority="73" w:unhideWhenUsed="0"/>
-    <w:lsdException w:name="Light Shading Accent 1" w:semiHidden="0" w:uiPriority="60" w:unhideWhenUsed="0"/>
-    <w:lsdException w:name="Light List Accent 1" w:semiHidden="0" w:uiPriority="61" w:unhideWhenUsed="0"/>
-    <w:lsdException w:name="Light Grid Accent 1" w:semiHidden="0" w:uiPriority="62" w:unhideWhenUsed="0"/>
-    <w:lsdException w:name="Medium Shading 1 Accent 1" w:semiHidden="0" w:uiPriority="63" w:unhideWhenUsed="0"/>
-    <w:lsdException w:name="Medium Shading 2 Accent 1" w:semiHidden="0" w:uiPriority="64" w:unhideWhenUsed="0"/>
-    <w:lsdException w:name="Medium List 1 Accent 1" w:semiHidden="0" w:uiPriority="65" w:unhideWhenUsed="0"/>
-    <w:lsdException w:name="Revision" w:unhideWhenUsed="0"/>
-    <w:lsdException w:name="List Paragraph" w:semiHidden="0" w:uiPriority="34" w:unhideWhenUsed="0" w:qFormat="1"/>
-    <w:lsdException w:name="Quote" w:semiHidden="0" w:uiPriority="29" w:unhideWhenUsed="0" w:qFormat="1"/>
-    <w:lsdException w:name="Intense Quote" w:semiHidden="0" w:uiPriority="30" w:unhideWhenUsed="0" w:qFormat="1"/>
-    <w:lsdException w:name="Medium List 2 Accent 1" w:semiHidden="0" w:uiPriority="66" w:unhideWhenUsed="0"/>
-    <w:lsdException w:name="Medium Grid 1 Accent 1" w:semiHidden="0" w:uiPriority="67" w:unhideWhenUsed="0"/>
-    <w:lsdException w:name="Medium Grid 2 Accent 1" w:semiHidden="0" w:uiPriority="68" w:unhideWhenUsed="0"/>
-    <w:lsdException w:name="Medium Grid 3 Accent 1" w:semiHidden="0" w:uiPriority="69" w:unhideWhenUsed="0"/>
-    <w:lsdException w:name="Dark List Accent 1" w:semiHidden="0" w:uiPriority="70" w:unhideWhenUsed="0"/>
-    <w:lsdException w:name="Colorful Shading Accent 1" w:semiHidden="0" w:uiPriority="71" w:unhideWhenUsed="0"/>
-    <w:lsdException w:name="Colorful List Accent 1" w:semiHidden="0" w:uiPriority="72" w:unhideWhenUsed="0"/>
-    <w:lsdException w:name="Colorful Grid Accent 1" w:semiHidden="0" w:uiPriority="73" w:unhideWhenUsed="0"/>
-    <w:lsdException w:name="Light Shading Accent 2" w:semiHidden="0" w:uiPriority="60" w:unhideWhenUsed="0"/>
-    <w:lsdException w:name="Light List Accent 2" w:semiHidden="0" w:uiPriority="61" w:unhideWhenUsed="0"/>
-    <w:lsdException w:name="Light Grid Accent 2" w:semiHidden="0" w:uiPriority="62" w:unhideWhenUsed="0"/>
-    <w:lsdException w:name="Medium Shading 1 Accent 2" w:semiHidden="0" w:uiPriority="63" w:unhideWhenUsed="0"/>
-    <w:lsdException w:name="Medium Shading 2 Accent 2" w:semiHidden="0" w:uiPriority="64" w:unhideWhenUsed="0"/>
-    <w:lsdException w:name="Medium List 1 Accent 2" w:semiHidden="0" w:uiPriority="65" w:unhideWhenUsed="0"/>
-    <w:lsdException w:name="Medium List 2 Accent 2" w:semiHidden="0" w:uiPriority="66" w:unhideWhenUsed="0"/>
-    <w:lsdException w:name="Medium Grid 1 Accent 2" w:semiHidden="0" w:uiPriority="67" w:unhideWhenUsed="0"/>
-    <w:lsdException w:name="Medium Grid 2 Accent 2" w:semiHidden="0" w:uiPriority="68" w:unhideWhenUsed="0"/>
-    <w:lsdException w:name="Medium Grid 3 Accent 2" w:semiHidden="0" w:uiPriority="69" w:unhideWhenUsed="0"/>
-    <w:lsdException w:name="Dark List Accent 2" w:semiHidden="0" w:uiPriority="70" w:unhideWhenUsed="0"/>
-    <w:lsdException w:name="Colorful Shading Accent 2" w:semiHidden="0" w:uiPriority="71" w:unhideWhenUsed="0"/>
-    <w:lsdException w:name="Colorful List Accent 2" w:semiHidden="0" w:uiPriority="72" w:unhideWhenUsed="0"/>
-    <w:lsdException w:name="Colorful Grid Accent 2" w:semiHidden="0" w:uiPriority="73" w:unhideWhenUsed="0"/>
-    <w:lsdException w:name="Light Shading Accent 3" w:semiHidden="0" w:uiPriority="60" w:unhideWhenUsed="0"/>
-    <w:lsdException w:name="Light List Accent 3" w:semiHidden="0" w:uiPriority="61" w:unhideWhenUsed="0"/>
-    <w:lsdException w:name="Light Grid Accent 3" w:semiHidden="0" w:uiPriority="62" w:unhideWhenUsed="0"/>
-    <w:lsdException w:name="Medium Shading 1 Accent 3" w:semiHidden="0" w:uiPriority="63" w:unhideWhenUsed="0"/>
-    <w:lsdException w:name="Medium Shading 2 Accent 3" w:semiHidden="0" w:uiPriority="64" w:unhideWhenUsed="0"/>
-    <w:lsdException w:name="Medium List 1 Accent 3" w:semiHidden="0" w:uiPriority="65" w:unhideWhenUsed="0"/>
-    <w:lsdException w:name="Medium List 2 Accent 3" w:semiHidden="0" w:uiPriority="66" w:unhideWhenUsed="0"/>
-    <w:lsdException w:name="Medium Grid 1 Accent 3" w:semiHidden="0" w:uiPriority="67" w:unhideWhenUsed="0"/>
-    <w:lsdException w:name="Medium Grid 2 Accent 3" w:semiHidden="0" w:uiPriority="68" w:unhideWhenUsed="0"/>
-    <w:lsdException w:name="Medium Grid 3 Accent 3" w:semiHidden="0" w:uiPriority="69" w:unhideWhenUsed="0"/>
-    <w:lsdException w:name="Dark List Accent 3" w:semiHidden="0" w:uiPriority="70" w:unhideWhenUsed="0"/>
-    <w:lsdException w:name="Colorful Shading Accent 3" w:semiHidden="0" w:uiPriority="71" w:unhideWhenUsed="0"/>
-    <w:lsdException w:name="Colorful List Accent 3" w:semiHidden="0" w:uiPriority="72" w:unhideWhenUsed="0"/>
-    <w:lsdException w:name="Colorful Grid Accent 3" w:semiHidden="0" w:uiPriority="73" w:unhideWhenUsed="0"/>
-    <w:lsdException w:name="Light Shading Accent 4" w:semiHidden="0" w:uiPriority="60" w:unhideWhenUsed="0"/>
-    <w:lsdException w:name="Light List Accent 4" w:semiHidden="0" w:uiPriority="61" w:unhideWhenUsed="0"/>
-    <w:lsdException w:name="Light Grid Accent 4" w:semiHidden="0" w:uiPriority="62" w:unhideWhenUsed="0"/>
-    <w:lsdException w:name="Medium Shading 1 Accent 4" w:semiHidden="0" w:uiPriority="63" w:unhideWhenUsed="0"/>
-    <w:lsdException w:name="Medium Shading 2 Accent 4" w:semiHidden="0" w:uiPriority="64" w:unhideWhenUsed="0"/>
-    <w:lsdException w:name="Medium List 1 Accent 4" w:semiHidden="0" w:uiPriority="65" w:unhideWhenUsed="0"/>
-    <w:lsdException w:name="Medium List 2 Accent 4" w:semiHidden="0" w:uiPriority="66" w:unhideWhenUsed="0"/>
-    <w:lsdException w:name="Medium Grid 1 Accent 4" w:semiHidden="0" w:uiPriority="67" w:unhideWhenUsed="0"/>
-    <w:lsdException w:name="Medium Grid 2 Accent 4" w:semiHidden="0" w:uiPriority="68" w:unhideWhenUsed="0"/>
-    <w:lsdException w:name="Medium Grid 3 Accent 4" w:semiHidden="0" w:uiPriority="69" w:unhideWhenUsed="0"/>
-    <w:lsdException w:name="Dark List Accent 4" w:semiHidden="0" w:uiPriority="70" w:unhideWhenUsed="0"/>
-    <w:lsdException w:name="Colorful Shading Accent 4" w:semiHidden="0" w:uiPriority="71" w:unhideWhenUsed="0"/>
-    <w:lsdException w:name="Colorful List Accent 4" w:semiHidden="0" w:uiPriority="72" w:unhideWhenUsed="0"/>
-    <w:lsdException w:name="Colorful Grid Accent 4" w:semiHidden="0" w:uiPriority="73" w:unhideWhenUsed="0"/>
-    <w:lsdException w:name="Light Shading Accent 5" w:semiHidden="0" w:uiPriority="60" w:unhideWhenUsed="0"/>
-    <w:lsdException w:name="Light List Accent 5" w:semiHidden="0" w:uiPriority="61" w:unhideWhenUsed="0"/>
-    <w:lsdException w:name="Light Grid Accent 5" w:semiHidden="0" w:uiPriority="62" w:unhideWhenUsed="0"/>
-    <w:lsdException w:name="Medium Shading 1 Accent 5" w:semiHidden="0" w:uiPriority="63" w:unhideWhenUsed="0"/>
-    <w:lsdException w:name="Medium Shading 2 Accent 5" w:semiHidden="0" w:uiPriority="64" w:unhideWhenUsed="0"/>
-    <w:lsdException w:name="Medium List 1 Accent 5" w:semiHidden="0" w:uiPriority="65" w:unhideWhenUsed="0"/>
-    <w:lsdException w:name="Medium List 2 Accent 5" w:semiHidden="0" w:uiPriority="66" w:unhideWhenUsed="0"/>
-    <w:lsdException w:name="Medium Grid 1 Accent 5" w:semiHidden="0" w:uiPriority="67" w:unhideWhenUsed="0"/>
-    <w:lsdException w:name="Medium Grid 2 Accent 5" w:semiHidden="0" w:uiPriority="68" w:unhideWhenUsed="0"/>
-    <w:lsdException w:name="Medium Grid 3 Accent 5" w:semiHidden="0" w:uiPriority="69" w:unhideWhenUsed="0"/>
-    <w:lsdException w:name="Dark List Accent 5" w:semiHidden="0" w:uiPriority="70" w:unhideWhenUsed="0"/>
-    <w:lsdException w:name="Colorful Shading Accent 5" w:semiHidden="0" w:uiPriority="71" w:unhideWhenUsed="0"/>
-    <w:lsdException w:name="Colorful List Accent 5" w:semiHidden="0" w:uiPriority="72" w:unhideWhenUsed="0"/>
-    <w:lsdException w:name="Colorful Grid Accent 5" w:semiHidden="0" w:uiPriority="73" w:unhideWhenUsed="0"/>
-    <w:lsdException w:name="Light Shading Accent 6" w:semiHidden="0" w:uiPriority="60" w:unhideWhenUsed="0"/>
-    <w:lsdException w:name="Light List Accent 6" w:semiHidden="0" w:uiPriority="61" w:unhideWhenUsed="0"/>
-    <w:lsdException w:name="Light Grid Accent 6" w:semiHidden="0" w:uiPriority="62" w:unhideWhenUsed="0"/>
-    <w:lsdException w:name="Medium Shading 1 Accent 6" w:semiHidden="0" w:uiPriority="63" w:unhideWhenUsed="0"/>
-    <w:lsdException w:name="Medium Shading 2 Accent 6" w:semiHidden="0" w:uiPriority="64" w:unhideWhenUsed="0"/>
-    <w:lsdException w:name="Medium List 1 Accent 6" w:semiHidden="0" w:uiPriority="65" w:unhideWhenUsed="0"/>
-    <w:lsdException w:name="Medium List 2 Accent 6" w:semiHidden="0" w:uiPriority="66" w:unhideWhenUsed="0"/>
-    <w:lsdException w:name="Medium Grid 1 Accent 6" w:semiHidden="0" w:uiPriority="67" w:unhideWhenUsed="0"/>
-    <w:lsdException w:name="Medium Grid 2 Accent 6" w:semiHidden="0" w:uiPriority="68" w:unhideWhenUsed="0"/>
-    <w:lsdException w:name="Medium Grid 3 Accent 6" w:semiHidden="0" w:uiPriority="69" w:unhideWhenUsed="0"/>
-    <w:lsdException w:name="Dark List Accent 6" w:semiHidden="0" w:uiPriority="70" w:unhideWhenUsed="0"/>
-    <w:lsdException w:name="Colorful Shading Accent 6" w:semiHidden="0" w:uiPriority="71" w:unhideWhenUsed="0"/>
-    <w:lsdException w:name="Colorful List Accent 6" w:semiHidden="0" w:uiPriority="72" w:unhideWhenUsed="0"/>
-    <w:lsdException w:name="Colorful Grid Accent 6" w:semiHidden="0" w:uiPriority="73" w:unhideWhenUsed="0"/>
-    <w:lsdException w:name="Subtle Emphasis" w:semiHidden="0" w:uiPriority="19" w:unhideWhenUsed="0" w:qFormat="1"/>
-    <w:lsdException w:name="Intense Emphasis" w:semiHidden="0" w:uiPriority="21" w:unhideWhenUsed="0" w:qFormat="1"/>
-    <w:lsdException w:name="Subtle Reference" w:semiHidden="0" w:uiPriority="31" w:unhideWhenUsed="0" w:qFormat="1"/>
-    <w:lsdException w:name="Intense Reference" w:semiHidden="0" w:uiPriority="32" w:unhideWhenUsed="0" w:qFormat="1"/>
-    <w:lsdException w:name="Book Title" w:semiHidden="0" w:uiPriority="33" w:unhideWhenUsed="0" w:qFormat="1"/>
-    <w:lsdException w:name="Bibliography" w:uiPriority="37"/>
-    <w:lsdException w:name="TOC Heading" w:uiPriority="39" w:qFormat="1"/>
-  </w:latentStyles>
-  <w:style w:type="paragraph" w:default="1" w:styleId="Normal">
-    <w:name w:val="Normal"/>
-    <w:qFormat/>
-    <w:pPr>
-      <w:widowControl w:val="0"/>
-      <w:spacing w:line="240" w:lineRule="atLeast"/>
-    </w:pPr>
-  </w:style>
-  <w:style w:type="paragraph" w:styleId="Heading1">
-    <w:name w:val="heading 1"/>
-    <w:basedOn w:val="Normal"/>
-    <w:next w:val="Normal"/>
-    <w:qFormat/>
-    <w:rsid w:val="008A4D87"/>
-    <w:pPr>
-      <w:keepNext/>
-      <w:spacing w:before="120" w:after="60"/>
-      <w:outlineLvl w:val="0"/>
-    </w:pPr>
-    <w:rPr>
-      <w:rFonts w:ascii="Arial" w:hAnsi="Arial"/>
-      <w:b/>
-      <w:sz w:val="24"/>
-    </w:rPr>
-  </w:style>
-  <w:style w:type="paragraph" w:styleId="Heading2">
-    <w:name w:val="heading 2"/>
-    <w:basedOn w:val="Heading1"/>
-    <w:next w:val="Normal"/>
-    <w:qFormat/>
-    <w:rsid w:val="005F5C34"/>
-    <w:pPr>
-      <w:numPr>
-        <w:numId w:val="33"/>
-      </w:numPr>
-      <w:outlineLvl w:val="1"/>
-    </w:pPr>
-    <w:rPr>
-      <w:sz w:val="20"/>
-    </w:rPr>
-  </w:style>
-  <w:style w:type="paragraph" w:styleId="Heading3">
-    <w:name w:val="heading 3"/>
-    <w:basedOn w:val="Heading1"/>
-    <w:next w:val="Normal"/>
-    <w:qFormat/>
-    <w:pPr>
-      <w:numPr>
-        <w:ilvl w:val="2"/>
-        <w:numId w:val="1"/>
-      </w:numPr>
-      <w:outlineLvl w:val="2"/>
-    </w:pPr>
-    <w:rPr>
-      <w:b w:val="0"/>
-      <w:i/>
-      <w:sz w:val="20"/>
-    </w:rPr>
-  </w:style>
-  <w:style w:type="paragraph" w:styleId="Heading4">
-    <w:name w:val="heading 4"/>
-    <w:basedOn w:val="Heading1"/>
-    <w:next w:val="Normal"/>
-    <w:qFormat/>
-    <w:pPr>
-      <w:numPr>
-        <w:ilvl w:val="3"/>
-        <w:numId w:val="1"/>
-      </w:numPr>
-      <w:outlineLvl w:val="3"/>
-    </w:pPr>
-    <w:rPr>
-      <w:b w:val="0"/>
-      <w:sz w:val="20"/>
-    </w:rPr>
-  </w:style>
-  <w:style w:type="paragraph" w:styleId="Heading5">
-    <w:name w:val="heading 5"/>
-    <w:basedOn w:val="Normal"/>
-    <w:next w:val="Normal"/>
-    <w:qFormat/>
-    <w:pPr>
-      <w:numPr>
-        <w:ilvl w:val="4"/>
-        <w:numId w:val="1"/>
-      </w:numPr>
-      <w:spacing w:before="240" w:after="60"/>
-      <w:ind w:left="2880"/>
-      <w:outlineLvl w:val="4"/>
-    </w:pPr>
-    <w:rPr>
-      <w:sz w:val="22"/>
-    </w:rPr>
-  </w:style>
-  <w:style w:type="paragraph" w:styleId="Heading6">
-    <w:name w:val="heading 6"/>
-    <w:basedOn w:val="Normal"/>
-    <w:next w:val="Normal"/>
-    <w:qFormat/>
-    <w:pPr>
-      <w:numPr>
-        <w:ilvl w:val="5"/>
-        <w:numId w:val="1"/>
-      </w:numPr>
-      <w:spacing w:before="240" w:after="60"/>
-      <w:ind w:left="2880"/>
-      <w:outlineLvl w:val="5"/>
-    </w:pPr>
-    <w:rPr>
-      <w:i/>
-      <w:sz w:val="22"/>
-    </w:rPr>
-  </w:style>
-  <w:style w:type="paragraph" w:styleId="Heading7">
-    <w:name w:val="heading 7"/>
-    <w:basedOn w:val="Normal"/>
-    <w:next w:val="Normal"/>
-    <w:qFormat/>
-    <w:pPr>
-      <w:numPr>
-        <w:ilvl w:val="6"/>
-        <w:numId w:val="1"/>
-      </w:numPr>
-      <w:spacing w:before="240" w:after="60"/>
-      <w:ind w:left="2880"/>
-      <w:outlineLvl w:val="6"/>
-    </w:pPr>
-  </w:style>
-  <w:style w:type="paragraph" w:styleId="Heading8">
-    <w:name w:val="heading 8"/>
-    <w:basedOn w:val="Normal"/>
-    <w:next w:val="Normal"/>
-    <w:qFormat/>
-    <w:pPr>
-      <w:numPr>
-        <w:ilvl w:val="7"/>
-        <w:numId w:val="1"/>
-      </w:numPr>
-      <w:spacing w:before="240" w:after="60"/>
-      <w:ind w:left="2880"/>
-      <w:outlineLvl w:val="7"/>
-    </w:pPr>
-    <w:rPr>
-      <w:i/>
-    </w:rPr>
-  </w:style>
-  <w:style w:type="paragraph" w:styleId="Heading9">
-    <w:name w:val="heading 9"/>
-    <w:basedOn w:val="Normal"/>
-    <w:next w:val="Normal"/>
-    <w:qFormat/>
-    <w:pPr>
-      <w:numPr>
-        <w:ilvl w:val="8"/>
-        <w:numId w:val="1"/>
-      </w:numPr>
-      <w:spacing w:before="240" w:after="60"/>
-      <w:ind w:left="2880"/>
-      <w:outlineLvl w:val="8"/>
-    </w:pPr>
-    <w:rPr>
-      <w:b/>
-      <w:i/>
-      <w:sz w:val="18"/>
-    </w:rPr>
-  </w:style>
-  <w:style w:type="character" w:default="1" w:styleId="DefaultParagraphFont">
-    <w:name w:val="Default Paragraph Font"/>
-    <w:semiHidden/>
-  </w:style>
-  <w:style w:type="table" w:default="1" w:styleId="TableNormal">
-    <w:name w:val="Normal Table"/>
-    <w:semiHidden/>
-    <w:tblPr>
-      <w:tblInd w:w="0" w:type="dxa"/>
-      <w:tblCellMar>
-        <w:top w:w="0" w:type="dxa"/>
-        <w:left w:w="108" w:type="dxa"/>
-        <w:bottom w:w="0" w:type="dxa"/>
-        <w:right w:w="108" w:type="dxa"/>
-      </w:tblCellMar>
-    </w:tblPr>
-  </w:style>
-  <w:style w:type="numbering" w:default="1" w:styleId="NoList">
-    <w:name w:val="No List"/>
-    <w:semiHidden/>
-  </w:style>
-  <w:style w:type="paragraph" w:customStyle="1" w:styleId="Paragraph2">
-    <w:name w:val="Paragraph2"/>
-    <w:basedOn w:val="Normal"/>
-    <w:pPr>
-      <w:spacing w:before="80"/>
-      <w:ind w:left="720"/>
-      <w:jc w:val="both"/>
-    </w:pPr>
-    <w:rPr>
-      <w:color w:val="000000"/>
-      <w:lang w:val="en-AU"/>
-    </w:rPr>
-  </w:style>
-  <w:style w:type="paragraph" w:styleId="Title">
-    <w:name w:val="Title"/>
-    <w:basedOn w:val="Normal"/>
-    <w:next w:val="Normal"/>
-    <w:qFormat/>
-    <w:pPr>
-      <w:spacing w:line="240" w:lineRule="auto"/>
-      <w:jc w:val="center"/>
-    </w:pPr>
-    <w:rPr>
-      <w:rFonts w:ascii="Arial" w:hAnsi="Arial"/>
-      <w:b/>
-      <w:sz w:val="36"/>
-    </w:rPr>
-  </w:style>
-  <w:style w:type="paragraph" w:styleId="Subtitle">
-    <w:name w:val="Subtitle"/>
-    <w:basedOn w:val="Normal"/>
-    <w:qFormat/>
-    <w:pPr>
-      <w:spacing w:after="60"/>
-      <w:jc w:val="center"/>
-    </w:pPr>
-    <w:rPr>
-      <w:rFonts w:ascii="Arial" w:hAnsi="Arial"/>
-      <w:i/>
-      <w:sz w:val="36"/>
-      <w:lang w:val="en-AU"/>
-    </w:rPr>
-  </w:style>
-  <w:style w:type="paragraph" w:styleId="NormalIndent">
-    <w:name w:val="Normal Indent"/>
-    <w:basedOn w:val="Normal"/>
-    <w:pPr>
-      <w:ind w:left="900" w:hanging="900"/>
-    </w:pPr>
-  </w:style>
-  <w:style w:type="paragraph" w:styleId="TOC1">
-    <w:name w:val="toc 1"/>
-    <w:basedOn w:val="Normal"/>
-    <w:next w:val="Normal"/>
-    <w:semiHidden/>
-    <w:pPr>
-      <w:tabs>
-        <w:tab w:val="right" w:pos="9360"/>
-      </w:tabs>
-      <w:spacing w:before="240" w:after="60"/>
-      <w:ind w:right="720"/>
-    </w:pPr>
-  </w:style>
-  <w:style w:type="paragraph" w:styleId="TOC2">
-    <w:name w:val="toc 2"/>
-    <w:basedOn w:val="Normal"/>
-    <w:next w:val="Normal"/>
-    <w:semiHidden/>
-    <w:pPr>
-      <w:tabs>
-        <w:tab w:val="right" w:pos="9360"/>
-      </w:tabs>
-      <w:ind w:left="432" w:right="720"/>
-    </w:pPr>
-  </w:style>
-  <w:style w:type="paragraph" w:styleId="TOC3">
-    <w:name w:val="toc 3"/>
-    <w:basedOn w:val="Normal"/>
-    <w:next w:val="Normal"/>
-    <w:semiHidden/>
-    <w:pPr>
-      <w:tabs>
-        <w:tab w:val="left" w:pos="1440"/>
-        <w:tab w:val="right" w:pos="9360"/>
-      </w:tabs>
-      <w:ind w:left="864"/>
-    </w:pPr>
-  </w:style>
-  <w:style w:type="paragraph" w:styleId="Header">
-    <w:name w:val="header"/>
-    <w:basedOn w:val="Normal"/>
-    <w:pPr>
-      <w:tabs>
-        <w:tab w:val="center" w:pos="4320"/>
-        <w:tab w:val="right" w:pos="8640"/>
-      </w:tabs>
-    </w:pPr>
-  </w:style>
-  <w:style w:type="paragraph" w:styleId="Footer">
-    <w:name w:val="footer"/>
-    <w:basedOn w:val="Normal"/>
-    <w:pPr>
-      <w:tabs>
-        <w:tab w:val="center" w:pos="4320"/>
-        <w:tab w:val="right" w:pos="8640"/>
-      </w:tabs>
-    </w:pPr>
-  </w:style>
-  <w:style w:type="character" w:styleId="PageNumber">
-    <w:name w:val="page number"/>
-    <w:basedOn w:val="DefaultParagraphFont"/>
-  </w:style>
-  <w:style w:type="paragraph" w:customStyle="1" w:styleId="Bullet1">
-    <w:name w:val="Bullet1"/>
-    <w:basedOn w:val="Normal"/>
-    <w:pPr>
-      <w:ind w:left="720" w:hanging="432"/>
-    </w:pPr>
-  </w:style>
-  <w:style w:type="paragraph" w:customStyle="1" w:styleId="Bullet2">
-    <w:name w:val="Bullet2"/>
-    <w:basedOn w:val="Normal"/>
-    <w:pPr>
-      <w:ind w:left="1440" w:hanging="360"/>
-    </w:pPr>
-    <w:rPr>
-      <w:color w:val="000080"/>
-    </w:rPr>
-  </w:style>
-  <w:style w:type="paragraph" w:customStyle="1" w:styleId="Tabletext">
-    <w:name w:val="Tabletext"/>
-    <w:basedOn w:val="Normal"/>
-    <w:pPr>
-      <w:keepLines/>
-      <w:spacing w:after="120"/>
-    </w:pPr>
-  </w:style>
-  <w:style w:type="paragraph" w:styleId="BodyText">
-    <w:name w:val="Body Text"/>
-    <w:basedOn w:val="Normal"/>
-    <w:pPr>
-      <w:keepLines/>
-      <w:spacing w:after="120"/>
-      <w:ind w:left="720"/>
-    </w:pPr>
-  </w:style>
-  <w:style w:type="paragraph" w:styleId="DocumentMap">
-    <w:name w:val="Document Map"/>
-    <w:basedOn w:val="Normal"/>
-    <w:semiHidden/>
-    <w:pPr>
-      <w:shd w:val="clear" w:color="auto" w:fill="000080"/>
-    </w:pPr>
-    <w:rPr>
-      <w:rFonts w:ascii="Tahoma" w:hAnsi="Tahoma"/>
-    </w:rPr>
-  </w:style>
-  <w:style w:type="character" w:styleId="FootnoteReference">
-    <w:name w:val="footnote reference"/>
-    <w:basedOn w:val="DefaultParagraphFont"/>
-    <w:semiHidden/>
-    <w:rPr>
-      <w:sz w:val="20"/>
-      <w:vertAlign w:val="superscript"/>
-    </w:rPr>
-  </w:style>
-  <w:style w:type="paragraph" w:styleId="FootnoteText">
-    <w:name w:val="footnote text"/>
-    <w:basedOn w:val="Normal"/>
-    <w:semiHidden/>
-    <w:pPr>
-      <w:keepNext/>
-      <w:keepLines/>
-      <w:pBdr>
-        <w:bottom w:val="single" w:sz="6" w:space="0" w:color="000000"/>
-      </w:pBdr>
-      <w:spacing w:before="40" w:after="40"/>
-      <w:ind w:left="360" w:hanging="360"/>
-    </w:pPr>
-    <w:rPr>
-      <w:rFonts w:ascii="Helvetica" w:hAnsi="Helvetica"/>
-      <w:sz w:val="16"/>
-    </w:rPr>
-  </w:style>
-  <w:style w:type="paragraph" w:customStyle="1" w:styleId="MainTitle">
-    <w:name w:val="Main Title"/>
-    <w:basedOn w:val="Normal"/>
-    <w:pPr>
-      <w:spacing w:before="480" w:after="60" w:line="240" w:lineRule="auto"/>
-      <w:jc w:val="center"/>
-    </w:pPr>
-    <w:rPr>
-      <w:rFonts w:ascii="Arial" w:hAnsi="Arial"/>
-      <w:b/>
-      <w:kern w:val="28"/>
-      <w:sz w:val="32"/>
-    </w:rPr>
-  </w:style>
-  <w:style w:type="paragraph" w:customStyle="1" w:styleId="Paragraph1">
-    <w:name w:val="Paragraph1"/>
-    <w:basedOn w:val="Normal"/>
-    <w:pPr>
-      <w:spacing w:before="80" w:line="240" w:lineRule="auto"/>
-      <w:jc w:val="both"/>
-    </w:pPr>
-  </w:style>
-  <w:style w:type="paragraph" w:customStyle="1" w:styleId="Paragraph3">
-    <w:name w:val="Paragraph3"/>
-    <w:basedOn w:val="Normal"/>
-    <w:pPr>
-      <w:spacing w:before="80" w:line="240" w:lineRule="auto"/>
-      <w:ind w:left="1530"/>
-      <w:jc w:val="both"/>
-    </w:pPr>
-  </w:style>
-  <w:style w:type="paragraph" w:customStyle="1" w:styleId="Paragraph4">
-    <w:name w:val="Paragraph4"/>
-    <w:basedOn w:val="Normal"/>
-    <w:pPr>
-      <w:spacing w:before="80" w:line="240" w:lineRule="auto"/>
-      <w:ind w:left="2250"/>
-      <w:jc w:val="both"/>
-    </w:pPr>
-  </w:style>
-  <w:style w:type="paragraph" w:styleId="TOC4">
-    <w:name w:val="toc 4"/>
-    <w:basedOn w:val="Normal"/>
-    <w:next w:val="Normal"/>
-    <w:autoRedefine/>
-    <w:semiHidden/>
-    <w:pPr>
-      <w:ind w:left="600"/>
-    </w:pPr>
-  </w:style>
-  <w:style w:type="paragraph" w:styleId="TOC5">
-    <w:name w:val="toc 5"/>
-    <w:basedOn w:val="Normal"/>
-    <w:next w:val="Normal"/>
-    <w:autoRedefine/>
-    <w:semiHidden/>
-    <w:pPr>
-      <w:ind w:left="800"/>
-    </w:pPr>
-  </w:style>
-  <w:style w:type="paragraph" w:styleId="TOC6">
-    <w:name w:val="toc 6"/>
-    <w:basedOn w:val="Normal"/>
-    <w:next w:val="Normal"/>
-    <w:autoRedefine/>
-    <w:semiHidden/>
-    <w:pPr>
-      <w:ind w:left="1000"/>
-    </w:pPr>
-  </w:style>
-  <w:style w:type="paragraph" w:styleId="TOC7">
-    <w:name w:val="toc 7"/>
-    <w:basedOn w:val="Normal"/>
-    <w:next w:val="Normal"/>
-    <w:autoRedefine/>
-    <w:semiHidden/>
-    <w:pPr>
-      <w:ind w:left="1200"/>
-    </w:pPr>
-  </w:style>
-  <w:style w:type="paragraph" w:styleId="TOC8">
-    <w:name w:val="toc 8"/>
-    <w:basedOn w:val="Normal"/>
-    <w:next w:val="Normal"/>
-    <w:autoRedefine/>
-    <w:semiHidden/>
-    <w:pPr>
-      <w:ind w:left="1400"/>
-    </w:pPr>
-  </w:style>
-  <w:style w:type="paragraph" w:styleId="TOC9">
-    <w:name w:val="toc 9"/>
-    <w:basedOn w:val="Normal"/>
-    <w:next w:val="Normal"/>
-    <w:autoRedefine/>
-    <w:semiHidden/>
-    <w:pPr>
-      <w:ind w:left="1600"/>
-    </w:pPr>
-  </w:style>
-  <w:style w:type="paragraph" w:styleId="BodyText2">
-    <w:name w:val="Body Text 2"/>
-    <w:basedOn w:val="Normal"/>
-    <w:rPr>
-      <w:i/>
-      <w:color w:val="0000FF"/>
-    </w:rPr>
-  </w:style>
-  <w:style w:type="paragraph" w:styleId="BodyTextIndent">
-    <w:name w:val="Body Text Indent"/>
-    <w:basedOn w:val="Normal"/>
-    <w:pPr>
-      <w:ind w:left="720"/>
-    </w:pPr>
-    <w:rPr>
-      <w:i/>
-      <w:color w:val="0000FF"/>
-      <w:u w:val="single"/>
-    </w:rPr>
-  </w:style>
-  <w:style w:type="paragraph" w:customStyle="1" w:styleId="Body">
-    <w:name w:val="Body"/>
-    <w:basedOn w:val="Normal"/>
-    <w:pPr>
-      <w:widowControl/>
-      <w:spacing w:before="120" w:line="240" w:lineRule="auto"/>
-      <w:jc w:val="both"/>
-    </w:pPr>
-    <w:rPr>
-      <w:rFonts w:ascii="Book Antiqua" w:hAnsi="Book Antiqua"/>
-    </w:rPr>
-  </w:style>
-  <w:style w:type="paragraph" w:customStyle="1" w:styleId="Bullet">
-    <w:name w:val="Bullet"/>
-    <w:basedOn w:val="Normal"/>
-    <w:pPr>
-      <w:widowControl/>
-      <w:numPr>
-        <w:numId w:val="81"/>
-      </w:numPr>
-      <w:tabs>
-        <w:tab w:val="left" w:pos="720"/>
-      </w:tabs>
-      <w:spacing w:before="120" w:line="240" w:lineRule="auto"/>
-      <w:ind w:left="720" w:right="360"/>
-      <w:jc w:val="both"/>
-    </w:pPr>
-    <w:rPr>
-      <w:rFonts w:ascii="Book Antiqua" w:hAnsi="Book Antiqua"/>
-    </w:rPr>
-  </w:style>
-  <w:style w:type="paragraph" w:customStyle="1" w:styleId="InfoBlue">
-    <w:name w:val="InfoBlue"/>
-    <w:basedOn w:val="Normal"/>
-    <w:next w:val="BodyText"/>
-    <w:rsid w:val="00B7002B"/>
-    <w:pPr>
-      <w:spacing w:after="120"/>
-    </w:pPr>
-    <w:rPr>
-      <w:rFonts w:ascii="Times" w:hAnsi="Times"/>
-      <w:vanish/>
-      <w:color w:val="0000FF"/>
-    </w:rPr>
-  </w:style>
-  <w:style w:type="character" w:styleId="Hyperlink">
-    <w:name w:val="Hyperlink"/>
-    <w:basedOn w:val="DefaultParagraphFont"/>
-    <w:rPr>
-      <w:color w:val="0000FF"/>
-      <w:u w:val="single"/>
-    </w:rPr>
-  </w:style>
-  <w:style w:type="paragraph" w:customStyle="1" w:styleId="infoblue0">
-    <w:name w:val="infoblue"/>
-    <w:basedOn w:val="Normal"/>
-    <w:pPr>
-      <w:widowControl/>
-      <w:spacing w:after="120"/>
-      <w:ind w:left="720"/>
-    </w:pPr>
-    <w:rPr>
-      <w:i/>
-      <w:iCs/>
-      <w:color w:val="0000FF"/>
-    </w:rPr>
-  </w:style>
-  <w:style w:type="paragraph" w:styleId="BalloonText">
-    <w:name w:val="Balloon Text"/>
-    <w:basedOn w:val="Normal"/>
-    <w:semiHidden/>
-    <w:rsid w:val="009D6937"/>
-    <w:rPr>
-      <w:rFonts w:ascii="Tahoma" w:hAnsi="Tahoma" w:cs="Tahoma"/>
-      <w:sz w:val="16"/>
-      <w:szCs w:val="16"/>
-    </w:rPr>
-  </w:style>
-  <w:style w:type="character" w:styleId="CommentReference">
-    <w:name w:val="annotation reference"/>
-    <w:basedOn w:val="DefaultParagraphFont"/>
-    <w:semiHidden/>
-    <w:rsid w:val="009D6937"/>
-    <w:rPr>
-      <w:sz w:val="16"/>
-      <w:szCs w:val="16"/>
-    </w:rPr>
-  </w:style>
-  <w:style w:type="paragraph" w:styleId="CommentText">
-    <w:name w:val="annotation text"/>
-    <w:basedOn w:val="Normal"/>
-    <w:semiHidden/>
-    <w:rsid w:val="009D6937"/>
-  </w:style>
-  <w:style w:type="paragraph" w:styleId="CommentSubject">
-    <w:name w:val="annotation subject"/>
-    <w:basedOn w:val="CommentText"/>
-    <w:next w:val="CommentText"/>
-    <w:semiHidden/>
-    <w:rsid w:val="009D6937"/>
-    <w:rPr>
-      <w:b/>
-      <w:bCs/>
-    </w:rPr>
-  </w:style>
-  <w:style w:type="paragraph" w:customStyle="1" w:styleId="InfoBluelistitem">
-    <w:name w:val="InfoBlue list item"/>
-    <w:basedOn w:val="InfoBlue"/>
-    <w:rsid w:val="00B7002B"/>
-    <w:pPr>
-      <w:ind w:left="720"/>
-    </w:pPr>
-    <w:rPr>
-      <w:vanish w:val="0"/>
-    </w:rPr>
-  </w:style>
-  <w:style w:type="table" w:styleId="TableGrid">
-    <w:name w:val="Table Grid"/>
-    <w:basedOn w:val="TableNormal"/>
-    <w:rsid w:val="00D8366F"/>
-    <w:pPr>
-      <w:widowControl w:val="0"/>
-      <w:spacing w:line="240" w:lineRule="atLeast"/>
-    </w:pPr>
-    <w:tblPr>
-      <w:tblBorders>
-        <w:top w:val="single" w:sz="4" w:space="0" w:color="auto"/>
-        <w:left w:val="single" w:sz="4" w:space="0" w:color="auto"/>
-        <w:bottom w:val="single" w:sz="4" w:space="0" w:color="auto"/>
-        <w:right w:val="single" w:sz="4" w:space="0" w:color="auto"/>
-        <w:insideH w:val="single" w:sz="4" w:space="0" w:color="auto"/>
-        <w:insideV w:val="single" w:sz="4" w:space="0" w:color="auto"/>
-      </w:tblBorders>
-      <w:tblCellMar>
-        <w:top w:w="0" w:type="dxa"/>
-        <w:left w:w="108" w:type="dxa"/>
-        <w:bottom w:w="0" w:type="dxa"/>
-        <w:right w:w="108" w:type="dxa"/>
-      </w:tblCellMar>
     </w:tblPr>
   </w:style>
   <w:style w:type="character" w:styleId="FollowedHyperlink">

</xml_diff>

<commit_message>
Added missing last names and fixed minor formating for iteration plans
</commit_message>
<xml_diff>
--- a/documentation/IterationPlans/Sprint1.docx
+++ b/documentation/IterationPlans/Sprint1.docx
@@ -9,6 +9,8 @@
           <w:rFonts w:ascii="Times New Roman" w:hAnsi="Times New Roman"/>
         </w:rPr>
       </w:pPr>
+      <w:bookmarkStart w:id="0" w:name="_GoBack"/>
+      <w:bookmarkEnd w:id="0"/>
       <w:proofErr w:type="gramStart"/>
       <w:r>
         <w:rPr>
@@ -335,8 +337,8 @@
             </w:tcMar>
           </w:tcPr>
           <w:p>
-            <w:bookmarkStart w:id="0" w:name="OLE_LINK1"/>
-            <w:bookmarkEnd w:id="0"/>
+            <w:bookmarkStart w:id="1" w:name="OLE_LINK1"/>
+            <w:bookmarkEnd w:id="1"/>
             <w:r>
               <w:t>27.02.2017</w:t>
             </w:r>
@@ -458,14 +460,14 @@
         <w:tblLook w:val="0000" w:firstRow="0" w:lastRow="0" w:firstColumn="0" w:lastColumn="0" w:noHBand="0" w:noVBand="0"/>
       </w:tblPr>
       <w:tblGrid>
-        <w:gridCol w:w="1543"/>
-        <w:gridCol w:w="990"/>
-        <w:gridCol w:w="882"/>
-        <w:gridCol w:w="1008"/>
-        <w:gridCol w:w="990"/>
-        <w:gridCol w:w="1080"/>
-        <w:gridCol w:w="900"/>
-        <w:gridCol w:w="1080"/>
+        <w:gridCol w:w="1510"/>
+        <w:gridCol w:w="979"/>
+        <w:gridCol w:w="859"/>
+        <w:gridCol w:w="1005"/>
+        <w:gridCol w:w="905"/>
+        <w:gridCol w:w="1131"/>
+        <w:gridCol w:w="1013"/>
+        <w:gridCol w:w="1071"/>
       </w:tblGrid>
       <w:tr>
         <w:trPr>
@@ -473,7 +475,7 @@
         </w:trPr>
         <w:tc>
           <w:tcPr>
-            <w:tcW w:w="1543" w:type="dxa"/>
+            <w:tcW w:w="1510" w:type="dxa"/>
             <w:tcBorders>
               <w:top w:val="single" w:sz="4" w:space="0" w:color="000001"/>
               <w:left w:val="single" w:sz="4" w:space="0" w:color="000001"/>
@@ -509,7 +511,7 @@
         </w:tc>
         <w:tc>
           <w:tcPr>
-            <w:tcW w:w="990" w:type="dxa"/>
+            <w:tcW w:w="979" w:type="dxa"/>
             <w:tcBorders>
               <w:top w:val="single" w:sz="4" w:space="0" w:color="000001"/>
               <w:left w:val="single" w:sz="6" w:space="0" w:color="000001"/>
@@ -545,7 +547,7 @@
         </w:tc>
         <w:tc>
           <w:tcPr>
-            <w:tcW w:w="882" w:type="dxa"/>
+            <w:tcW w:w="859" w:type="dxa"/>
             <w:tcBorders>
               <w:top w:val="single" w:sz="4" w:space="0" w:color="000001"/>
               <w:left w:val="single" w:sz="6" w:space="0" w:color="000001"/>
@@ -581,7 +583,7 @@
         </w:tc>
         <w:tc>
           <w:tcPr>
-            <w:tcW w:w="1008" w:type="dxa"/>
+            <w:tcW w:w="1005" w:type="dxa"/>
             <w:tcBorders>
               <w:top w:val="single" w:sz="4" w:space="0" w:color="000001"/>
               <w:left w:val="single" w:sz="6" w:space="0" w:color="000001"/>
@@ -617,7 +619,7 @@
         </w:tc>
         <w:tc>
           <w:tcPr>
-            <w:tcW w:w="990" w:type="dxa"/>
+            <w:tcW w:w="905" w:type="dxa"/>
             <w:tcBorders>
               <w:top w:val="single" w:sz="4" w:space="0" w:color="000001"/>
               <w:left w:val="single" w:sz="6" w:space="0" w:color="000001"/>
@@ -653,7 +655,7 @@
         </w:tc>
         <w:tc>
           <w:tcPr>
-            <w:tcW w:w="1080" w:type="dxa"/>
+            <w:tcW w:w="1131" w:type="dxa"/>
             <w:tcBorders>
               <w:top w:val="single" w:sz="4" w:space="0" w:color="000001"/>
               <w:left w:val="single" w:sz="6" w:space="0" w:color="000001"/>
@@ -683,13 +685,13 @@
                 <w:szCs w:val="18"/>
                 <w:lang w:eastAsia="ja-JP"/>
               </w:rPr>
-              <w:t>Assigned to (name)</w:t>
-            </w:r>
-          </w:p>
-        </w:tc>
-        <w:tc>
-          <w:tcPr>
-            <w:tcW w:w="900" w:type="dxa"/>
+              <w:t>Assigned to</w:t>
+            </w:r>
+          </w:p>
+        </w:tc>
+        <w:tc>
+          <w:tcPr>
+            <w:tcW w:w="1013" w:type="dxa"/>
             <w:tcBorders>
               <w:top w:val="single" w:sz="4" w:space="0" w:color="000001"/>
               <w:left w:val="single" w:sz="6" w:space="0" w:color="000001"/>
@@ -719,13 +721,43 @@
                 <w:szCs w:val="18"/>
                 <w:lang w:eastAsia="ja-JP"/>
               </w:rPr>
-              <w:t xml:space="preserve">Hours worked </w:t>
-            </w:r>
-          </w:p>
-        </w:tc>
-        <w:tc>
-          <w:tcPr>
-            <w:tcW w:w="1080" w:type="dxa"/>
+              <w:t>Hours worked</w:t>
+            </w:r>
+          </w:p>
+          <w:p>
+            <w:pPr>
+              <w:widowControl/>
+              <w:spacing w:before="60" w:line="240" w:lineRule="auto"/>
+              <w:rPr>
+                <w:b/>
+                <w:sz w:val="18"/>
+                <w:szCs w:val="18"/>
+                <w:lang w:eastAsia="ja-JP"/>
+              </w:rPr>
+            </w:pPr>
+            <w:r>
+              <w:rPr>
+                <w:b/>
+                <w:sz w:val="18"/>
+                <w:szCs w:val="18"/>
+                <w:lang w:eastAsia="ja-JP"/>
+              </w:rPr>
+              <w:t>(Estimate)</w:t>
+            </w:r>
+            <w:r>
+              <w:rPr>
+                <w:b/>
+                <w:sz w:val="18"/>
+                <w:szCs w:val="18"/>
+                <w:lang w:eastAsia="ja-JP"/>
+              </w:rPr>
+              <w:t xml:space="preserve"> </w:t>
+            </w:r>
+          </w:p>
+        </w:tc>
+        <w:tc>
+          <w:tcPr>
+            <w:tcW w:w="1071" w:type="dxa"/>
             <w:tcBorders>
               <w:top w:val="single" w:sz="4" w:space="0" w:color="000001"/>
               <w:left w:val="single" w:sz="6" w:space="0" w:color="000001"/>
@@ -766,7 +798,7 @@
         </w:trPr>
         <w:tc>
           <w:tcPr>
-            <w:tcW w:w="1543" w:type="dxa"/>
+            <w:tcW w:w="1510" w:type="dxa"/>
             <w:tcBorders>
               <w:top w:val="single" w:sz="6" w:space="0" w:color="000001"/>
               <w:left w:val="single" w:sz="4" w:space="0" w:color="000001"/>
@@ -797,7 +829,7 @@
         </w:tc>
         <w:tc>
           <w:tcPr>
-            <w:tcW w:w="990" w:type="dxa"/>
+            <w:tcW w:w="979" w:type="dxa"/>
             <w:tcBorders>
               <w:top w:val="single" w:sz="6" w:space="0" w:color="000001"/>
               <w:left w:val="single" w:sz="6" w:space="0" w:color="000001"/>
@@ -828,7 +860,7 @@
         </w:tc>
         <w:tc>
           <w:tcPr>
-            <w:tcW w:w="882" w:type="dxa"/>
+            <w:tcW w:w="859" w:type="dxa"/>
             <w:tcBorders>
               <w:top w:val="single" w:sz="6" w:space="0" w:color="000001"/>
               <w:left w:val="single" w:sz="6" w:space="0" w:color="000001"/>
@@ -859,1680 +891,11 @@
         </w:tc>
         <w:tc>
           <w:tcPr>
-            <w:tcW w:w="1008" w:type="dxa"/>
+            <w:tcW w:w="1005" w:type="dxa"/>
             <w:tcBorders>
               <w:top w:val="single" w:sz="6" w:space="0" w:color="000001"/>
               <w:left w:val="single" w:sz="6" w:space="0" w:color="000001"/>
               <w:bottom w:val="single" w:sz="6" w:space="0" w:color="000001"/>
-              <w:right w:val="single" w:sz="6" w:space="0" w:color="000001"/>
-            </w:tcBorders>
-            <w:shd w:val="clear" w:color="auto" w:fill="auto"/>
-            <w:tcMar>
-              <w:left w:w="105" w:type="dxa"/>
-            </w:tcMar>
-          </w:tcPr>
-          <w:p>
-            <w:r>
-              <w:fldChar w:fldCharType="begin"/>
-            </w:r>
-            <w:r>
-              <w:instrText xml:space="preserve"> HYPERLINK "https://trello.com/b/5NQi2cqb/product-backlog" </w:instrText>
-            </w:r>
-            <w:r>
-              <w:fldChar w:fldCharType="separate"/>
-            </w:r>
-            <w:proofErr w:type="spellStart"/>
-            <w:r>
-              <w:rPr>
-                <w:rStyle w:val="InternetLink"/>
-                <w:lang w:eastAsia="ja-JP"/>
-              </w:rPr>
-              <w:t>Trello</w:t>
-            </w:r>
-            <w:proofErr w:type="spellEnd"/>
-            <w:r>
-              <w:rPr>
-                <w:rStyle w:val="InternetLink"/>
-                <w:lang w:eastAsia="ja-JP"/>
-              </w:rPr>
-              <w:t xml:space="preserve"> Board</w:t>
-            </w:r>
-            <w:r>
-              <w:fldChar w:fldCharType="end"/>
-            </w:r>
-          </w:p>
-        </w:tc>
-        <w:tc>
-          <w:tcPr>
-            <w:tcW w:w="990" w:type="dxa"/>
-            <w:tcBorders>
-              <w:top w:val="single" w:sz="6" w:space="0" w:color="000001"/>
-              <w:left w:val="single" w:sz="6" w:space="0" w:color="000001"/>
-              <w:bottom w:val="single" w:sz="6" w:space="0" w:color="000001"/>
-              <w:right w:val="single" w:sz="6" w:space="0" w:color="000001"/>
-            </w:tcBorders>
-            <w:shd w:val="clear" w:color="auto" w:fill="auto"/>
-            <w:tcMar>
-              <w:left w:w="105" w:type="dxa"/>
-            </w:tcMar>
-            <w:vAlign w:val="bottom"/>
-          </w:tcPr>
-          <w:p>
-            <w:pPr>
-              <w:widowControl/>
-              <w:spacing w:line="240" w:lineRule="auto"/>
-              <w:rPr>
-                <w:lang w:eastAsia="ja-JP"/>
-              </w:rPr>
-            </w:pPr>
-            <w:r>
-              <w:rPr>
-                <w:lang w:eastAsia="ja-JP"/>
-              </w:rPr>
-              <w:t>Sprint 1</w:t>
-            </w:r>
-          </w:p>
-        </w:tc>
-        <w:tc>
-          <w:tcPr>
-            <w:tcW w:w="1080" w:type="dxa"/>
-            <w:tcBorders>
-              <w:top w:val="single" w:sz="6" w:space="0" w:color="000001"/>
-              <w:left w:val="single" w:sz="6" w:space="0" w:color="000001"/>
-              <w:bottom w:val="single" w:sz="6" w:space="0" w:color="000001"/>
-              <w:right w:val="single" w:sz="6" w:space="0" w:color="000001"/>
-            </w:tcBorders>
-            <w:shd w:val="clear" w:color="auto" w:fill="auto"/>
-            <w:tcMar>
-              <w:left w:w="105" w:type="dxa"/>
-            </w:tcMar>
-            <w:vAlign w:val="bottom"/>
-          </w:tcPr>
-          <w:p>
-            <w:pPr>
-              <w:widowControl/>
-              <w:spacing w:line="240" w:lineRule="auto"/>
-              <w:rPr>
-                <w:lang w:eastAsia="ja-JP"/>
-              </w:rPr>
-            </w:pPr>
-            <w:proofErr w:type="spellStart"/>
-            <w:r>
-              <w:rPr>
-                <w:lang w:eastAsia="ja-JP"/>
-              </w:rPr>
-              <w:t>Joacim</w:t>
-            </w:r>
-            <w:proofErr w:type="spellEnd"/>
-            <w:r>
-              <w:rPr>
-                <w:lang w:eastAsia="ja-JP"/>
-              </w:rPr>
-              <w:t xml:space="preserve"> </w:t>
-            </w:r>
-            <w:proofErr w:type="spellStart"/>
-            <w:r>
-              <w:rPr>
-                <w:lang w:eastAsia="ja-JP"/>
-              </w:rPr>
-              <w:t>Eberlen</w:t>
-            </w:r>
-            <w:proofErr w:type="spellEnd"/>
-          </w:p>
-        </w:tc>
-        <w:tc>
-          <w:tcPr>
-            <w:tcW w:w="900" w:type="dxa"/>
-            <w:tcBorders>
-              <w:top w:val="single" w:sz="6" w:space="0" w:color="000001"/>
-              <w:left w:val="single" w:sz="6" w:space="0" w:color="000001"/>
-              <w:bottom w:val="single" w:sz="6" w:space="0" w:color="000001"/>
-              <w:right w:val="single" w:sz="6" w:space="0" w:color="000001"/>
-            </w:tcBorders>
-            <w:shd w:val="clear" w:color="auto" w:fill="auto"/>
-            <w:tcMar>
-              <w:left w:w="105" w:type="dxa"/>
-            </w:tcMar>
-            <w:vAlign w:val="bottom"/>
-          </w:tcPr>
-          <w:p>
-            <w:pPr>
-              <w:widowControl/>
-              <w:spacing w:line="240" w:lineRule="auto"/>
-            </w:pPr>
-            <w:r>
-              <w:rPr>
-                <w:lang w:eastAsia="ja-JP"/>
-              </w:rPr>
-              <w:t>15</w:t>
-            </w:r>
-          </w:p>
-        </w:tc>
-        <w:tc>
-          <w:tcPr>
-            <w:tcW w:w="1080" w:type="dxa"/>
-            <w:tcBorders>
-              <w:top w:val="single" w:sz="6" w:space="0" w:color="000001"/>
-              <w:left w:val="single" w:sz="6" w:space="0" w:color="000001"/>
-              <w:bottom w:val="single" w:sz="6" w:space="0" w:color="000001"/>
-              <w:right w:val="single" w:sz="4" w:space="0" w:color="000001"/>
-            </w:tcBorders>
-            <w:shd w:val="clear" w:color="auto" w:fill="auto"/>
-            <w:tcMar>
-              <w:left w:w="105" w:type="dxa"/>
-            </w:tcMar>
-            <w:vAlign w:val="bottom"/>
-          </w:tcPr>
-          <w:p>
-            <w:pPr>
-              <w:widowControl/>
-              <w:spacing w:line="240" w:lineRule="auto"/>
-              <w:rPr>
-                <w:lang w:eastAsia="ja-JP"/>
-              </w:rPr>
-            </w:pPr>
-            <w:r>
-              <w:rPr>
-                <w:lang w:eastAsia="ja-JP"/>
-              </w:rPr>
-              <w:t>0</w:t>
-            </w:r>
-          </w:p>
-        </w:tc>
-      </w:tr>
-      <w:tr>
-        <w:trPr>
-          <w:trHeight w:val="255"/>
-        </w:trPr>
-        <w:tc>
-          <w:tcPr>
-            <w:tcW w:w="1543" w:type="dxa"/>
-            <w:tcBorders>
-              <w:top w:val="single" w:sz="6" w:space="0" w:color="000001"/>
-              <w:left w:val="single" w:sz="4" w:space="0" w:color="000001"/>
-              <w:bottom w:val="single" w:sz="6" w:space="0" w:color="000001"/>
-              <w:right w:val="single" w:sz="6" w:space="0" w:color="000001"/>
-            </w:tcBorders>
-            <w:shd w:val="clear" w:color="auto" w:fill="auto"/>
-            <w:tcMar>
-              <w:left w:w="108" w:type="dxa"/>
-            </w:tcMar>
-            <w:vAlign w:val="bottom"/>
-          </w:tcPr>
-          <w:p>
-            <w:pPr>
-              <w:widowControl/>
-              <w:spacing w:line="240" w:lineRule="auto"/>
-              <w:rPr>
-                <w:lang w:eastAsia="ja-JP"/>
-              </w:rPr>
-            </w:pPr>
-            <w:r>
-              <w:rPr>
-                <w:lang w:eastAsia="ja-JP"/>
-              </w:rPr>
-              <w:t>Initial Mobile Application</w:t>
-            </w:r>
-          </w:p>
-        </w:tc>
-        <w:tc>
-          <w:tcPr>
-            <w:tcW w:w="990" w:type="dxa"/>
-            <w:tcBorders>
-              <w:top w:val="single" w:sz="6" w:space="0" w:color="000001"/>
-              <w:left w:val="single" w:sz="6" w:space="0" w:color="000001"/>
-              <w:bottom w:val="single" w:sz="6" w:space="0" w:color="000001"/>
-              <w:right w:val="single" w:sz="6" w:space="0" w:color="000001"/>
-            </w:tcBorders>
-            <w:shd w:val="clear" w:color="auto" w:fill="auto"/>
-            <w:tcMar>
-              <w:left w:w="105" w:type="dxa"/>
-            </w:tcMar>
-            <w:vAlign w:val="bottom"/>
-          </w:tcPr>
-          <w:p>
-            <w:pPr>
-              <w:widowControl/>
-              <w:spacing w:line="240" w:lineRule="auto"/>
-              <w:rPr>
-                <w:lang w:eastAsia="ja-JP"/>
-              </w:rPr>
-            </w:pPr>
-            <w:r>
-              <w:rPr>
-                <w:lang w:eastAsia="ja-JP"/>
-              </w:rPr>
-              <w:t>High</w:t>
-            </w:r>
-          </w:p>
-        </w:tc>
-        <w:tc>
-          <w:tcPr>
-            <w:tcW w:w="882" w:type="dxa"/>
-            <w:tcBorders>
-              <w:top w:val="single" w:sz="6" w:space="0" w:color="000001"/>
-              <w:left w:val="single" w:sz="6" w:space="0" w:color="000001"/>
-              <w:bottom w:val="single" w:sz="6" w:space="0" w:color="000001"/>
-              <w:right w:val="single" w:sz="6" w:space="0" w:color="000001"/>
-            </w:tcBorders>
-            <w:shd w:val="clear" w:color="auto" w:fill="auto"/>
-            <w:tcMar>
-              <w:left w:w="105" w:type="dxa"/>
-            </w:tcMar>
-            <w:vAlign w:val="bottom"/>
-          </w:tcPr>
-          <w:p>
-            <w:pPr>
-              <w:widowControl/>
-              <w:spacing w:line="240" w:lineRule="auto"/>
-              <w:rPr>
-                <w:lang w:eastAsia="ja-JP"/>
-              </w:rPr>
-            </w:pPr>
-            <w:r>
-              <w:rPr>
-                <w:lang w:eastAsia="ja-JP"/>
-              </w:rPr>
-              <w:t>100%</w:t>
-            </w:r>
-          </w:p>
-        </w:tc>
-        <w:tc>
-          <w:tcPr>
-            <w:tcW w:w="1008" w:type="dxa"/>
-            <w:tcBorders>
-              <w:top w:val="single" w:sz="6" w:space="0" w:color="000001"/>
-              <w:left w:val="single" w:sz="6" w:space="0" w:color="000001"/>
-              <w:bottom w:val="single" w:sz="6" w:space="0" w:color="000001"/>
-              <w:right w:val="single" w:sz="6" w:space="0" w:color="000001"/>
-            </w:tcBorders>
-            <w:shd w:val="clear" w:color="auto" w:fill="auto"/>
-            <w:tcMar>
-              <w:left w:w="105" w:type="dxa"/>
-            </w:tcMar>
-          </w:tcPr>
-          <w:p>
-            <w:r>
-              <w:fldChar w:fldCharType="begin"/>
-            </w:r>
-            <w:r>
-              <w:instrText xml:space="preserve"> HYPERLINK "https://trello.com/b/5NQi2cqb/product-backlog" </w:instrText>
-            </w:r>
-            <w:r>
-              <w:fldChar w:fldCharType="separate"/>
-            </w:r>
-            <w:proofErr w:type="spellStart"/>
-            <w:r>
-              <w:rPr>
-                <w:rStyle w:val="InternetLink"/>
-                <w:lang w:eastAsia="ja-JP"/>
-              </w:rPr>
-              <w:t>Trello</w:t>
-            </w:r>
-            <w:proofErr w:type="spellEnd"/>
-            <w:r>
-              <w:rPr>
-                <w:rStyle w:val="InternetLink"/>
-                <w:lang w:eastAsia="ja-JP"/>
-              </w:rPr>
-              <w:t xml:space="preserve"> Board</w:t>
-            </w:r>
-            <w:r>
-              <w:fldChar w:fldCharType="end"/>
-            </w:r>
-          </w:p>
-        </w:tc>
-        <w:tc>
-          <w:tcPr>
-            <w:tcW w:w="990" w:type="dxa"/>
-            <w:tcBorders>
-              <w:top w:val="single" w:sz="6" w:space="0" w:color="000001"/>
-              <w:left w:val="single" w:sz="6" w:space="0" w:color="000001"/>
-              <w:bottom w:val="single" w:sz="6" w:space="0" w:color="000001"/>
-              <w:right w:val="single" w:sz="6" w:space="0" w:color="000001"/>
-            </w:tcBorders>
-            <w:shd w:val="clear" w:color="auto" w:fill="auto"/>
-            <w:tcMar>
-              <w:left w:w="105" w:type="dxa"/>
-            </w:tcMar>
-            <w:vAlign w:val="bottom"/>
-          </w:tcPr>
-          <w:p>
-            <w:pPr>
-              <w:widowControl/>
-              <w:spacing w:line="240" w:lineRule="auto"/>
-              <w:rPr>
-                <w:lang w:eastAsia="ja-JP"/>
-              </w:rPr>
-            </w:pPr>
-            <w:r>
-              <w:rPr>
-                <w:lang w:eastAsia="ja-JP"/>
-              </w:rPr>
-              <w:t>Sprint 1</w:t>
-            </w:r>
-          </w:p>
-        </w:tc>
-        <w:tc>
-          <w:tcPr>
-            <w:tcW w:w="1080" w:type="dxa"/>
-            <w:tcBorders>
-              <w:top w:val="single" w:sz="6" w:space="0" w:color="000001"/>
-              <w:left w:val="single" w:sz="6" w:space="0" w:color="000001"/>
-              <w:bottom w:val="single" w:sz="6" w:space="0" w:color="000001"/>
-              <w:right w:val="single" w:sz="6" w:space="0" w:color="000001"/>
-            </w:tcBorders>
-            <w:shd w:val="clear" w:color="auto" w:fill="auto"/>
-            <w:tcMar>
-              <w:left w:w="105" w:type="dxa"/>
-            </w:tcMar>
-            <w:vAlign w:val="bottom"/>
-          </w:tcPr>
-          <w:p>
-            <w:pPr>
-              <w:widowControl/>
-              <w:spacing w:line="240" w:lineRule="auto"/>
-              <w:rPr>
-                <w:lang w:eastAsia="ja-JP"/>
-              </w:rPr>
-            </w:pPr>
-            <w:proofErr w:type="spellStart"/>
-            <w:r>
-              <w:rPr>
-                <w:lang w:eastAsia="ja-JP"/>
-              </w:rPr>
-              <w:t>Justinas</w:t>
-            </w:r>
-            <w:proofErr w:type="spellEnd"/>
-            <w:r>
-              <w:rPr>
-                <w:lang w:eastAsia="ja-JP"/>
-              </w:rPr>
-              <w:t xml:space="preserve"> </w:t>
-            </w:r>
-            <w:proofErr w:type="spellStart"/>
-            <w:r>
-              <w:rPr>
-                <w:lang w:eastAsia="ja-JP"/>
-              </w:rPr>
-              <w:t>Stirbys</w:t>
-            </w:r>
-            <w:proofErr w:type="spellEnd"/>
-          </w:p>
-        </w:tc>
-        <w:tc>
-          <w:tcPr>
-            <w:tcW w:w="900" w:type="dxa"/>
-            <w:tcBorders>
-              <w:top w:val="single" w:sz="6" w:space="0" w:color="000001"/>
-              <w:left w:val="single" w:sz="6" w:space="0" w:color="000001"/>
-              <w:bottom w:val="single" w:sz="6" w:space="0" w:color="000001"/>
-              <w:right w:val="single" w:sz="6" w:space="0" w:color="000001"/>
-            </w:tcBorders>
-            <w:shd w:val="clear" w:color="auto" w:fill="auto"/>
-            <w:tcMar>
-              <w:left w:w="105" w:type="dxa"/>
-            </w:tcMar>
-            <w:vAlign w:val="bottom"/>
-          </w:tcPr>
-          <w:p>
-            <w:pPr>
-              <w:widowControl/>
-              <w:spacing w:line="240" w:lineRule="auto"/>
-              <w:rPr>
-                <w:lang w:eastAsia="ja-JP"/>
-              </w:rPr>
-            </w:pPr>
-            <w:r>
-              <w:rPr>
-                <w:lang w:eastAsia="ja-JP"/>
-              </w:rPr>
-              <w:t>10</w:t>
-            </w:r>
-          </w:p>
-        </w:tc>
-        <w:tc>
-          <w:tcPr>
-            <w:tcW w:w="1080" w:type="dxa"/>
-            <w:tcBorders>
-              <w:top w:val="single" w:sz="6" w:space="0" w:color="000001"/>
-              <w:left w:val="single" w:sz="6" w:space="0" w:color="000001"/>
-              <w:bottom w:val="single" w:sz="6" w:space="0" w:color="000001"/>
-              <w:right w:val="single" w:sz="4" w:space="0" w:color="000001"/>
-            </w:tcBorders>
-            <w:shd w:val="clear" w:color="auto" w:fill="auto"/>
-            <w:tcMar>
-              <w:left w:w="105" w:type="dxa"/>
-            </w:tcMar>
-            <w:vAlign w:val="bottom"/>
-          </w:tcPr>
-          <w:p>
-            <w:pPr>
-              <w:widowControl/>
-              <w:spacing w:line="240" w:lineRule="auto"/>
-              <w:rPr>
-                <w:lang w:eastAsia="ja-JP"/>
-              </w:rPr>
-            </w:pPr>
-            <w:r>
-              <w:rPr>
-                <w:lang w:eastAsia="ja-JP"/>
-              </w:rPr>
-              <w:t>0</w:t>
-            </w:r>
-          </w:p>
-        </w:tc>
-      </w:tr>
-      <w:tr>
-        <w:trPr>
-          <w:trHeight w:val="255"/>
-        </w:trPr>
-        <w:tc>
-          <w:tcPr>
-            <w:tcW w:w="1543" w:type="dxa"/>
-            <w:tcBorders>
-              <w:top w:val="single" w:sz="6" w:space="0" w:color="000001"/>
-              <w:left w:val="single" w:sz="4" w:space="0" w:color="000001"/>
-              <w:bottom w:val="single" w:sz="6" w:space="0" w:color="000001"/>
-              <w:right w:val="single" w:sz="6" w:space="0" w:color="000001"/>
-            </w:tcBorders>
-            <w:shd w:val="clear" w:color="auto" w:fill="auto"/>
-            <w:tcMar>
-              <w:left w:w="108" w:type="dxa"/>
-            </w:tcMar>
-            <w:vAlign w:val="bottom"/>
-          </w:tcPr>
-          <w:p>
-            <w:pPr>
-              <w:widowControl/>
-              <w:spacing w:line="240" w:lineRule="auto"/>
-              <w:rPr>
-                <w:lang w:eastAsia="ja-JP"/>
-              </w:rPr>
-            </w:pPr>
-            <w:r>
-              <w:rPr>
-                <w:lang w:eastAsia="ja-JP"/>
-              </w:rPr>
-              <w:t>Bluetooth Connection</w:t>
-            </w:r>
-          </w:p>
-        </w:tc>
-        <w:tc>
-          <w:tcPr>
-            <w:tcW w:w="990" w:type="dxa"/>
-            <w:tcBorders>
-              <w:top w:val="single" w:sz="6" w:space="0" w:color="000001"/>
-              <w:left w:val="single" w:sz="6" w:space="0" w:color="000001"/>
-              <w:bottom w:val="single" w:sz="6" w:space="0" w:color="000001"/>
-              <w:right w:val="single" w:sz="6" w:space="0" w:color="000001"/>
-            </w:tcBorders>
-            <w:shd w:val="clear" w:color="auto" w:fill="auto"/>
-            <w:tcMar>
-              <w:left w:w="105" w:type="dxa"/>
-            </w:tcMar>
-            <w:vAlign w:val="bottom"/>
-          </w:tcPr>
-          <w:p>
-            <w:pPr>
-              <w:widowControl/>
-              <w:spacing w:line="240" w:lineRule="auto"/>
-              <w:rPr>
-                <w:lang w:eastAsia="ja-JP"/>
-              </w:rPr>
-            </w:pPr>
-            <w:r>
-              <w:rPr>
-                <w:lang w:eastAsia="ja-JP"/>
-              </w:rPr>
-              <w:t>High</w:t>
-            </w:r>
-          </w:p>
-        </w:tc>
-        <w:tc>
-          <w:tcPr>
-            <w:tcW w:w="882" w:type="dxa"/>
-            <w:tcBorders>
-              <w:top w:val="single" w:sz="6" w:space="0" w:color="000001"/>
-              <w:left w:val="single" w:sz="6" w:space="0" w:color="000001"/>
-              <w:bottom w:val="single" w:sz="6" w:space="0" w:color="000001"/>
-              <w:right w:val="single" w:sz="6" w:space="0" w:color="000001"/>
-            </w:tcBorders>
-            <w:shd w:val="clear" w:color="auto" w:fill="auto"/>
-            <w:tcMar>
-              <w:left w:w="105" w:type="dxa"/>
-            </w:tcMar>
-            <w:vAlign w:val="bottom"/>
-          </w:tcPr>
-          <w:p>
-            <w:pPr>
-              <w:widowControl/>
-              <w:spacing w:line="240" w:lineRule="auto"/>
-              <w:rPr>
-                <w:lang w:eastAsia="ja-JP"/>
-              </w:rPr>
-            </w:pPr>
-            <w:r>
-              <w:rPr>
-                <w:lang w:eastAsia="ja-JP"/>
-              </w:rPr>
-              <w:t>75%</w:t>
-            </w:r>
-          </w:p>
-        </w:tc>
-        <w:tc>
-          <w:tcPr>
-            <w:tcW w:w="1008" w:type="dxa"/>
-            <w:tcBorders>
-              <w:top w:val="single" w:sz="6" w:space="0" w:color="000001"/>
-              <w:left w:val="single" w:sz="6" w:space="0" w:color="000001"/>
-              <w:bottom w:val="single" w:sz="6" w:space="0" w:color="000001"/>
-              <w:right w:val="single" w:sz="6" w:space="0" w:color="000001"/>
-            </w:tcBorders>
-            <w:shd w:val="clear" w:color="auto" w:fill="auto"/>
-            <w:tcMar>
-              <w:left w:w="105" w:type="dxa"/>
-            </w:tcMar>
-          </w:tcPr>
-          <w:p>
-            <w:r>
-              <w:fldChar w:fldCharType="begin"/>
-            </w:r>
-            <w:r>
-              <w:instrText xml:space="preserve"> HYPERLINK "https://trello.com/b/5NQi2cqb/product-backlog" </w:instrText>
-            </w:r>
-            <w:r>
-              <w:fldChar w:fldCharType="separate"/>
-            </w:r>
-            <w:proofErr w:type="spellStart"/>
-            <w:r>
-              <w:rPr>
-                <w:rStyle w:val="InternetLink"/>
-                <w:lang w:eastAsia="ja-JP"/>
-              </w:rPr>
-              <w:t>Trello</w:t>
-            </w:r>
-            <w:proofErr w:type="spellEnd"/>
-            <w:r>
-              <w:rPr>
-                <w:rStyle w:val="InternetLink"/>
-                <w:lang w:eastAsia="ja-JP"/>
-              </w:rPr>
-              <w:t xml:space="preserve"> Board</w:t>
-            </w:r>
-            <w:r>
-              <w:fldChar w:fldCharType="end"/>
-            </w:r>
-          </w:p>
-        </w:tc>
-        <w:tc>
-          <w:tcPr>
-            <w:tcW w:w="990" w:type="dxa"/>
-            <w:tcBorders>
-              <w:top w:val="single" w:sz="6" w:space="0" w:color="000001"/>
-              <w:left w:val="single" w:sz="6" w:space="0" w:color="000001"/>
-              <w:bottom w:val="single" w:sz="6" w:space="0" w:color="000001"/>
-              <w:right w:val="single" w:sz="6" w:space="0" w:color="000001"/>
-            </w:tcBorders>
-            <w:shd w:val="clear" w:color="auto" w:fill="auto"/>
-            <w:tcMar>
-              <w:left w:w="105" w:type="dxa"/>
-            </w:tcMar>
-            <w:vAlign w:val="bottom"/>
-          </w:tcPr>
-          <w:p>
-            <w:pPr>
-              <w:widowControl/>
-              <w:spacing w:line="240" w:lineRule="auto"/>
-              <w:rPr>
-                <w:lang w:eastAsia="ja-JP"/>
-              </w:rPr>
-            </w:pPr>
-            <w:r>
-              <w:rPr>
-                <w:lang w:eastAsia="ja-JP"/>
-              </w:rPr>
-              <w:t>Sprint 1</w:t>
-            </w:r>
-          </w:p>
-        </w:tc>
-        <w:tc>
-          <w:tcPr>
-            <w:tcW w:w="1080" w:type="dxa"/>
-            <w:tcBorders>
-              <w:top w:val="single" w:sz="6" w:space="0" w:color="000001"/>
-              <w:left w:val="single" w:sz="6" w:space="0" w:color="000001"/>
-              <w:bottom w:val="single" w:sz="6" w:space="0" w:color="000001"/>
-              <w:right w:val="single" w:sz="6" w:space="0" w:color="000001"/>
-            </w:tcBorders>
-            <w:shd w:val="clear" w:color="auto" w:fill="auto"/>
-            <w:tcMar>
-              <w:left w:w="105" w:type="dxa"/>
-            </w:tcMar>
-            <w:vAlign w:val="bottom"/>
-          </w:tcPr>
-          <w:p>
-            <w:pPr>
-              <w:widowControl/>
-              <w:spacing w:line="240" w:lineRule="auto"/>
-              <w:rPr>
-                <w:lang w:eastAsia="ja-JP"/>
-              </w:rPr>
-            </w:pPr>
-            <w:proofErr w:type="spellStart"/>
-            <w:r>
-              <w:rPr>
-                <w:lang w:eastAsia="ja-JP"/>
-              </w:rPr>
-              <w:t>Boyan</w:t>
-            </w:r>
-            <w:proofErr w:type="spellEnd"/>
-            <w:r>
-              <w:rPr>
-                <w:lang w:eastAsia="ja-JP"/>
-              </w:rPr>
-              <w:t xml:space="preserve"> Dai</w:t>
-            </w:r>
-          </w:p>
-        </w:tc>
-        <w:tc>
-          <w:tcPr>
-            <w:tcW w:w="900" w:type="dxa"/>
-            <w:tcBorders>
-              <w:top w:val="single" w:sz="6" w:space="0" w:color="000001"/>
-              <w:left w:val="single" w:sz="6" w:space="0" w:color="000001"/>
-              <w:bottom w:val="single" w:sz="6" w:space="0" w:color="000001"/>
-              <w:right w:val="single" w:sz="6" w:space="0" w:color="000001"/>
-            </w:tcBorders>
-            <w:shd w:val="clear" w:color="auto" w:fill="auto"/>
-            <w:tcMar>
-              <w:left w:w="105" w:type="dxa"/>
-            </w:tcMar>
-            <w:vAlign w:val="bottom"/>
-          </w:tcPr>
-          <w:p>
-            <w:pPr>
-              <w:widowControl/>
-              <w:spacing w:line="240" w:lineRule="auto"/>
-              <w:rPr>
-                <w:lang w:eastAsia="ja-JP"/>
-              </w:rPr>
-            </w:pPr>
-            <w:r>
-              <w:rPr>
-                <w:lang w:eastAsia="ja-JP"/>
-              </w:rPr>
-              <w:t>15</w:t>
-            </w:r>
-          </w:p>
-        </w:tc>
-        <w:tc>
-          <w:tcPr>
-            <w:tcW w:w="1080" w:type="dxa"/>
-            <w:tcBorders>
-              <w:top w:val="single" w:sz="6" w:space="0" w:color="000001"/>
-              <w:left w:val="single" w:sz="6" w:space="0" w:color="000001"/>
-              <w:bottom w:val="single" w:sz="6" w:space="0" w:color="000001"/>
-              <w:right w:val="single" w:sz="4" w:space="0" w:color="000001"/>
-            </w:tcBorders>
-            <w:shd w:val="clear" w:color="auto" w:fill="auto"/>
-            <w:tcMar>
-              <w:left w:w="105" w:type="dxa"/>
-            </w:tcMar>
-            <w:vAlign w:val="bottom"/>
-          </w:tcPr>
-          <w:p>
-            <w:pPr>
-              <w:widowControl/>
-              <w:spacing w:line="240" w:lineRule="auto"/>
-              <w:rPr>
-                <w:lang w:eastAsia="ja-JP"/>
-              </w:rPr>
-            </w:pPr>
-            <w:r>
-              <w:rPr>
-                <w:lang w:eastAsia="ja-JP"/>
-              </w:rPr>
-              <w:t>5</w:t>
-            </w:r>
-          </w:p>
-        </w:tc>
-      </w:tr>
-      <w:tr>
-        <w:trPr>
-          <w:trHeight w:val="255"/>
-        </w:trPr>
-        <w:tc>
-          <w:tcPr>
-            <w:tcW w:w="1543" w:type="dxa"/>
-            <w:tcBorders>
-              <w:top w:val="single" w:sz="6" w:space="0" w:color="000001"/>
-              <w:left w:val="single" w:sz="4" w:space="0" w:color="000001"/>
-              <w:bottom w:val="single" w:sz="6" w:space="0" w:color="000001"/>
-              <w:right w:val="single" w:sz="6" w:space="0" w:color="000001"/>
-            </w:tcBorders>
-            <w:shd w:val="clear" w:color="auto" w:fill="auto"/>
-            <w:tcMar>
-              <w:left w:w="108" w:type="dxa"/>
-            </w:tcMar>
-            <w:vAlign w:val="bottom"/>
-          </w:tcPr>
-          <w:p>
-            <w:pPr>
-              <w:widowControl/>
-              <w:spacing w:line="240" w:lineRule="auto"/>
-              <w:rPr>
-                <w:lang w:eastAsia="ja-JP"/>
-              </w:rPr>
-            </w:pPr>
-            <w:r>
-              <w:rPr>
-                <w:lang w:eastAsia="ja-JP"/>
-              </w:rPr>
-              <w:t>Battery Indicator</w:t>
-            </w:r>
-          </w:p>
-        </w:tc>
-        <w:tc>
-          <w:tcPr>
-            <w:tcW w:w="990" w:type="dxa"/>
-            <w:tcBorders>
-              <w:top w:val="single" w:sz="6" w:space="0" w:color="000001"/>
-              <w:left w:val="single" w:sz="6" w:space="0" w:color="000001"/>
-              <w:bottom w:val="single" w:sz="6" w:space="0" w:color="000001"/>
-              <w:right w:val="single" w:sz="6" w:space="0" w:color="000001"/>
-            </w:tcBorders>
-            <w:shd w:val="clear" w:color="auto" w:fill="auto"/>
-            <w:tcMar>
-              <w:left w:w="105" w:type="dxa"/>
-            </w:tcMar>
-            <w:vAlign w:val="bottom"/>
-          </w:tcPr>
-          <w:p>
-            <w:pPr>
-              <w:widowControl/>
-              <w:spacing w:line="240" w:lineRule="auto"/>
-              <w:rPr>
-                <w:lang w:eastAsia="ja-JP"/>
-              </w:rPr>
-            </w:pPr>
-            <w:r>
-              <w:rPr>
-                <w:lang w:eastAsia="ja-JP"/>
-              </w:rPr>
-              <w:t>Medium</w:t>
-            </w:r>
-          </w:p>
-        </w:tc>
-        <w:tc>
-          <w:tcPr>
-            <w:tcW w:w="882" w:type="dxa"/>
-            <w:tcBorders>
-              <w:top w:val="single" w:sz="6" w:space="0" w:color="000001"/>
-              <w:left w:val="single" w:sz="6" w:space="0" w:color="000001"/>
-              <w:bottom w:val="single" w:sz="6" w:space="0" w:color="000001"/>
-              <w:right w:val="single" w:sz="6" w:space="0" w:color="000001"/>
-            </w:tcBorders>
-            <w:shd w:val="clear" w:color="auto" w:fill="auto"/>
-            <w:tcMar>
-              <w:left w:w="105" w:type="dxa"/>
-            </w:tcMar>
-            <w:vAlign w:val="bottom"/>
-          </w:tcPr>
-          <w:p>
-            <w:pPr>
-              <w:widowControl/>
-              <w:spacing w:line="240" w:lineRule="auto"/>
-              <w:rPr>
-                <w:lang w:eastAsia="ja-JP"/>
-              </w:rPr>
-            </w:pPr>
-            <w:r>
-              <w:rPr>
-                <w:lang w:eastAsia="ja-JP"/>
-              </w:rPr>
-              <w:t>75%</w:t>
-            </w:r>
-          </w:p>
-        </w:tc>
-        <w:tc>
-          <w:tcPr>
-            <w:tcW w:w="1008" w:type="dxa"/>
-            <w:tcBorders>
-              <w:top w:val="single" w:sz="6" w:space="0" w:color="000001"/>
-              <w:left w:val="single" w:sz="6" w:space="0" w:color="000001"/>
-              <w:bottom w:val="single" w:sz="6" w:space="0" w:color="000001"/>
-              <w:right w:val="single" w:sz="6" w:space="0" w:color="000001"/>
-            </w:tcBorders>
-            <w:shd w:val="clear" w:color="auto" w:fill="auto"/>
-            <w:tcMar>
-              <w:left w:w="105" w:type="dxa"/>
-            </w:tcMar>
-          </w:tcPr>
-          <w:p>
-            <w:r>
-              <w:fldChar w:fldCharType="begin"/>
-            </w:r>
-            <w:r>
-              <w:instrText xml:space="preserve"> HYPERLINK "https://trello.com/b/5NQi2cqb/product-backlog" </w:instrText>
-            </w:r>
-            <w:r>
-              <w:fldChar w:fldCharType="separate"/>
-            </w:r>
-            <w:proofErr w:type="spellStart"/>
-            <w:r>
-              <w:rPr>
-                <w:rStyle w:val="InternetLink"/>
-                <w:lang w:eastAsia="ja-JP"/>
-              </w:rPr>
-              <w:t>Trello</w:t>
-            </w:r>
-            <w:proofErr w:type="spellEnd"/>
-            <w:r>
-              <w:rPr>
-                <w:rStyle w:val="InternetLink"/>
-                <w:lang w:eastAsia="ja-JP"/>
-              </w:rPr>
-              <w:t xml:space="preserve"> Board</w:t>
-            </w:r>
-            <w:r>
-              <w:fldChar w:fldCharType="end"/>
-            </w:r>
-          </w:p>
-        </w:tc>
-        <w:tc>
-          <w:tcPr>
-            <w:tcW w:w="990" w:type="dxa"/>
-            <w:tcBorders>
-              <w:top w:val="single" w:sz="6" w:space="0" w:color="000001"/>
-              <w:left w:val="single" w:sz="6" w:space="0" w:color="000001"/>
-              <w:bottom w:val="single" w:sz="6" w:space="0" w:color="000001"/>
-              <w:right w:val="single" w:sz="6" w:space="0" w:color="000001"/>
-            </w:tcBorders>
-            <w:shd w:val="clear" w:color="auto" w:fill="auto"/>
-            <w:tcMar>
-              <w:left w:w="105" w:type="dxa"/>
-            </w:tcMar>
-            <w:vAlign w:val="bottom"/>
-          </w:tcPr>
-          <w:p>
-            <w:pPr>
-              <w:widowControl/>
-              <w:spacing w:line="240" w:lineRule="auto"/>
-              <w:rPr>
-                <w:lang w:eastAsia="ja-JP"/>
-              </w:rPr>
-            </w:pPr>
-            <w:r>
-              <w:rPr>
-                <w:lang w:eastAsia="ja-JP"/>
-              </w:rPr>
-              <w:t>Sprint 1</w:t>
-            </w:r>
-          </w:p>
-        </w:tc>
-        <w:tc>
-          <w:tcPr>
-            <w:tcW w:w="1080" w:type="dxa"/>
-            <w:tcBorders>
-              <w:top w:val="single" w:sz="6" w:space="0" w:color="000001"/>
-              <w:left w:val="single" w:sz="6" w:space="0" w:color="000001"/>
-              <w:bottom w:val="single" w:sz="6" w:space="0" w:color="000001"/>
-              <w:right w:val="single" w:sz="6" w:space="0" w:color="000001"/>
-            </w:tcBorders>
-            <w:shd w:val="clear" w:color="auto" w:fill="auto"/>
-            <w:tcMar>
-              <w:left w:w="105" w:type="dxa"/>
-            </w:tcMar>
-            <w:vAlign w:val="bottom"/>
-          </w:tcPr>
-          <w:p>
-            <w:pPr>
-              <w:widowControl/>
-              <w:spacing w:line="240" w:lineRule="auto"/>
-              <w:rPr>
-                <w:lang w:eastAsia="ja-JP"/>
-              </w:rPr>
-            </w:pPr>
-            <w:r>
-              <w:rPr>
-                <w:lang w:eastAsia="ja-JP"/>
-              </w:rPr>
-              <w:t xml:space="preserve">Erik </w:t>
-            </w:r>
-            <w:proofErr w:type="spellStart"/>
-            <w:r>
-              <w:rPr>
-                <w:lang w:eastAsia="ja-JP"/>
-              </w:rPr>
-              <w:t>Laurin</w:t>
-            </w:r>
-            <w:proofErr w:type="spellEnd"/>
-          </w:p>
-        </w:tc>
-        <w:tc>
-          <w:tcPr>
-            <w:tcW w:w="900" w:type="dxa"/>
-            <w:tcBorders>
-              <w:top w:val="single" w:sz="6" w:space="0" w:color="000001"/>
-              <w:left w:val="single" w:sz="6" w:space="0" w:color="000001"/>
-              <w:bottom w:val="single" w:sz="6" w:space="0" w:color="000001"/>
-              <w:right w:val="single" w:sz="6" w:space="0" w:color="000001"/>
-            </w:tcBorders>
-            <w:shd w:val="clear" w:color="auto" w:fill="auto"/>
-            <w:tcMar>
-              <w:left w:w="105" w:type="dxa"/>
-            </w:tcMar>
-            <w:vAlign w:val="bottom"/>
-          </w:tcPr>
-          <w:p>
-            <w:pPr>
-              <w:widowControl/>
-              <w:spacing w:line="240" w:lineRule="auto"/>
-              <w:rPr>
-                <w:lang w:eastAsia="ja-JP"/>
-              </w:rPr>
-            </w:pPr>
-            <w:r>
-              <w:rPr>
-                <w:lang w:eastAsia="ja-JP"/>
-              </w:rPr>
-              <w:t>15</w:t>
-            </w:r>
-          </w:p>
-        </w:tc>
-        <w:tc>
-          <w:tcPr>
-            <w:tcW w:w="1080" w:type="dxa"/>
-            <w:tcBorders>
-              <w:top w:val="single" w:sz="6" w:space="0" w:color="000001"/>
-              <w:left w:val="single" w:sz="6" w:space="0" w:color="000001"/>
-              <w:bottom w:val="single" w:sz="6" w:space="0" w:color="000001"/>
-              <w:right w:val="single" w:sz="4" w:space="0" w:color="000001"/>
-            </w:tcBorders>
-            <w:shd w:val="clear" w:color="auto" w:fill="auto"/>
-            <w:tcMar>
-              <w:left w:w="105" w:type="dxa"/>
-            </w:tcMar>
-            <w:vAlign w:val="bottom"/>
-          </w:tcPr>
-          <w:p>
-            <w:pPr>
-              <w:widowControl/>
-              <w:spacing w:line="240" w:lineRule="auto"/>
-              <w:rPr>
-                <w:lang w:eastAsia="ja-JP"/>
-              </w:rPr>
-            </w:pPr>
-            <w:r>
-              <w:rPr>
-                <w:lang w:eastAsia="ja-JP"/>
-              </w:rPr>
-              <w:t>5</w:t>
-            </w:r>
-          </w:p>
-        </w:tc>
-      </w:tr>
-      <w:tr>
-        <w:trPr>
-          <w:trHeight w:val="255"/>
-        </w:trPr>
-        <w:tc>
-          <w:tcPr>
-            <w:tcW w:w="1543" w:type="dxa"/>
-            <w:tcBorders>
-              <w:top w:val="single" w:sz="6" w:space="0" w:color="000001"/>
-              <w:left w:val="single" w:sz="4" w:space="0" w:color="000001"/>
-              <w:bottom w:val="single" w:sz="6" w:space="0" w:color="000001"/>
-              <w:right w:val="single" w:sz="6" w:space="0" w:color="000001"/>
-            </w:tcBorders>
-            <w:shd w:val="clear" w:color="auto" w:fill="auto"/>
-            <w:tcMar>
-              <w:left w:w="108" w:type="dxa"/>
-            </w:tcMar>
-            <w:vAlign w:val="bottom"/>
-          </w:tcPr>
-          <w:p>
-            <w:pPr>
-              <w:widowControl/>
-              <w:spacing w:line="240" w:lineRule="auto"/>
-              <w:rPr>
-                <w:lang w:eastAsia="ja-JP"/>
-              </w:rPr>
-            </w:pPr>
-            <w:r>
-              <w:rPr>
-                <w:lang w:eastAsia="ja-JP"/>
-              </w:rPr>
-              <w:t>Collision Prevention</w:t>
-            </w:r>
-          </w:p>
-        </w:tc>
-        <w:tc>
-          <w:tcPr>
-            <w:tcW w:w="990" w:type="dxa"/>
-            <w:tcBorders>
-              <w:top w:val="single" w:sz="6" w:space="0" w:color="000001"/>
-              <w:left w:val="single" w:sz="6" w:space="0" w:color="000001"/>
-              <w:bottom w:val="single" w:sz="6" w:space="0" w:color="000001"/>
-              <w:right w:val="single" w:sz="6" w:space="0" w:color="000001"/>
-            </w:tcBorders>
-            <w:shd w:val="clear" w:color="auto" w:fill="auto"/>
-            <w:tcMar>
-              <w:left w:w="105" w:type="dxa"/>
-            </w:tcMar>
-            <w:vAlign w:val="bottom"/>
-          </w:tcPr>
-          <w:p>
-            <w:pPr>
-              <w:widowControl/>
-              <w:spacing w:line="240" w:lineRule="auto"/>
-              <w:rPr>
-                <w:lang w:eastAsia="ja-JP"/>
-              </w:rPr>
-            </w:pPr>
-            <w:r>
-              <w:rPr>
-                <w:lang w:eastAsia="ja-JP"/>
-              </w:rPr>
-              <w:t>High</w:t>
-            </w:r>
-          </w:p>
-        </w:tc>
-        <w:tc>
-          <w:tcPr>
-            <w:tcW w:w="882" w:type="dxa"/>
-            <w:tcBorders>
-              <w:top w:val="single" w:sz="6" w:space="0" w:color="000001"/>
-              <w:left w:val="single" w:sz="6" w:space="0" w:color="000001"/>
-              <w:bottom w:val="single" w:sz="6" w:space="0" w:color="000001"/>
-              <w:right w:val="single" w:sz="6" w:space="0" w:color="000001"/>
-            </w:tcBorders>
-            <w:shd w:val="clear" w:color="auto" w:fill="auto"/>
-            <w:tcMar>
-              <w:left w:w="105" w:type="dxa"/>
-            </w:tcMar>
-            <w:vAlign w:val="bottom"/>
-          </w:tcPr>
-          <w:p>
-            <w:pPr>
-              <w:widowControl/>
-              <w:spacing w:line="240" w:lineRule="auto"/>
-              <w:rPr>
-                <w:lang w:eastAsia="ja-JP"/>
-              </w:rPr>
-            </w:pPr>
-            <w:r>
-              <w:rPr>
-                <w:lang w:eastAsia="ja-JP"/>
-              </w:rPr>
-              <w:t>100%</w:t>
-            </w:r>
-          </w:p>
-        </w:tc>
-        <w:tc>
-          <w:tcPr>
-            <w:tcW w:w="1008" w:type="dxa"/>
-            <w:tcBorders>
-              <w:top w:val="single" w:sz="6" w:space="0" w:color="000001"/>
-              <w:left w:val="single" w:sz="6" w:space="0" w:color="000001"/>
-              <w:bottom w:val="single" w:sz="6" w:space="0" w:color="000001"/>
-              <w:right w:val="single" w:sz="6" w:space="0" w:color="000001"/>
-            </w:tcBorders>
-            <w:shd w:val="clear" w:color="auto" w:fill="auto"/>
-            <w:tcMar>
-              <w:left w:w="105" w:type="dxa"/>
-            </w:tcMar>
-          </w:tcPr>
-          <w:p>
-            <w:r>
-              <w:fldChar w:fldCharType="begin"/>
-            </w:r>
-            <w:r>
-              <w:instrText xml:space="preserve"> HYPERLINK "https://trello.com/b/5NQi2cqb/product-backlog" </w:instrText>
-            </w:r>
-            <w:r>
-              <w:fldChar w:fldCharType="separate"/>
-            </w:r>
-            <w:proofErr w:type="spellStart"/>
-            <w:r>
-              <w:rPr>
-                <w:rStyle w:val="InternetLink"/>
-                <w:lang w:eastAsia="ja-JP"/>
-              </w:rPr>
-              <w:t>Trello</w:t>
-            </w:r>
-            <w:proofErr w:type="spellEnd"/>
-            <w:r>
-              <w:rPr>
-                <w:rStyle w:val="InternetLink"/>
-                <w:lang w:eastAsia="ja-JP"/>
-              </w:rPr>
-              <w:t xml:space="preserve"> Board</w:t>
-            </w:r>
-            <w:r>
-              <w:fldChar w:fldCharType="end"/>
-            </w:r>
-          </w:p>
-        </w:tc>
-        <w:tc>
-          <w:tcPr>
-            <w:tcW w:w="990" w:type="dxa"/>
-            <w:tcBorders>
-              <w:top w:val="single" w:sz="6" w:space="0" w:color="000001"/>
-              <w:left w:val="single" w:sz="6" w:space="0" w:color="000001"/>
-              <w:bottom w:val="single" w:sz="6" w:space="0" w:color="000001"/>
-              <w:right w:val="single" w:sz="6" w:space="0" w:color="000001"/>
-            </w:tcBorders>
-            <w:shd w:val="clear" w:color="auto" w:fill="auto"/>
-            <w:tcMar>
-              <w:left w:w="105" w:type="dxa"/>
-            </w:tcMar>
-            <w:vAlign w:val="bottom"/>
-          </w:tcPr>
-          <w:p>
-            <w:pPr>
-              <w:widowControl/>
-              <w:spacing w:line="240" w:lineRule="auto"/>
-              <w:rPr>
-                <w:lang w:eastAsia="ja-JP"/>
-              </w:rPr>
-            </w:pPr>
-            <w:r>
-              <w:rPr>
-                <w:lang w:eastAsia="ja-JP"/>
-              </w:rPr>
-              <w:t>Sprint 1</w:t>
-            </w:r>
-          </w:p>
-        </w:tc>
-        <w:tc>
-          <w:tcPr>
-            <w:tcW w:w="1080" w:type="dxa"/>
-            <w:tcBorders>
-              <w:top w:val="single" w:sz="6" w:space="0" w:color="000001"/>
-              <w:left w:val="single" w:sz="6" w:space="0" w:color="000001"/>
-              <w:bottom w:val="single" w:sz="6" w:space="0" w:color="000001"/>
-              <w:right w:val="single" w:sz="6" w:space="0" w:color="000001"/>
-            </w:tcBorders>
-            <w:shd w:val="clear" w:color="auto" w:fill="auto"/>
-            <w:tcMar>
-              <w:left w:w="105" w:type="dxa"/>
-            </w:tcMar>
-            <w:vAlign w:val="bottom"/>
-          </w:tcPr>
-          <w:p>
-            <w:pPr>
-              <w:widowControl/>
-              <w:spacing w:line="240" w:lineRule="auto"/>
-              <w:rPr>
-                <w:lang w:eastAsia="ja-JP"/>
-              </w:rPr>
-            </w:pPr>
-            <w:r>
-              <w:rPr>
-                <w:lang w:eastAsia="ja-JP"/>
-              </w:rPr>
-              <w:t xml:space="preserve">Axel </w:t>
-            </w:r>
-            <w:proofErr w:type="spellStart"/>
-            <w:r>
-              <w:rPr>
-                <w:lang w:eastAsia="ja-JP"/>
-              </w:rPr>
-              <w:t>Granli</w:t>
-            </w:r>
-            <w:proofErr w:type="spellEnd"/>
-          </w:p>
-        </w:tc>
-        <w:tc>
-          <w:tcPr>
-            <w:tcW w:w="900" w:type="dxa"/>
-            <w:tcBorders>
-              <w:top w:val="single" w:sz="6" w:space="0" w:color="000001"/>
-              <w:left w:val="single" w:sz="6" w:space="0" w:color="000001"/>
-              <w:bottom w:val="single" w:sz="6" w:space="0" w:color="000001"/>
-              <w:right w:val="single" w:sz="6" w:space="0" w:color="000001"/>
-            </w:tcBorders>
-            <w:shd w:val="clear" w:color="auto" w:fill="auto"/>
-            <w:tcMar>
-              <w:left w:w="105" w:type="dxa"/>
-            </w:tcMar>
-            <w:vAlign w:val="bottom"/>
-          </w:tcPr>
-          <w:p>
-            <w:pPr>
-              <w:widowControl/>
-              <w:spacing w:line="240" w:lineRule="auto"/>
-              <w:rPr>
-                <w:lang w:eastAsia="ja-JP"/>
-              </w:rPr>
-            </w:pPr>
-            <w:r>
-              <w:rPr>
-                <w:lang w:eastAsia="ja-JP"/>
-              </w:rPr>
-              <w:t>15</w:t>
-            </w:r>
-          </w:p>
-        </w:tc>
-        <w:tc>
-          <w:tcPr>
-            <w:tcW w:w="1080" w:type="dxa"/>
-            <w:tcBorders>
-              <w:top w:val="single" w:sz="6" w:space="0" w:color="000001"/>
-              <w:left w:val="single" w:sz="6" w:space="0" w:color="000001"/>
-              <w:bottom w:val="single" w:sz="6" w:space="0" w:color="000001"/>
-              <w:right w:val="single" w:sz="4" w:space="0" w:color="000001"/>
-            </w:tcBorders>
-            <w:shd w:val="clear" w:color="auto" w:fill="auto"/>
-            <w:tcMar>
-              <w:left w:w="105" w:type="dxa"/>
-            </w:tcMar>
-            <w:vAlign w:val="bottom"/>
-          </w:tcPr>
-          <w:p>
-            <w:pPr>
-              <w:widowControl/>
-              <w:spacing w:line="240" w:lineRule="auto"/>
-              <w:rPr>
-                <w:lang w:eastAsia="ja-JP"/>
-              </w:rPr>
-            </w:pPr>
-            <w:r>
-              <w:rPr>
-                <w:lang w:eastAsia="ja-JP"/>
-              </w:rPr>
-              <w:t>0</w:t>
-            </w:r>
-          </w:p>
-        </w:tc>
-      </w:tr>
-      <w:tr>
-        <w:trPr>
-          <w:trHeight w:val="255"/>
-        </w:trPr>
-        <w:tc>
-          <w:tcPr>
-            <w:tcW w:w="1543" w:type="dxa"/>
-            <w:tcBorders>
-              <w:top w:val="single" w:sz="6" w:space="0" w:color="000001"/>
-              <w:left w:val="single" w:sz="4" w:space="0" w:color="000001"/>
-              <w:bottom w:val="single" w:sz="6" w:space="0" w:color="000001"/>
-              <w:right w:val="single" w:sz="6" w:space="0" w:color="000001"/>
-            </w:tcBorders>
-            <w:shd w:val="clear" w:color="auto" w:fill="auto"/>
-            <w:tcMar>
-              <w:left w:w="108" w:type="dxa"/>
-            </w:tcMar>
-            <w:vAlign w:val="bottom"/>
-          </w:tcPr>
-          <w:p>
-            <w:pPr>
-              <w:widowControl/>
-              <w:spacing w:line="240" w:lineRule="auto"/>
-              <w:rPr>
-                <w:lang w:eastAsia="ja-JP"/>
-              </w:rPr>
-            </w:pPr>
-            <w:r>
-              <w:rPr>
-                <w:lang w:eastAsia="ja-JP"/>
-              </w:rPr>
-              <w:t>User Registration</w:t>
-            </w:r>
-          </w:p>
-        </w:tc>
-        <w:tc>
-          <w:tcPr>
-            <w:tcW w:w="990" w:type="dxa"/>
-            <w:tcBorders>
-              <w:top w:val="single" w:sz="6" w:space="0" w:color="000001"/>
-              <w:left w:val="single" w:sz="6" w:space="0" w:color="000001"/>
-              <w:bottom w:val="single" w:sz="6" w:space="0" w:color="000001"/>
-              <w:right w:val="single" w:sz="6" w:space="0" w:color="000001"/>
-            </w:tcBorders>
-            <w:shd w:val="clear" w:color="auto" w:fill="auto"/>
-            <w:tcMar>
-              <w:left w:w="105" w:type="dxa"/>
-            </w:tcMar>
-            <w:vAlign w:val="bottom"/>
-          </w:tcPr>
-          <w:p>
-            <w:pPr>
-              <w:widowControl/>
-              <w:spacing w:line="240" w:lineRule="auto"/>
-              <w:rPr>
-                <w:lang w:eastAsia="ja-JP"/>
-              </w:rPr>
-            </w:pPr>
-            <w:r>
-              <w:rPr>
-                <w:lang w:eastAsia="ja-JP"/>
-              </w:rPr>
-              <w:t>Low</w:t>
-            </w:r>
-          </w:p>
-        </w:tc>
-        <w:tc>
-          <w:tcPr>
-            <w:tcW w:w="882" w:type="dxa"/>
-            <w:tcBorders>
-              <w:top w:val="single" w:sz="6" w:space="0" w:color="000001"/>
-              <w:left w:val="single" w:sz="6" w:space="0" w:color="000001"/>
-              <w:bottom w:val="single" w:sz="6" w:space="0" w:color="000001"/>
-              <w:right w:val="single" w:sz="6" w:space="0" w:color="000001"/>
-            </w:tcBorders>
-            <w:shd w:val="clear" w:color="auto" w:fill="auto"/>
-            <w:tcMar>
-              <w:left w:w="105" w:type="dxa"/>
-            </w:tcMar>
-            <w:vAlign w:val="bottom"/>
-          </w:tcPr>
-          <w:p>
-            <w:pPr>
-              <w:widowControl/>
-              <w:spacing w:line="240" w:lineRule="auto"/>
-              <w:rPr>
-                <w:lang w:eastAsia="ja-JP"/>
-              </w:rPr>
-            </w:pPr>
-            <w:r>
-              <w:rPr>
-                <w:lang w:eastAsia="ja-JP"/>
-              </w:rPr>
-              <w:t>100</w:t>
-            </w:r>
-            <w:r>
-              <w:rPr>
-                <w:lang w:eastAsia="ja-JP"/>
-              </w:rPr>
-              <w:t>%</w:t>
-            </w:r>
-          </w:p>
-        </w:tc>
-        <w:tc>
-          <w:tcPr>
-            <w:tcW w:w="1008" w:type="dxa"/>
-            <w:tcBorders>
-              <w:top w:val="single" w:sz="6" w:space="0" w:color="000001"/>
-              <w:left w:val="single" w:sz="6" w:space="0" w:color="000001"/>
-              <w:bottom w:val="single" w:sz="6" w:space="0" w:color="000001"/>
-              <w:right w:val="single" w:sz="6" w:space="0" w:color="000001"/>
-            </w:tcBorders>
-            <w:shd w:val="clear" w:color="auto" w:fill="auto"/>
-            <w:tcMar>
-              <w:left w:w="105" w:type="dxa"/>
-            </w:tcMar>
-          </w:tcPr>
-          <w:p>
-            <w:r>
-              <w:fldChar w:fldCharType="begin"/>
-            </w:r>
-            <w:r>
-              <w:instrText xml:space="preserve"> HYPERLINK "https://trello.com/b/5NQi2cqb/product-backlog" </w:instrText>
-            </w:r>
-            <w:r>
-              <w:fldChar w:fldCharType="separate"/>
-            </w:r>
-            <w:proofErr w:type="spellStart"/>
-            <w:r>
-              <w:rPr>
-                <w:rStyle w:val="InternetLink"/>
-                <w:lang w:eastAsia="ja-JP"/>
-              </w:rPr>
-              <w:t>Trello</w:t>
-            </w:r>
-            <w:proofErr w:type="spellEnd"/>
-            <w:r>
-              <w:rPr>
-                <w:rStyle w:val="InternetLink"/>
-                <w:lang w:eastAsia="ja-JP"/>
-              </w:rPr>
-              <w:t xml:space="preserve"> Board</w:t>
-            </w:r>
-            <w:r>
-              <w:fldChar w:fldCharType="end"/>
-            </w:r>
-          </w:p>
-        </w:tc>
-        <w:tc>
-          <w:tcPr>
-            <w:tcW w:w="990" w:type="dxa"/>
-            <w:tcBorders>
-              <w:top w:val="single" w:sz="6" w:space="0" w:color="000001"/>
-              <w:left w:val="single" w:sz="6" w:space="0" w:color="000001"/>
-              <w:bottom w:val="single" w:sz="6" w:space="0" w:color="000001"/>
-              <w:right w:val="single" w:sz="6" w:space="0" w:color="000001"/>
-            </w:tcBorders>
-            <w:shd w:val="clear" w:color="auto" w:fill="auto"/>
-            <w:tcMar>
-              <w:left w:w="105" w:type="dxa"/>
-            </w:tcMar>
-            <w:vAlign w:val="bottom"/>
-          </w:tcPr>
-          <w:p>
-            <w:pPr>
-              <w:widowControl/>
-              <w:spacing w:line="240" w:lineRule="auto"/>
-              <w:rPr>
-                <w:lang w:eastAsia="ja-JP"/>
-              </w:rPr>
-            </w:pPr>
-            <w:r>
-              <w:rPr>
-                <w:lang w:eastAsia="ja-JP"/>
-              </w:rPr>
-              <w:t>Sprint 1</w:t>
-            </w:r>
-          </w:p>
-        </w:tc>
-        <w:tc>
-          <w:tcPr>
-            <w:tcW w:w="1080" w:type="dxa"/>
-            <w:tcBorders>
-              <w:top w:val="single" w:sz="6" w:space="0" w:color="000001"/>
-              <w:left w:val="single" w:sz="6" w:space="0" w:color="000001"/>
-              <w:bottom w:val="single" w:sz="6" w:space="0" w:color="000001"/>
-              <w:right w:val="single" w:sz="6" w:space="0" w:color="000001"/>
-            </w:tcBorders>
-            <w:shd w:val="clear" w:color="auto" w:fill="auto"/>
-            <w:tcMar>
-              <w:left w:w="105" w:type="dxa"/>
-            </w:tcMar>
-            <w:vAlign w:val="bottom"/>
-          </w:tcPr>
-          <w:p>
-            <w:pPr>
-              <w:widowControl/>
-              <w:spacing w:line="240" w:lineRule="auto"/>
-              <w:rPr>
-                <w:lang w:eastAsia="ja-JP"/>
-              </w:rPr>
-            </w:pPr>
-            <w:r>
-              <w:rPr>
-                <w:lang w:eastAsia="ja-JP"/>
-              </w:rPr>
-              <w:t xml:space="preserve">Gabriel </w:t>
-            </w:r>
-            <w:proofErr w:type="spellStart"/>
-            <w:r>
-              <w:rPr>
-                <w:lang w:eastAsia="ja-JP"/>
-              </w:rPr>
-              <w:t>Bulai</w:t>
-            </w:r>
-            <w:proofErr w:type="spellEnd"/>
-          </w:p>
-        </w:tc>
-        <w:tc>
-          <w:tcPr>
-            <w:tcW w:w="900" w:type="dxa"/>
-            <w:tcBorders>
-              <w:top w:val="single" w:sz="6" w:space="0" w:color="000001"/>
-              <w:left w:val="single" w:sz="6" w:space="0" w:color="000001"/>
-              <w:bottom w:val="single" w:sz="6" w:space="0" w:color="000001"/>
-              <w:right w:val="single" w:sz="6" w:space="0" w:color="000001"/>
-            </w:tcBorders>
-            <w:shd w:val="clear" w:color="auto" w:fill="auto"/>
-            <w:tcMar>
-              <w:left w:w="105" w:type="dxa"/>
-            </w:tcMar>
-            <w:vAlign w:val="bottom"/>
-          </w:tcPr>
-          <w:p>
-            <w:pPr>
-              <w:widowControl/>
-              <w:spacing w:line="240" w:lineRule="auto"/>
-              <w:rPr>
-                <w:lang w:eastAsia="ja-JP"/>
-              </w:rPr>
-            </w:pPr>
-            <w:r>
-              <w:rPr>
-                <w:lang w:eastAsia="ja-JP"/>
-              </w:rPr>
-              <w:t>10</w:t>
-            </w:r>
-          </w:p>
-        </w:tc>
-        <w:tc>
-          <w:tcPr>
-            <w:tcW w:w="1080" w:type="dxa"/>
-            <w:tcBorders>
-              <w:top w:val="single" w:sz="6" w:space="0" w:color="000001"/>
-              <w:left w:val="single" w:sz="6" w:space="0" w:color="000001"/>
-              <w:bottom w:val="single" w:sz="6" w:space="0" w:color="000001"/>
-              <w:right w:val="single" w:sz="4" w:space="0" w:color="000001"/>
-            </w:tcBorders>
-            <w:shd w:val="clear" w:color="auto" w:fill="auto"/>
-            <w:tcMar>
-              <w:left w:w="105" w:type="dxa"/>
-            </w:tcMar>
-            <w:vAlign w:val="bottom"/>
-          </w:tcPr>
-          <w:p>
-            <w:pPr>
-              <w:widowControl/>
-              <w:spacing w:line="240" w:lineRule="auto"/>
-              <w:rPr>
-                <w:lang w:eastAsia="ja-JP"/>
-              </w:rPr>
-            </w:pPr>
-            <w:r>
-              <w:rPr>
-                <w:lang w:eastAsia="ja-JP"/>
-              </w:rPr>
-              <w:t>0</w:t>
-            </w:r>
-          </w:p>
-        </w:tc>
-      </w:tr>
-      <w:tr>
-        <w:trPr>
-          <w:trHeight w:val="255"/>
-        </w:trPr>
-        <w:tc>
-          <w:tcPr>
-            <w:tcW w:w="1543" w:type="dxa"/>
-            <w:tcBorders>
-              <w:top w:val="single" w:sz="6" w:space="0" w:color="000001"/>
-              <w:left w:val="single" w:sz="4" w:space="0" w:color="000001"/>
-              <w:bottom w:val="single" w:sz="4" w:space="0" w:color="000001"/>
-              <w:right w:val="single" w:sz="6" w:space="0" w:color="000001"/>
-            </w:tcBorders>
-            <w:shd w:val="clear" w:color="auto" w:fill="auto"/>
-            <w:tcMar>
-              <w:left w:w="108" w:type="dxa"/>
-            </w:tcMar>
-            <w:vAlign w:val="bottom"/>
-          </w:tcPr>
-          <w:p>
-            <w:pPr>
-              <w:widowControl/>
-              <w:spacing w:line="240" w:lineRule="auto"/>
-              <w:rPr>
-                <w:lang w:eastAsia="ja-JP"/>
-              </w:rPr>
-            </w:pPr>
-            <w:r>
-              <w:rPr>
-                <w:lang w:eastAsia="ja-JP"/>
-              </w:rPr>
-              <w:t>Test Environment</w:t>
-            </w:r>
-          </w:p>
-        </w:tc>
-        <w:tc>
-          <w:tcPr>
-            <w:tcW w:w="990" w:type="dxa"/>
-            <w:tcBorders>
-              <w:top w:val="single" w:sz="6" w:space="0" w:color="000001"/>
-              <w:left w:val="single" w:sz="6" w:space="0" w:color="000001"/>
-              <w:bottom w:val="single" w:sz="4" w:space="0" w:color="000001"/>
-              <w:right w:val="single" w:sz="6" w:space="0" w:color="000001"/>
-            </w:tcBorders>
-            <w:shd w:val="clear" w:color="auto" w:fill="auto"/>
-            <w:tcMar>
-              <w:left w:w="105" w:type="dxa"/>
-            </w:tcMar>
-            <w:vAlign w:val="bottom"/>
-          </w:tcPr>
-          <w:p>
-            <w:pPr>
-              <w:widowControl/>
-              <w:spacing w:line="240" w:lineRule="auto"/>
-              <w:rPr>
-                <w:lang w:eastAsia="ja-JP"/>
-              </w:rPr>
-            </w:pPr>
-            <w:r>
-              <w:rPr>
-                <w:lang w:eastAsia="ja-JP"/>
-              </w:rPr>
-              <w:t>Medium</w:t>
-            </w:r>
-          </w:p>
-        </w:tc>
-        <w:tc>
-          <w:tcPr>
-            <w:tcW w:w="882" w:type="dxa"/>
-            <w:tcBorders>
-              <w:top w:val="single" w:sz="6" w:space="0" w:color="000001"/>
-              <w:left w:val="single" w:sz="6" w:space="0" w:color="000001"/>
-              <w:bottom w:val="single" w:sz="4" w:space="0" w:color="000001"/>
-              <w:right w:val="single" w:sz="6" w:space="0" w:color="000001"/>
-            </w:tcBorders>
-            <w:shd w:val="clear" w:color="auto" w:fill="auto"/>
-            <w:tcMar>
-              <w:left w:w="105" w:type="dxa"/>
-            </w:tcMar>
-            <w:vAlign w:val="bottom"/>
-          </w:tcPr>
-          <w:p>
-            <w:pPr>
-              <w:widowControl/>
-              <w:spacing w:line="240" w:lineRule="auto"/>
-              <w:rPr>
-                <w:lang w:eastAsia="ja-JP"/>
-              </w:rPr>
-            </w:pPr>
-            <w:r>
-              <w:rPr>
-                <w:lang w:eastAsia="ja-JP"/>
-              </w:rPr>
-              <w:t>100%</w:t>
-            </w:r>
-          </w:p>
-        </w:tc>
-        <w:tc>
-          <w:tcPr>
-            <w:tcW w:w="1008" w:type="dxa"/>
-            <w:tcBorders>
-              <w:top w:val="single" w:sz="6" w:space="0" w:color="000001"/>
-              <w:left w:val="single" w:sz="6" w:space="0" w:color="000001"/>
-              <w:bottom w:val="single" w:sz="4" w:space="0" w:color="000001"/>
               <w:right w:val="single" w:sz="6" w:space="0" w:color="000001"/>
             </w:tcBorders>
             <w:shd w:val="clear" w:color="auto" w:fill="auto"/>
@@ -2556,23 +919,1526 @@
                   <w:rStyle w:val="InternetLink"/>
                   <w:lang w:eastAsia="ja-JP"/>
                 </w:rPr>
-                <w:t xml:space="preserve"> </w:t>
+                <w:t xml:space="preserve"> Board</w:t>
               </w:r>
-              <w:bookmarkStart w:id="1" w:name="_GoBack"/>
-              <w:bookmarkEnd w:id="1"/>
+            </w:hyperlink>
+          </w:p>
+        </w:tc>
+        <w:tc>
+          <w:tcPr>
+            <w:tcW w:w="905" w:type="dxa"/>
+            <w:tcBorders>
+              <w:top w:val="single" w:sz="6" w:space="0" w:color="000001"/>
+              <w:left w:val="single" w:sz="6" w:space="0" w:color="000001"/>
+              <w:bottom w:val="single" w:sz="6" w:space="0" w:color="000001"/>
+              <w:right w:val="single" w:sz="6" w:space="0" w:color="000001"/>
+            </w:tcBorders>
+            <w:shd w:val="clear" w:color="auto" w:fill="auto"/>
+            <w:tcMar>
+              <w:left w:w="105" w:type="dxa"/>
+            </w:tcMar>
+            <w:vAlign w:val="bottom"/>
+          </w:tcPr>
+          <w:p>
+            <w:pPr>
+              <w:widowControl/>
+              <w:spacing w:line="240" w:lineRule="auto"/>
+              <w:rPr>
+                <w:lang w:eastAsia="ja-JP"/>
+              </w:rPr>
+            </w:pPr>
+            <w:r>
+              <w:rPr>
+                <w:lang w:eastAsia="ja-JP"/>
+              </w:rPr>
+              <w:t>Sprint 1</w:t>
+            </w:r>
+          </w:p>
+        </w:tc>
+        <w:tc>
+          <w:tcPr>
+            <w:tcW w:w="1131" w:type="dxa"/>
+            <w:tcBorders>
+              <w:top w:val="single" w:sz="6" w:space="0" w:color="000001"/>
+              <w:left w:val="single" w:sz="6" w:space="0" w:color="000001"/>
+              <w:bottom w:val="single" w:sz="6" w:space="0" w:color="000001"/>
+              <w:right w:val="single" w:sz="6" w:space="0" w:color="000001"/>
+            </w:tcBorders>
+            <w:shd w:val="clear" w:color="auto" w:fill="auto"/>
+            <w:tcMar>
+              <w:left w:w="105" w:type="dxa"/>
+            </w:tcMar>
+            <w:vAlign w:val="bottom"/>
+          </w:tcPr>
+          <w:p>
+            <w:pPr>
+              <w:widowControl/>
+              <w:spacing w:line="240" w:lineRule="auto"/>
+              <w:rPr>
+                <w:lang w:eastAsia="ja-JP"/>
+              </w:rPr>
+            </w:pPr>
+            <w:proofErr w:type="spellStart"/>
+            <w:r>
+              <w:rPr>
+                <w:lang w:eastAsia="ja-JP"/>
+              </w:rPr>
+              <w:t>Joacim</w:t>
+            </w:r>
+            <w:proofErr w:type="spellEnd"/>
+            <w:r>
+              <w:rPr>
+                <w:lang w:eastAsia="ja-JP"/>
+              </w:rPr>
+              <w:t xml:space="preserve"> </w:t>
+            </w:r>
+            <w:proofErr w:type="spellStart"/>
+            <w:r>
+              <w:rPr>
+                <w:lang w:eastAsia="ja-JP"/>
+              </w:rPr>
+              <w:t>Eberlen</w:t>
+            </w:r>
+            <w:proofErr w:type="spellEnd"/>
+          </w:p>
+        </w:tc>
+        <w:tc>
+          <w:tcPr>
+            <w:tcW w:w="1013" w:type="dxa"/>
+            <w:tcBorders>
+              <w:top w:val="single" w:sz="6" w:space="0" w:color="000001"/>
+              <w:left w:val="single" w:sz="6" w:space="0" w:color="000001"/>
+              <w:bottom w:val="single" w:sz="6" w:space="0" w:color="000001"/>
+              <w:right w:val="single" w:sz="6" w:space="0" w:color="000001"/>
+            </w:tcBorders>
+            <w:shd w:val="clear" w:color="auto" w:fill="auto"/>
+            <w:tcMar>
+              <w:left w:w="105" w:type="dxa"/>
+            </w:tcMar>
+            <w:vAlign w:val="bottom"/>
+          </w:tcPr>
+          <w:p>
+            <w:pPr>
+              <w:widowControl/>
+              <w:spacing w:line="240" w:lineRule="auto"/>
+            </w:pPr>
+            <w:r>
+              <w:rPr>
+                <w:lang w:eastAsia="ja-JP"/>
+              </w:rPr>
+              <w:t>15</w:t>
+            </w:r>
+          </w:p>
+        </w:tc>
+        <w:tc>
+          <w:tcPr>
+            <w:tcW w:w="1071" w:type="dxa"/>
+            <w:tcBorders>
+              <w:top w:val="single" w:sz="6" w:space="0" w:color="000001"/>
+              <w:left w:val="single" w:sz="6" w:space="0" w:color="000001"/>
+              <w:bottom w:val="single" w:sz="6" w:space="0" w:color="000001"/>
+              <w:right w:val="single" w:sz="4" w:space="0" w:color="000001"/>
+            </w:tcBorders>
+            <w:shd w:val="clear" w:color="auto" w:fill="auto"/>
+            <w:tcMar>
+              <w:left w:w="105" w:type="dxa"/>
+            </w:tcMar>
+            <w:vAlign w:val="bottom"/>
+          </w:tcPr>
+          <w:p>
+            <w:pPr>
+              <w:widowControl/>
+              <w:spacing w:line="240" w:lineRule="auto"/>
+              <w:rPr>
+                <w:lang w:eastAsia="ja-JP"/>
+              </w:rPr>
+            </w:pPr>
+            <w:r>
+              <w:rPr>
+                <w:lang w:eastAsia="ja-JP"/>
+              </w:rPr>
+              <w:t>0</w:t>
+            </w:r>
+          </w:p>
+        </w:tc>
+      </w:tr>
+      <w:tr>
+        <w:trPr>
+          <w:trHeight w:val="255"/>
+        </w:trPr>
+        <w:tc>
+          <w:tcPr>
+            <w:tcW w:w="1510" w:type="dxa"/>
+            <w:tcBorders>
+              <w:top w:val="single" w:sz="6" w:space="0" w:color="000001"/>
+              <w:left w:val="single" w:sz="4" w:space="0" w:color="000001"/>
+              <w:bottom w:val="single" w:sz="6" w:space="0" w:color="000001"/>
+              <w:right w:val="single" w:sz="6" w:space="0" w:color="000001"/>
+            </w:tcBorders>
+            <w:shd w:val="clear" w:color="auto" w:fill="auto"/>
+            <w:tcMar>
+              <w:left w:w="108" w:type="dxa"/>
+            </w:tcMar>
+            <w:vAlign w:val="bottom"/>
+          </w:tcPr>
+          <w:p>
+            <w:pPr>
+              <w:widowControl/>
+              <w:spacing w:line="240" w:lineRule="auto"/>
+              <w:rPr>
+                <w:lang w:eastAsia="ja-JP"/>
+              </w:rPr>
+            </w:pPr>
+            <w:r>
+              <w:rPr>
+                <w:lang w:eastAsia="ja-JP"/>
+              </w:rPr>
+              <w:t>Initial Mobile Application</w:t>
+            </w:r>
+          </w:p>
+        </w:tc>
+        <w:tc>
+          <w:tcPr>
+            <w:tcW w:w="979" w:type="dxa"/>
+            <w:tcBorders>
+              <w:top w:val="single" w:sz="6" w:space="0" w:color="000001"/>
+              <w:left w:val="single" w:sz="6" w:space="0" w:color="000001"/>
+              <w:bottom w:val="single" w:sz="6" w:space="0" w:color="000001"/>
+              <w:right w:val="single" w:sz="6" w:space="0" w:color="000001"/>
+            </w:tcBorders>
+            <w:shd w:val="clear" w:color="auto" w:fill="auto"/>
+            <w:tcMar>
+              <w:left w:w="105" w:type="dxa"/>
+            </w:tcMar>
+            <w:vAlign w:val="bottom"/>
+          </w:tcPr>
+          <w:p>
+            <w:pPr>
+              <w:widowControl/>
+              <w:spacing w:line="240" w:lineRule="auto"/>
+              <w:rPr>
+                <w:lang w:eastAsia="ja-JP"/>
+              </w:rPr>
+            </w:pPr>
+            <w:r>
+              <w:rPr>
+                <w:lang w:eastAsia="ja-JP"/>
+              </w:rPr>
+              <w:t>High</w:t>
+            </w:r>
+          </w:p>
+        </w:tc>
+        <w:tc>
+          <w:tcPr>
+            <w:tcW w:w="859" w:type="dxa"/>
+            <w:tcBorders>
+              <w:top w:val="single" w:sz="6" w:space="0" w:color="000001"/>
+              <w:left w:val="single" w:sz="6" w:space="0" w:color="000001"/>
+              <w:bottom w:val="single" w:sz="6" w:space="0" w:color="000001"/>
+              <w:right w:val="single" w:sz="6" w:space="0" w:color="000001"/>
+            </w:tcBorders>
+            <w:shd w:val="clear" w:color="auto" w:fill="auto"/>
+            <w:tcMar>
+              <w:left w:w="105" w:type="dxa"/>
+            </w:tcMar>
+            <w:vAlign w:val="bottom"/>
+          </w:tcPr>
+          <w:p>
+            <w:pPr>
+              <w:widowControl/>
+              <w:spacing w:line="240" w:lineRule="auto"/>
+              <w:rPr>
+                <w:lang w:eastAsia="ja-JP"/>
+              </w:rPr>
+            </w:pPr>
+            <w:r>
+              <w:rPr>
+                <w:lang w:eastAsia="ja-JP"/>
+              </w:rPr>
+              <w:t>100%</w:t>
+            </w:r>
+          </w:p>
+        </w:tc>
+        <w:tc>
+          <w:tcPr>
+            <w:tcW w:w="1005" w:type="dxa"/>
+            <w:tcBorders>
+              <w:top w:val="single" w:sz="6" w:space="0" w:color="000001"/>
+              <w:left w:val="single" w:sz="6" w:space="0" w:color="000001"/>
+              <w:bottom w:val="single" w:sz="6" w:space="0" w:color="000001"/>
+              <w:right w:val="single" w:sz="6" w:space="0" w:color="000001"/>
+            </w:tcBorders>
+            <w:shd w:val="clear" w:color="auto" w:fill="auto"/>
+            <w:tcMar>
+              <w:left w:w="105" w:type="dxa"/>
+            </w:tcMar>
+          </w:tcPr>
+          <w:p>
+            <w:hyperlink r:id="rId9" w:history="1">
+              <w:proofErr w:type="spellStart"/>
               <w:r>
                 <w:rPr>
                   <w:rStyle w:val="InternetLink"/>
                   <w:lang w:eastAsia="ja-JP"/>
                 </w:rPr>
-                <w:t>Board</w:t>
+                <w:t>Trello</w:t>
+              </w:r>
+              <w:proofErr w:type="spellEnd"/>
+              <w:r>
+                <w:rPr>
+                  <w:rStyle w:val="InternetLink"/>
+                  <w:lang w:eastAsia="ja-JP"/>
+                </w:rPr>
+                <w:t xml:space="preserve"> Board</w:t>
               </w:r>
             </w:hyperlink>
           </w:p>
         </w:tc>
         <w:tc>
           <w:tcPr>
-            <w:tcW w:w="990" w:type="dxa"/>
+            <w:tcW w:w="905" w:type="dxa"/>
+            <w:tcBorders>
+              <w:top w:val="single" w:sz="6" w:space="0" w:color="000001"/>
+              <w:left w:val="single" w:sz="6" w:space="0" w:color="000001"/>
+              <w:bottom w:val="single" w:sz="6" w:space="0" w:color="000001"/>
+              <w:right w:val="single" w:sz="6" w:space="0" w:color="000001"/>
+            </w:tcBorders>
+            <w:shd w:val="clear" w:color="auto" w:fill="auto"/>
+            <w:tcMar>
+              <w:left w:w="105" w:type="dxa"/>
+            </w:tcMar>
+            <w:vAlign w:val="bottom"/>
+          </w:tcPr>
+          <w:p>
+            <w:pPr>
+              <w:widowControl/>
+              <w:spacing w:line="240" w:lineRule="auto"/>
+              <w:rPr>
+                <w:lang w:eastAsia="ja-JP"/>
+              </w:rPr>
+            </w:pPr>
+            <w:r>
+              <w:rPr>
+                <w:lang w:eastAsia="ja-JP"/>
+              </w:rPr>
+              <w:t>Sprint 1</w:t>
+            </w:r>
+          </w:p>
+        </w:tc>
+        <w:tc>
+          <w:tcPr>
+            <w:tcW w:w="1131" w:type="dxa"/>
+            <w:tcBorders>
+              <w:top w:val="single" w:sz="6" w:space="0" w:color="000001"/>
+              <w:left w:val="single" w:sz="6" w:space="0" w:color="000001"/>
+              <w:bottom w:val="single" w:sz="6" w:space="0" w:color="000001"/>
+              <w:right w:val="single" w:sz="6" w:space="0" w:color="000001"/>
+            </w:tcBorders>
+            <w:shd w:val="clear" w:color="auto" w:fill="auto"/>
+            <w:tcMar>
+              <w:left w:w="105" w:type="dxa"/>
+            </w:tcMar>
+            <w:vAlign w:val="bottom"/>
+          </w:tcPr>
+          <w:p>
+            <w:pPr>
+              <w:widowControl/>
+              <w:spacing w:line="240" w:lineRule="auto"/>
+              <w:rPr>
+                <w:lang w:eastAsia="ja-JP"/>
+              </w:rPr>
+            </w:pPr>
+            <w:proofErr w:type="spellStart"/>
+            <w:r>
+              <w:rPr>
+                <w:lang w:eastAsia="ja-JP"/>
+              </w:rPr>
+              <w:t>Justinas</w:t>
+            </w:r>
+            <w:proofErr w:type="spellEnd"/>
+            <w:r>
+              <w:rPr>
+                <w:lang w:eastAsia="ja-JP"/>
+              </w:rPr>
+              <w:t xml:space="preserve"> </w:t>
+            </w:r>
+            <w:proofErr w:type="spellStart"/>
+            <w:r>
+              <w:rPr>
+                <w:lang w:eastAsia="ja-JP"/>
+              </w:rPr>
+              <w:t>Stirbys</w:t>
+            </w:r>
+            <w:proofErr w:type="spellEnd"/>
+          </w:p>
+        </w:tc>
+        <w:tc>
+          <w:tcPr>
+            <w:tcW w:w="1013" w:type="dxa"/>
+            <w:tcBorders>
+              <w:top w:val="single" w:sz="6" w:space="0" w:color="000001"/>
+              <w:left w:val="single" w:sz="6" w:space="0" w:color="000001"/>
+              <w:bottom w:val="single" w:sz="6" w:space="0" w:color="000001"/>
+              <w:right w:val="single" w:sz="6" w:space="0" w:color="000001"/>
+            </w:tcBorders>
+            <w:shd w:val="clear" w:color="auto" w:fill="auto"/>
+            <w:tcMar>
+              <w:left w:w="105" w:type="dxa"/>
+            </w:tcMar>
+            <w:vAlign w:val="bottom"/>
+          </w:tcPr>
+          <w:p>
+            <w:pPr>
+              <w:widowControl/>
+              <w:spacing w:line="240" w:lineRule="auto"/>
+              <w:rPr>
+                <w:lang w:eastAsia="ja-JP"/>
+              </w:rPr>
+            </w:pPr>
+            <w:r>
+              <w:rPr>
+                <w:lang w:eastAsia="ja-JP"/>
+              </w:rPr>
+              <w:t>15</w:t>
+            </w:r>
+          </w:p>
+        </w:tc>
+        <w:tc>
+          <w:tcPr>
+            <w:tcW w:w="1071" w:type="dxa"/>
+            <w:tcBorders>
+              <w:top w:val="single" w:sz="6" w:space="0" w:color="000001"/>
+              <w:left w:val="single" w:sz="6" w:space="0" w:color="000001"/>
+              <w:bottom w:val="single" w:sz="6" w:space="0" w:color="000001"/>
+              <w:right w:val="single" w:sz="4" w:space="0" w:color="000001"/>
+            </w:tcBorders>
+            <w:shd w:val="clear" w:color="auto" w:fill="auto"/>
+            <w:tcMar>
+              <w:left w:w="105" w:type="dxa"/>
+            </w:tcMar>
+            <w:vAlign w:val="bottom"/>
+          </w:tcPr>
+          <w:p>
+            <w:pPr>
+              <w:widowControl/>
+              <w:spacing w:line="240" w:lineRule="auto"/>
+              <w:rPr>
+                <w:lang w:eastAsia="ja-JP"/>
+              </w:rPr>
+            </w:pPr>
+            <w:r>
+              <w:rPr>
+                <w:lang w:eastAsia="ja-JP"/>
+              </w:rPr>
+              <w:t>0</w:t>
+            </w:r>
+          </w:p>
+        </w:tc>
+      </w:tr>
+      <w:tr>
+        <w:trPr>
+          <w:trHeight w:val="255"/>
+        </w:trPr>
+        <w:tc>
+          <w:tcPr>
+            <w:tcW w:w="1510" w:type="dxa"/>
+            <w:tcBorders>
+              <w:top w:val="single" w:sz="6" w:space="0" w:color="000001"/>
+              <w:left w:val="single" w:sz="4" w:space="0" w:color="000001"/>
+              <w:bottom w:val="single" w:sz="6" w:space="0" w:color="000001"/>
+              <w:right w:val="single" w:sz="6" w:space="0" w:color="000001"/>
+            </w:tcBorders>
+            <w:shd w:val="clear" w:color="auto" w:fill="auto"/>
+            <w:tcMar>
+              <w:left w:w="108" w:type="dxa"/>
+            </w:tcMar>
+            <w:vAlign w:val="bottom"/>
+          </w:tcPr>
+          <w:p>
+            <w:pPr>
+              <w:widowControl/>
+              <w:spacing w:line="240" w:lineRule="auto"/>
+              <w:rPr>
+                <w:lang w:eastAsia="ja-JP"/>
+              </w:rPr>
+            </w:pPr>
+            <w:r>
+              <w:rPr>
+                <w:lang w:eastAsia="ja-JP"/>
+              </w:rPr>
+              <w:t>Bluetooth Connection</w:t>
+            </w:r>
+          </w:p>
+        </w:tc>
+        <w:tc>
+          <w:tcPr>
+            <w:tcW w:w="979" w:type="dxa"/>
+            <w:tcBorders>
+              <w:top w:val="single" w:sz="6" w:space="0" w:color="000001"/>
+              <w:left w:val="single" w:sz="6" w:space="0" w:color="000001"/>
+              <w:bottom w:val="single" w:sz="6" w:space="0" w:color="000001"/>
+              <w:right w:val="single" w:sz="6" w:space="0" w:color="000001"/>
+            </w:tcBorders>
+            <w:shd w:val="clear" w:color="auto" w:fill="auto"/>
+            <w:tcMar>
+              <w:left w:w="105" w:type="dxa"/>
+            </w:tcMar>
+            <w:vAlign w:val="bottom"/>
+          </w:tcPr>
+          <w:p>
+            <w:pPr>
+              <w:widowControl/>
+              <w:spacing w:line="240" w:lineRule="auto"/>
+              <w:rPr>
+                <w:lang w:eastAsia="ja-JP"/>
+              </w:rPr>
+            </w:pPr>
+            <w:r>
+              <w:rPr>
+                <w:lang w:eastAsia="ja-JP"/>
+              </w:rPr>
+              <w:t>High</w:t>
+            </w:r>
+          </w:p>
+        </w:tc>
+        <w:tc>
+          <w:tcPr>
+            <w:tcW w:w="859" w:type="dxa"/>
+            <w:tcBorders>
+              <w:top w:val="single" w:sz="6" w:space="0" w:color="000001"/>
+              <w:left w:val="single" w:sz="6" w:space="0" w:color="000001"/>
+              <w:bottom w:val="single" w:sz="6" w:space="0" w:color="000001"/>
+              <w:right w:val="single" w:sz="6" w:space="0" w:color="000001"/>
+            </w:tcBorders>
+            <w:shd w:val="clear" w:color="auto" w:fill="auto"/>
+            <w:tcMar>
+              <w:left w:w="105" w:type="dxa"/>
+            </w:tcMar>
+            <w:vAlign w:val="bottom"/>
+          </w:tcPr>
+          <w:p>
+            <w:pPr>
+              <w:widowControl/>
+              <w:spacing w:line="240" w:lineRule="auto"/>
+              <w:rPr>
+                <w:lang w:eastAsia="ja-JP"/>
+              </w:rPr>
+            </w:pPr>
+            <w:r>
+              <w:rPr>
+                <w:lang w:eastAsia="ja-JP"/>
+              </w:rPr>
+              <w:t>75%</w:t>
+            </w:r>
+          </w:p>
+        </w:tc>
+        <w:tc>
+          <w:tcPr>
+            <w:tcW w:w="1005" w:type="dxa"/>
+            <w:tcBorders>
+              <w:top w:val="single" w:sz="6" w:space="0" w:color="000001"/>
+              <w:left w:val="single" w:sz="6" w:space="0" w:color="000001"/>
+              <w:bottom w:val="single" w:sz="6" w:space="0" w:color="000001"/>
+              <w:right w:val="single" w:sz="6" w:space="0" w:color="000001"/>
+            </w:tcBorders>
+            <w:shd w:val="clear" w:color="auto" w:fill="auto"/>
+            <w:tcMar>
+              <w:left w:w="105" w:type="dxa"/>
+            </w:tcMar>
+          </w:tcPr>
+          <w:p>
+            <w:hyperlink r:id="rId10" w:history="1">
+              <w:proofErr w:type="spellStart"/>
+              <w:r>
+                <w:rPr>
+                  <w:rStyle w:val="InternetLink"/>
+                  <w:lang w:eastAsia="ja-JP"/>
+                </w:rPr>
+                <w:t>Trello</w:t>
+              </w:r>
+              <w:proofErr w:type="spellEnd"/>
+              <w:r>
+                <w:rPr>
+                  <w:rStyle w:val="InternetLink"/>
+                  <w:lang w:eastAsia="ja-JP"/>
+                </w:rPr>
+                <w:t xml:space="preserve"> Board</w:t>
+              </w:r>
+            </w:hyperlink>
+          </w:p>
+        </w:tc>
+        <w:tc>
+          <w:tcPr>
+            <w:tcW w:w="905" w:type="dxa"/>
+            <w:tcBorders>
+              <w:top w:val="single" w:sz="6" w:space="0" w:color="000001"/>
+              <w:left w:val="single" w:sz="6" w:space="0" w:color="000001"/>
+              <w:bottom w:val="single" w:sz="6" w:space="0" w:color="000001"/>
+              <w:right w:val="single" w:sz="6" w:space="0" w:color="000001"/>
+            </w:tcBorders>
+            <w:shd w:val="clear" w:color="auto" w:fill="auto"/>
+            <w:tcMar>
+              <w:left w:w="105" w:type="dxa"/>
+            </w:tcMar>
+            <w:vAlign w:val="bottom"/>
+          </w:tcPr>
+          <w:p>
+            <w:pPr>
+              <w:widowControl/>
+              <w:spacing w:line="240" w:lineRule="auto"/>
+              <w:rPr>
+                <w:lang w:eastAsia="ja-JP"/>
+              </w:rPr>
+            </w:pPr>
+            <w:r>
+              <w:rPr>
+                <w:lang w:eastAsia="ja-JP"/>
+              </w:rPr>
+              <w:t>Sprint 1</w:t>
+            </w:r>
+          </w:p>
+        </w:tc>
+        <w:tc>
+          <w:tcPr>
+            <w:tcW w:w="1131" w:type="dxa"/>
+            <w:tcBorders>
+              <w:top w:val="single" w:sz="6" w:space="0" w:color="000001"/>
+              <w:left w:val="single" w:sz="6" w:space="0" w:color="000001"/>
+              <w:bottom w:val="single" w:sz="6" w:space="0" w:color="000001"/>
+              <w:right w:val="single" w:sz="6" w:space="0" w:color="000001"/>
+            </w:tcBorders>
+            <w:shd w:val="clear" w:color="auto" w:fill="auto"/>
+            <w:tcMar>
+              <w:left w:w="105" w:type="dxa"/>
+            </w:tcMar>
+            <w:vAlign w:val="bottom"/>
+          </w:tcPr>
+          <w:p>
+            <w:pPr>
+              <w:widowControl/>
+              <w:spacing w:line="240" w:lineRule="auto"/>
+              <w:rPr>
+                <w:lang w:eastAsia="ja-JP"/>
+              </w:rPr>
+            </w:pPr>
+            <w:proofErr w:type="spellStart"/>
+            <w:r>
+              <w:rPr>
+                <w:lang w:eastAsia="ja-JP"/>
+              </w:rPr>
+              <w:t>Boyan</w:t>
+            </w:r>
+            <w:proofErr w:type="spellEnd"/>
+            <w:r>
+              <w:rPr>
+                <w:lang w:eastAsia="ja-JP"/>
+              </w:rPr>
+              <w:t xml:space="preserve"> Dai</w:t>
+            </w:r>
+          </w:p>
+        </w:tc>
+        <w:tc>
+          <w:tcPr>
+            <w:tcW w:w="1013" w:type="dxa"/>
+            <w:tcBorders>
+              <w:top w:val="single" w:sz="6" w:space="0" w:color="000001"/>
+              <w:left w:val="single" w:sz="6" w:space="0" w:color="000001"/>
+              <w:bottom w:val="single" w:sz="6" w:space="0" w:color="000001"/>
+              <w:right w:val="single" w:sz="6" w:space="0" w:color="000001"/>
+            </w:tcBorders>
+            <w:shd w:val="clear" w:color="auto" w:fill="auto"/>
+            <w:tcMar>
+              <w:left w:w="105" w:type="dxa"/>
+            </w:tcMar>
+            <w:vAlign w:val="bottom"/>
+          </w:tcPr>
+          <w:p>
+            <w:pPr>
+              <w:widowControl/>
+              <w:spacing w:line="240" w:lineRule="auto"/>
+              <w:rPr>
+                <w:lang w:eastAsia="ja-JP"/>
+              </w:rPr>
+            </w:pPr>
+            <w:r>
+              <w:rPr>
+                <w:lang w:eastAsia="ja-JP"/>
+              </w:rPr>
+              <w:t>15</w:t>
+            </w:r>
+          </w:p>
+        </w:tc>
+        <w:tc>
+          <w:tcPr>
+            <w:tcW w:w="1071" w:type="dxa"/>
+            <w:tcBorders>
+              <w:top w:val="single" w:sz="6" w:space="0" w:color="000001"/>
+              <w:left w:val="single" w:sz="6" w:space="0" w:color="000001"/>
+              <w:bottom w:val="single" w:sz="6" w:space="0" w:color="000001"/>
+              <w:right w:val="single" w:sz="4" w:space="0" w:color="000001"/>
+            </w:tcBorders>
+            <w:shd w:val="clear" w:color="auto" w:fill="auto"/>
+            <w:tcMar>
+              <w:left w:w="105" w:type="dxa"/>
+            </w:tcMar>
+            <w:vAlign w:val="bottom"/>
+          </w:tcPr>
+          <w:p>
+            <w:pPr>
+              <w:widowControl/>
+              <w:spacing w:line="240" w:lineRule="auto"/>
+              <w:rPr>
+                <w:lang w:eastAsia="ja-JP"/>
+              </w:rPr>
+            </w:pPr>
+            <w:r>
+              <w:rPr>
+                <w:lang w:eastAsia="ja-JP"/>
+              </w:rPr>
+              <w:t>5</w:t>
+            </w:r>
+          </w:p>
+        </w:tc>
+      </w:tr>
+      <w:tr>
+        <w:trPr>
+          <w:trHeight w:val="255"/>
+        </w:trPr>
+        <w:tc>
+          <w:tcPr>
+            <w:tcW w:w="1510" w:type="dxa"/>
+            <w:tcBorders>
+              <w:top w:val="single" w:sz="6" w:space="0" w:color="000001"/>
+              <w:left w:val="single" w:sz="4" w:space="0" w:color="000001"/>
+              <w:bottom w:val="single" w:sz="6" w:space="0" w:color="000001"/>
+              <w:right w:val="single" w:sz="6" w:space="0" w:color="000001"/>
+            </w:tcBorders>
+            <w:shd w:val="clear" w:color="auto" w:fill="auto"/>
+            <w:tcMar>
+              <w:left w:w="108" w:type="dxa"/>
+            </w:tcMar>
+            <w:vAlign w:val="bottom"/>
+          </w:tcPr>
+          <w:p>
+            <w:pPr>
+              <w:widowControl/>
+              <w:spacing w:line="240" w:lineRule="auto"/>
+              <w:rPr>
+                <w:lang w:eastAsia="ja-JP"/>
+              </w:rPr>
+            </w:pPr>
+            <w:r>
+              <w:rPr>
+                <w:lang w:eastAsia="ja-JP"/>
+              </w:rPr>
+              <w:t>Battery Indicator</w:t>
+            </w:r>
+          </w:p>
+        </w:tc>
+        <w:tc>
+          <w:tcPr>
+            <w:tcW w:w="979" w:type="dxa"/>
+            <w:tcBorders>
+              <w:top w:val="single" w:sz="6" w:space="0" w:color="000001"/>
+              <w:left w:val="single" w:sz="6" w:space="0" w:color="000001"/>
+              <w:bottom w:val="single" w:sz="6" w:space="0" w:color="000001"/>
+              <w:right w:val="single" w:sz="6" w:space="0" w:color="000001"/>
+            </w:tcBorders>
+            <w:shd w:val="clear" w:color="auto" w:fill="auto"/>
+            <w:tcMar>
+              <w:left w:w="105" w:type="dxa"/>
+            </w:tcMar>
+            <w:vAlign w:val="bottom"/>
+          </w:tcPr>
+          <w:p>
+            <w:pPr>
+              <w:widowControl/>
+              <w:spacing w:line="240" w:lineRule="auto"/>
+              <w:rPr>
+                <w:lang w:eastAsia="ja-JP"/>
+              </w:rPr>
+            </w:pPr>
+            <w:r>
+              <w:rPr>
+                <w:lang w:eastAsia="ja-JP"/>
+              </w:rPr>
+              <w:t>Medium</w:t>
+            </w:r>
+          </w:p>
+        </w:tc>
+        <w:tc>
+          <w:tcPr>
+            <w:tcW w:w="859" w:type="dxa"/>
+            <w:tcBorders>
+              <w:top w:val="single" w:sz="6" w:space="0" w:color="000001"/>
+              <w:left w:val="single" w:sz="6" w:space="0" w:color="000001"/>
+              <w:bottom w:val="single" w:sz="6" w:space="0" w:color="000001"/>
+              <w:right w:val="single" w:sz="6" w:space="0" w:color="000001"/>
+            </w:tcBorders>
+            <w:shd w:val="clear" w:color="auto" w:fill="auto"/>
+            <w:tcMar>
+              <w:left w:w="105" w:type="dxa"/>
+            </w:tcMar>
+            <w:vAlign w:val="bottom"/>
+          </w:tcPr>
+          <w:p>
+            <w:pPr>
+              <w:widowControl/>
+              <w:spacing w:line="240" w:lineRule="auto"/>
+              <w:rPr>
+                <w:lang w:eastAsia="ja-JP"/>
+              </w:rPr>
+            </w:pPr>
+            <w:r>
+              <w:rPr>
+                <w:lang w:eastAsia="ja-JP"/>
+              </w:rPr>
+              <w:t>75%</w:t>
+            </w:r>
+          </w:p>
+        </w:tc>
+        <w:tc>
+          <w:tcPr>
+            <w:tcW w:w="1005" w:type="dxa"/>
+            <w:tcBorders>
+              <w:top w:val="single" w:sz="6" w:space="0" w:color="000001"/>
+              <w:left w:val="single" w:sz="6" w:space="0" w:color="000001"/>
+              <w:bottom w:val="single" w:sz="6" w:space="0" w:color="000001"/>
+              <w:right w:val="single" w:sz="6" w:space="0" w:color="000001"/>
+            </w:tcBorders>
+            <w:shd w:val="clear" w:color="auto" w:fill="auto"/>
+            <w:tcMar>
+              <w:left w:w="105" w:type="dxa"/>
+            </w:tcMar>
+          </w:tcPr>
+          <w:p>
+            <w:hyperlink r:id="rId11" w:history="1">
+              <w:proofErr w:type="spellStart"/>
+              <w:r>
+                <w:rPr>
+                  <w:rStyle w:val="InternetLink"/>
+                  <w:lang w:eastAsia="ja-JP"/>
+                </w:rPr>
+                <w:t>Trello</w:t>
+              </w:r>
+              <w:proofErr w:type="spellEnd"/>
+              <w:r>
+                <w:rPr>
+                  <w:rStyle w:val="InternetLink"/>
+                  <w:lang w:eastAsia="ja-JP"/>
+                </w:rPr>
+                <w:t xml:space="preserve"> Board</w:t>
+              </w:r>
+            </w:hyperlink>
+          </w:p>
+        </w:tc>
+        <w:tc>
+          <w:tcPr>
+            <w:tcW w:w="905" w:type="dxa"/>
+            <w:tcBorders>
+              <w:top w:val="single" w:sz="6" w:space="0" w:color="000001"/>
+              <w:left w:val="single" w:sz="6" w:space="0" w:color="000001"/>
+              <w:bottom w:val="single" w:sz="6" w:space="0" w:color="000001"/>
+              <w:right w:val="single" w:sz="6" w:space="0" w:color="000001"/>
+            </w:tcBorders>
+            <w:shd w:val="clear" w:color="auto" w:fill="auto"/>
+            <w:tcMar>
+              <w:left w:w="105" w:type="dxa"/>
+            </w:tcMar>
+            <w:vAlign w:val="bottom"/>
+          </w:tcPr>
+          <w:p>
+            <w:pPr>
+              <w:widowControl/>
+              <w:spacing w:line="240" w:lineRule="auto"/>
+              <w:rPr>
+                <w:lang w:eastAsia="ja-JP"/>
+              </w:rPr>
+            </w:pPr>
+            <w:r>
+              <w:rPr>
+                <w:lang w:eastAsia="ja-JP"/>
+              </w:rPr>
+              <w:t>Sprint 1</w:t>
+            </w:r>
+          </w:p>
+        </w:tc>
+        <w:tc>
+          <w:tcPr>
+            <w:tcW w:w="1131" w:type="dxa"/>
+            <w:tcBorders>
+              <w:top w:val="single" w:sz="6" w:space="0" w:color="000001"/>
+              <w:left w:val="single" w:sz="6" w:space="0" w:color="000001"/>
+              <w:bottom w:val="single" w:sz="6" w:space="0" w:color="000001"/>
+              <w:right w:val="single" w:sz="6" w:space="0" w:color="000001"/>
+            </w:tcBorders>
+            <w:shd w:val="clear" w:color="auto" w:fill="auto"/>
+            <w:tcMar>
+              <w:left w:w="105" w:type="dxa"/>
+            </w:tcMar>
+            <w:vAlign w:val="bottom"/>
+          </w:tcPr>
+          <w:p>
+            <w:pPr>
+              <w:widowControl/>
+              <w:spacing w:line="240" w:lineRule="auto"/>
+              <w:rPr>
+                <w:lang w:eastAsia="ja-JP"/>
+              </w:rPr>
+            </w:pPr>
+            <w:r>
+              <w:rPr>
+                <w:lang w:eastAsia="ja-JP"/>
+              </w:rPr>
+              <w:t xml:space="preserve">Erik </w:t>
+            </w:r>
+            <w:proofErr w:type="spellStart"/>
+            <w:r>
+              <w:rPr>
+                <w:lang w:eastAsia="ja-JP"/>
+              </w:rPr>
+              <w:t>Laurin</w:t>
+            </w:r>
+            <w:proofErr w:type="spellEnd"/>
+          </w:p>
+        </w:tc>
+        <w:tc>
+          <w:tcPr>
+            <w:tcW w:w="1013" w:type="dxa"/>
+            <w:tcBorders>
+              <w:top w:val="single" w:sz="6" w:space="0" w:color="000001"/>
+              <w:left w:val="single" w:sz="6" w:space="0" w:color="000001"/>
+              <w:bottom w:val="single" w:sz="6" w:space="0" w:color="000001"/>
+              <w:right w:val="single" w:sz="6" w:space="0" w:color="000001"/>
+            </w:tcBorders>
+            <w:shd w:val="clear" w:color="auto" w:fill="auto"/>
+            <w:tcMar>
+              <w:left w:w="105" w:type="dxa"/>
+            </w:tcMar>
+            <w:vAlign w:val="bottom"/>
+          </w:tcPr>
+          <w:p>
+            <w:pPr>
+              <w:widowControl/>
+              <w:spacing w:line="240" w:lineRule="auto"/>
+              <w:rPr>
+                <w:lang w:eastAsia="ja-JP"/>
+              </w:rPr>
+            </w:pPr>
+            <w:r>
+              <w:rPr>
+                <w:lang w:eastAsia="ja-JP"/>
+              </w:rPr>
+              <w:t>15</w:t>
+            </w:r>
+          </w:p>
+        </w:tc>
+        <w:tc>
+          <w:tcPr>
+            <w:tcW w:w="1071" w:type="dxa"/>
+            <w:tcBorders>
+              <w:top w:val="single" w:sz="6" w:space="0" w:color="000001"/>
+              <w:left w:val="single" w:sz="6" w:space="0" w:color="000001"/>
+              <w:bottom w:val="single" w:sz="6" w:space="0" w:color="000001"/>
+              <w:right w:val="single" w:sz="4" w:space="0" w:color="000001"/>
+            </w:tcBorders>
+            <w:shd w:val="clear" w:color="auto" w:fill="auto"/>
+            <w:tcMar>
+              <w:left w:w="105" w:type="dxa"/>
+            </w:tcMar>
+            <w:vAlign w:val="bottom"/>
+          </w:tcPr>
+          <w:p>
+            <w:pPr>
+              <w:widowControl/>
+              <w:spacing w:line="240" w:lineRule="auto"/>
+              <w:rPr>
+                <w:lang w:eastAsia="ja-JP"/>
+              </w:rPr>
+            </w:pPr>
+            <w:r>
+              <w:rPr>
+                <w:lang w:eastAsia="ja-JP"/>
+              </w:rPr>
+              <w:t>5</w:t>
+            </w:r>
+          </w:p>
+        </w:tc>
+      </w:tr>
+      <w:tr>
+        <w:trPr>
+          <w:trHeight w:val="255"/>
+        </w:trPr>
+        <w:tc>
+          <w:tcPr>
+            <w:tcW w:w="1510" w:type="dxa"/>
+            <w:tcBorders>
+              <w:top w:val="single" w:sz="6" w:space="0" w:color="000001"/>
+              <w:left w:val="single" w:sz="4" w:space="0" w:color="000001"/>
+              <w:bottom w:val="single" w:sz="6" w:space="0" w:color="000001"/>
+              <w:right w:val="single" w:sz="6" w:space="0" w:color="000001"/>
+            </w:tcBorders>
+            <w:shd w:val="clear" w:color="auto" w:fill="auto"/>
+            <w:tcMar>
+              <w:left w:w="108" w:type="dxa"/>
+            </w:tcMar>
+            <w:vAlign w:val="bottom"/>
+          </w:tcPr>
+          <w:p>
+            <w:pPr>
+              <w:widowControl/>
+              <w:spacing w:line="240" w:lineRule="auto"/>
+              <w:rPr>
+                <w:lang w:eastAsia="ja-JP"/>
+              </w:rPr>
+            </w:pPr>
+            <w:r>
+              <w:rPr>
+                <w:lang w:eastAsia="ja-JP"/>
+              </w:rPr>
+              <w:t>Collision Prevention</w:t>
+            </w:r>
+          </w:p>
+        </w:tc>
+        <w:tc>
+          <w:tcPr>
+            <w:tcW w:w="979" w:type="dxa"/>
+            <w:tcBorders>
+              <w:top w:val="single" w:sz="6" w:space="0" w:color="000001"/>
+              <w:left w:val="single" w:sz="6" w:space="0" w:color="000001"/>
+              <w:bottom w:val="single" w:sz="6" w:space="0" w:color="000001"/>
+              <w:right w:val="single" w:sz="6" w:space="0" w:color="000001"/>
+            </w:tcBorders>
+            <w:shd w:val="clear" w:color="auto" w:fill="auto"/>
+            <w:tcMar>
+              <w:left w:w="105" w:type="dxa"/>
+            </w:tcMar>
+            <w:vAlign w:val="bottom"/>
+          </w:tcPr>
+          <w:p>
+            <w:pPr>
+              <w:widowControl/>
+              <w:spacing w:line="240" w:lineRule="auto"/>
+              <w:rPr>
+                <w:lang w:eastAsia="ja-JP"/>
+              </w:rPr>
+            </w:pPr>
+            <w:r>
+              <w:rPr>
+                <w:lang w:eastAsia="ja-JP"/>
+              </w:rPr>
+              <w:t>High</w:t>
+            </w:r>
+          </w:p>
+        </w:tc>
+        <w:tc>
+          <w:tcPr>
+            <w:tcW w:w="859" w:type="dxa"/>
+            <w:tcBorders>
+              <w:top w:val="single" w:sz="6" w:space="0" w:color="000001"/>
+              <w:left w:val="single" w:sz="6" w:space="0" w:color="000001"/>
+              <w:bottom w:val="single" w:sz="6" w:space="0" w:color="000001"/>
+              <w:right w:val="single" w:sz="6" w:space="0" w:color="000001"/>
+            </w:tcBorders>
+            <w:shd w:val="clear" w:color="auto" w:fill="auto"/>
+            <w:tcMar>
+              <w:left w:w="105" w:type="dxa"/>
+            </w:tcMar>
+            <w:vAlign w:val="bottom"/>
+          </w:tcPr>
+          <w:p>
+            <w:pPr>
+              <w:widowControl/>
+              <w:spacing w:line="240" w:lineRule="auto"/>
+              <w:rPr>
+                <w:lang w:eastAsia="ja-JP"/>
+              </w:rPr>
+            </w:pPr>
+            <w:r>
+              <w:rPr>
+                <w:lang w:eastAsia="ja-JP"/>
+              </w:rPr>
+              <w:t>100%</w:t>
+            </w:r>
+          </w:p>
+        </w:tc>
+        <w:tc>
+          <w:tcPr>
+            <w:tcW w:w="1005" w:type="dxa"/>
+            <w:tcBorders>
+              <w:top w:val="single" w:sz="6" w:space="0" w:color="000001"/>
+              <w:left w:val="single" w:sz="6" w:space="0" w:color="000001"/>
+              <w:bottom w:val="single" w:sz="6" w:space="0" w:color="000001"/>
+              <w:right w:val="single" w:sz="6" w:space="0" w:color="000001"/>
+            </w:tcBorders>
+            <w:shd w:val="clear" w:color="auto" w:fill="auto"/>
+            <w:tcMar>
+              <w:left w:w="105" w:type="dxa"/>
+            </w:tcMar>
+          </w:tcPr>
+          <w:p>
+            <w:hyperlink r:id="rId12" w:history="1">
+              <w:proofErr w:type="spellStart"/>
+              <w:r>
+                <w:rPr>
+                  <w:rStyle w:val="InternetLink"/>
+                  <w:lang w:eastAsia="ja-JP"/>
+                </w:rPr>
+                <w:t>Trello</w:t>
+              </w:r>
+              <w:proofErr w:type="spellEnd"/>
+              <w:r>
+                <w:rPr>
+                  <w:rStyle w:val="InternetLink"/>
+                  <w:lang w:eastAsia="ja-JP"/>
+                </w:rPr>
+                <w:t xml:space="preserve"> Board</w:t>
+              </w:r>
+            </w:hyperlink>
+          </w:p>
+        </w:tc>
+        <w:tc>
+          <w:tcPr>
+            <w:tcW w:w="905" w:type="dxa"/>
+            <w:tcBorders>
+              <w:top w:val="single" w:sz="6" w:space="0" w:color="000001"/>
+              <w:left w:val="single" w:sz="6" w:space="0" w:color="000001"/>
+              <w:bottom w:val="single" w:sz="6" w:space="0" w:color="000001"/>
+              <w:right w:val="single" w:sz="6" w:space="0" w:color="000001"/>
+            </w:tcBorders>
+            <w:shd w:val="clear" w:color="auto" w:fill="auto"/>
+            <w:tcMar>
+              <w:left w:w="105" w:type="dxa"/>
+            </w:tcMar>
+            <w:vAlign w:val="bottom"/>
+          </w:tcPr>
+          <w:p>
+            <w:pPr>
+              <w:widowControl/>
+              <w:spacing w:line="240" w:lineRule="auto"/>
+              <w:rPr>
+                <w:lang w:eastAsia="ja-JP"/>
+              </w:rPr>
+            </w:pPr>
+            <w:r>
+              <w:rPr>
+                <w:lang w:eastAsia="ja-JP"/>
+              </w:rPr>
+              <w:t>Sprint 1</w:t>
+            </w:r>
+          </w:p>
+        </w:tc>
+        <w:tc>
+          <w:tcPr>
+            <w:tcW w:w="1131" w:type="dxa"/>
+            <w:tcBorders>
+              <w:top w:val="single" w:sz="6" w:space="0" w:color="000001"/>
+              <w:left w:val="single" w:sz="6" w:space="0" w:color="000001"/>
+              <w:bottom w:val="single" w:sz="6" w:space="0" w:color="000001"/>
+              <w:right w:val="single" w:sz="6" w:space="0" w:color="000001"/>
+            </w:tcBorders>
+            <w:shd w:val="clear" w:color="auto" w:fill="auto"/>
+            <w:tcMar>
+              <w:left w:w="105" w:type="dxa"/>
+            </w:tcMar>
+            <w:vAlign w:val="bottom"/>
+          </w:tcPr>
+          <w:p>
+            <w:pPr>
+              <w:widowControl/>
+              <w:spacing w:line="240" w:lineRule="auto"/>
+              <w:rPr>
+                <w:lang w:eastAsia="ja-JP"/>
+              </w:rPr>
+            </w:pPr>
+            <w:r>
+              <w:rPr>
+                <w:lang w:eastAsia="ja-JP"/>
+              </w:rPr>
+              <w:t xml:space="preserve">Axel </w:t>
+            </w:r>
+            <w:proofErr w:type="spellStart"/>
+            <w:r>
+              <w:rPr>
+                <w:lang w:eastAsia="ja-JP"/>
+              </w:rPr>
+              <w:t>Granli</w:t>
+            </w:r>
+            <w:proofErr w:type="spellEnd"/>
+          </w:p>
+        </w:tc>
+        <w:tc>
+          <w:tcPr>
+            <w:tcW w:w="1013" w:type="dxa"/>
+            <w:tcBorders>
+              <w:top w:val="single" w:sz="6" w:space="0" w:color="000001"/>
+              <w:left w:val="single" w:sz="6" w:space="0" w:color="000001"/>
+              <w:bottom w:val="single" w:sz="6" w:space="0" w:color="000001"/>
+              <w:right w:val="single" w:sz="6" w:space="0" w:color="000001"/>
+            </w:tcBorders>
+            <w:shd w:val="clear" w:color="auto" w:fill="auto"/>
+            <w:tcMar>
+              <w:left w:w="105" w:type="dxa"/>
+            </w:tcMar>
+            <w:vAlign w:val="bottom"/>
+          </w:tcPr>
+          <w:p>
+            <w:pPr>
+              <w:widowControl/>
+              <w:spacing w:line="240" w:lineRule="auto"/>
+              <w:rPr>
+                <w:lang w:eastAsia="ja-JP"/>
+              </w:rPr>
+            </w:pPr>
+            <w:r>
+              <w:rPr>
+                <w:lang w:eastAsia="ja-JP"/>
+              </w:rPr>
+              <w:t>15</w:t>
+            </w:r>
+          </w:p>
+        </w:tc>
+        <w:tc>
+          <w:tcPr>
+            <w:tcW w:w="1071" w:type="dxa"/>
+            <w:tcBorders>
+              <w:top w:val="single" w:sz="6" w:space="0" w:color="000001"/>
+              <w:left w:val="single" w:sz="6" w:space="0" w:color="000001"/>
+              <w:bottom w:val="single" w:sz="6" w:space="0" w:color="000001"/>
+              <w:right w:val="single" w:sz="4" w:space="0" w:color="000001"/>
+            </w:tcBorders>
+            <w:shd w:val="clear" w:color="auto" w:fill="auto"/>
+            <w:tcMar>
+              <w:left w:w="105" w:type="dxa"/>
+            </w:tcMar>
+            <w:vAlign w:val="bottom"/>
+          </w:tcPr>
+          <w:p>
+            <w:pPr>
+              <w:widowControl/>
+              <w:spacing w:line="240" w:lineRule="auto"/>
+              <w:rPr>
+                <w:lang w:eastAsia="ja-JP"/>
+              </w:rPr>
+            </w:pPr>
+            <w:r>
+              <w:rPr>
+                <w:lang w:eastAsia="ja-JP"/>
+              </w:rPr>
+              <w:t>0</w:t>
+            </w:r>
+          </w:p>
+        </w:tc>
+      </w:tr>
+      <w:tr>
+        <w:trPr>
+          <w:trHeight w:val="255"/>
+        </w:trPr>
+        <w:tc>
+          <w:tcPr>
+            <w:tcW w:w="1510" w:type="dxa"/>
+            <w:tcBorders>
+              <w:top w:val="single" w:sz="6" w:space="0" w:color="000001"/>
+              <w:left w:val="single" w:sz="4" w:space="0" w:color="000001"/>
+              <w:bottom w:val="single" w:sz="6" w:space="0" w:color="000001"/>
+              <w:right w:val="single" w:sz="6" w:space="0" w:color="000001"/>
+            </w:tcBorders>
+            <w:shd w:val="clear" w:color="auto" w:fill="auto"/>
+            <w:tcMar>
+              <w:left w:w="108" w:type="dxa"/>
+            </w:tcMar>
+            <w:vAlign w:val="bottom"/>
+          </w:tcPr>
+          <w:p>
+            <w:pPr>
+              <w:widowControl/>
+              <w:spacing w:line="240" w:lineRule="auto"/>
+              <w:rPr>
+                <w:lang w:eastAsia="ja-JP"/>
+              </w:rPr>
+            </w:pPr>
+            <w:r>
+              <w:rPr>
+                <w:lang w:eastAsia="ja-JP"/>
+              </w:rPr>
+              <w:t>User Registration</w:t>
+            </w:r>
+          </w:p>
+        </w:tc>
+        <w:tc>
+          <w:tcPr>
+            <w:tcW w:w="979" w:type="dxa"/>
+            <w:tcBorders>
+              <w:top w:val="single" w:sz="6" w:space="0" w:color="000001"/>
+              <w:left w:val="single" w:sz="6" w:space="0" w:color="000001"/>
+              <w:bottom w:val="single" w:sz="6" w:space="0" w:color="000001"/>
+              <w:right w:val="single" w:sz="6" w:space="0" w:color="000001"/>
+            </w:tcBorders>
+            <w:shd w:val="clear" w:color="auto" w:fill="auto"/>
+            <w:tcMar>
+              <w:left w:w="105" w:type="dxa"/>
+            </w:tcMar>
+            <w:vAlign w:val="bottom"/>
+          </w:tcPr>
+          <w:p>
+            <w:pPr>
+              <w:widowControl/>
+              <w:spacing w:line="240" w:lineRule="auto"/>
+              <w:rPr>
+                <w:lang w:eastAsia="ja-JP"/>
+              </w:rPr>
+            </w:pPr>
+            <w:r>
+              <w:rPr>
+                <w:lang w:eastAsia="ja-JP"/>
+              </w:rPr>
+              <w:t>Low</w:t>
+            </w:r>
+          </w:p>
+        </w:tc>
+        <w:tc>
+          <w:tcPr>
+            <w:tcW w:w="859" w:type="dxa"/>
+            <w:tcBorders>
+              <w:top w:val="single" w:sz="6" w:space="0" w:color="000001"/>
+              <w:left w:val="single" w:sz="6" w:space="0" w:color="000001"/>
+              <w:bottom w:val="single" w:sz="6" w:space="0" w:color="000001"/>
+              <w:right w:val="single" w:sz="6" w:space="0" w:color="000001"/>
+            </w:tcBorders>
+            <w:shd w:val="clear" w:color="auto" w:fill="auto"/>
+            <w:tcMar>
+              <w:left w:w="105" w:type="dxa"/>
+            </w:tcMar>
+            <w:vAlign w:val="bottom"/>
+          </w:tcPr>
+          <w:p>
+            <w:pPr>
+              <w:widowControl/>
+              <w:spacing w:line="240" w:lineRule="auto"/>
+              <w:rPr>
+                <w:lang w:eastAsia="ja-JP"/>
+              </w:rPr>
+            </w:pPr>
+            <w:r>
+              <w:rPr>
+                <w:lang w:eastAsia="ja-JP"/>
+              </w:rPr>
+              <w:t>100</w:t>
+            </w:r>
+            <w:r>
+              <w:rPr>
+                <w:lang w:eastAsia="ja-JP"/>
+              </w:rPr>
+              <w:t>%</w:t>
+            </w:r>
+          </w:p>
+        </w:tc>
+        <w:tc>
+          <w:tcPr>
+            <w:tcW w:w="1005" w:type="dxa"/>
+            <w:tcBorders>
+              <w:top w:val="single" w:sz="6" w:space="0" w:color="000001"/>
+              <w:left w:val="single" w:sz="6" w:space="0" w:color="000001"/>
+              <w:bottom w:val="single" w:sz="6" w:space="0" w:color="000001"/>
+              <w:right w:val="single" w:sz="6" w:space="0" w:color="000001"/>
+            </w:tcBorders>
+            <w:shd w:val="clear" w:color="auto" w:fill="auto"/>
+            <w:tcMar>
+              <w:left w:w="105" w:type="dxa"/>
+            </w:tcMar>
+          </w:tcPr>
+          <w:p>
+            <w:hyperlink r:id="rId13" w:history="1">
+              <w:proofErr w:type="spellStart"/>
+              <w:r>
+                <w:rPr>
+                  <w:rStyle w:val="InternetLink"/>
+                  <w:lang w:eastAsia="ja-JP"/>
+                </w:rPr>
+                <w:t>Trello</w:t>
+              </w:r>
+              <w:proofErr w:type="spellEnd"/>
+              <w:r>
+                <w:rPr>
+                  <w:rStyle w:val="InternetLink"/>
+                  <w:lang w:eastAsia="ja-JP"/>
+                </w:rPr>
+                <w:t xml:space="preserve"> Board</w:t>
+              </w:r>
+            </w:hyperlink>
+          </w:p>
+        </w:tc>
+        <w:tc>
+          <w:tcPr>
+            <w:tcW w:w="905" w:type="dxa"/>
+            <w:tcBorders>
+              <w:top w:val="single" w:sz="6" w:space="0" w:color="000001"/>
+              <w:left w:val="single" w:sz="6" w:space="0" w:color="000001"/>
+              <w:bottom w:val="single" w:sz="6" w:space="0" w:color="000001"/>
+              <w:right w:val="single" w:sz="6" w:space="0" w:color="000001"/>
+            </w:tcBorders>
+            <w:shd w:val="clear" w:color="auto" w:fill="auto"/>
+            <w:tcMar>
+              <w:left w:w="105" w:type="dxa"/>
+            </w:tcMar>
+            <w:vAlign w:val="bottom"/>
+          </w:tcPr>
+          <w:p>
+            <w:pPr>
+              <w:widowControl/>
+              <w:spacing w:line="240" w:lineRule="auto"/>
+              <w:rPr>
+                <w:lang w:eastAsia="ja-JP"/>
+              </w:rPr>
+            </w:pPr>
+            <w:r>
+              <w:rPr>
+                <w:lang w:eastAsia="ja-JP"/>
+              </w:rPr>
+              <w:t>Sprint 1</w:t>
+            </w:r>
+          </w:p>
+        </w:tc>
+        <w:tc>
+          <w:tcPr>
+            <w:tcW w:w="1131" w:type="dxa"/>
+            <w:tcBorders>
+              <w:top w:val="single" w:sz="6" w:space="0" w:color="000001"/>
+              <w:left w:val="single" w:sz="6" w:space="0" w:color="000001"/>
+              <w:bottom w:val="single" w:sz="6" w:space="0" w:color="000001"/>
+              <w:right w:val="single" w:sz="6" w:space="0" w:color="000001"/>
+            </w:tcBorders>
+            <w:shd w:val="clear" w:color="auto" w:fill="auto"/>
+            <w:tcMar>
+              <w:left w:w="105" w:type="dxa"/>
+            </w:tcMar>
+            <w:vAlign w:val="bottom"/>
+          </w:tcPr>
+          <w:p>
+            <w:pPr>
+              <w:widowControl/>
+              <w:spacing w:line="240" w:lineRule="auto"/>
+              <w:rPr>
+                <w:lang w:eastAsia="ja-JP"/>
+              </w:rPr>
+            </w:pPr>
+            <w:r>
+              <w:rPr>
+                <w:lang w:eastAsia="ja-JP"/>
+              </w:rPr>
+              <w:t xml:space="preserve">Gabriel </w:t>
+            </w:r>
+            <w:proofErr w:type="spellStart"/>
+            <w:r>
+              <w:rPr>
+                <w:lang w:eastAsia="ja-JP"/>
+              </w:rPr>
+              <w:t>Bulai</w:t>
+            </w:r>
+            <w:proofErr w:type="spellEnd"/>
+          </w:p>
+        </w:tc>
+        <w:tc>
+          <w:tcPr>
+            <w:tcW w:w="1013" w:type="dxa"/>
+            <w:tcBorders>
+              <w:top w:val="single" w:sz="6" w:space="0" w:color="000001"/>
+              <w:left w:val="single" w:sz="6" w:space="0" w:color="000001"/>
+              <w:bottom w:val="single" w:sz="6" w:space="0" w:color="000001"/>
+              <w:right w:val="single" w:sz="6" w:space="0" w:color="000001"/>
+            </w:tcBorders>
+            <w:shd w:val="clear" w:color="auto" w:fill="auto"/>
+            <w:tcMar>
+              <w:left w:w="105" w:type="dxa"/>
+            </w:tcMar>
+            <w:vAlign w:val="bottom"/>
+          </w:tcPr>
+          <w:p>
+            <w:pPr>
+              <w:widowControl/>
+              <w:spacing w:line="240" w:lineRule="auto"/>
+              <w:rPr>
+                <w:lang w:eastAsia="ja-JP"/>
+              </w:rPr>
+            </w:pPr>
+            <w:r>
+              <w:rPr>
+                <w:lang w:eastAsia="ja-JP"/>
+              </w:rPr>
+              <w:t>10</w:t>
+            </w:r>
+          </w:p>
+        </w:tc>
+        <w:tc>
+          <w:tcPr>
+            <w:tcW w:w="1071" w:type="dxa"/>
+            <w:tcBorders>
+              <w:top w:val="single" w:sz="6" w:space="0" w:color="000001"/>
+              <w:left w:val="single" w:sz="6" w:space="0" w:color="000001"/>
+              <w:bottom w:val="single" w:sz="6" w:space="0" w:color="000001"/>
+              <w:right w:val="single" w:sz="4" w:space="0" w:color="000001"/>
+            </w:tcBorders>
+            <w:shd w:val="clear" w:color="auto" w:fill="auto"/>
+            <w:tcMar>
+              <w:left w:w="105" w:type="dxa"/>
+            </w:tcMar>
+            <w:vAlign w:val="bottom"/>
+          </w:tcPr>
+          <w:p>
+            <w:pPr>
+              <w:widowControl/>
+              <w:spacing w:line="240" w:lineRule="auto"/>
+              <w:rPr>
+                <w:lang w:eastAsia="ja-JP"/>
+              </w:rPr>
+            </w:pPr>
+            <w:r>
+              <w:rPr>
+                <w:lang w:eastAsia="ja-JP"/>
+              </w:rPr>
+              <w:t>0</w:t>
+            </w:r>
+          </w:p>
+        </w:tc>
+      </w:tr>
+      <w:tr>
+        <w:trPr>
+          <w:trHeight w:val="255"/>
+        </w:trPr>
+        <w:tc>
+          <w:tcPr>
+            <w:tcW w:w="1510" w:type="dxa"/>
+            <w:tcBorders>
+              <w:top w:val="single" w:sz="6" w:space="0" w:color="000001"/>
+              <w:left w:val="single" w:sz="4" w:space="0" w:color="000001"/>
+              <w:bottom w:val="single" w:sz="4" w:space="0" w:color="000001"/>
+              <w:right w:val="single" w:sz="6" w:space="0" w:color="000001"/>
+            </w:tcBorders>
+            <w:shd w:val="clear" w:color="auto" w:fill="auto"/>
+            <w:tcMar>
+              <w:left w:w="108" w:type="dxa"/>
+            </w:tcMar>
+            <w:vAlign w:val="bottom"/>
+          </w:tcPr>
+          <w:p>
+            <w:pPr>
+              <w:widowControl/>
+              <w:spacing w:line="240" w:lineRule="auto"/>
+              <w:rPr>
+                <w:lang w:eastAsia="ja-JP"/>
+              </w:rPr>
+            </w:pPr>
+            <w:r>
+              <w:rPr>
+                <w:lang w:eastAsia="ja-JP"/>
+              </w:rPr>
+              <w:t>Test Environment</w:t>
+            </w:r>
+          </w:p>
+        </w:tc>
+        <w:tc>
+          <w:tcPr>
+            <w:tcW w:w="979" w:type="dxa"/>
             <w:tcBorders>
               <w:top w:val="single" w:sz="6" w:space="0" w:color="000001"/>
               <w:left w:val="single" w:sz="6" w:space="0" w:color="000001"/>
@@ -2597,13 +2463,13 @@
               <w:rPr>
                 <w:lang w:eastAsia="ja-JP"/>
               </w:rPr>
-              <w:t>Sprint 1</w:t>
-            </w:r>
-          </w:p>
-        </w:tc>
-        <w:tc>
-          <w:tcPr>
-            <w:tcW w:w="1080" w:type="dxa"/>
+              <w:t>Medium</w:t>
+            </w:r>
+          </w:p>
+        </w:tc>
+        <w:tc>
+          <w:tcPr>
+            <w:tcW w:w="859" w:type="dxa"/>
             <w:tcBorders>
               <w:top w:val="single" w:sz="6" w:space="0" w:color="000001"/>
               <w:left w:val="single" w:sz="6" w:space="0" w:color="000001"/>
@@ -2624,33 +2490,17 @@
                 <w:lang w:eastAsia="ja-JP"/>
               </w:rPr>
             </w:pPr>
-            <w:proofErr w:type="spellStart"/>
-            <w:r>
-              <w:rPr>
-                <w:lang w:eastAsia="ja-JP"/>
-              </w:rPr>
-              <w:t>Joacim</w:t>
-            </w:r>
-            <w:proofErr w:type="spellEnd"/>
-            <w:r>
-              <w:rPr>
-                <w:lang w:eastAsia="ja-JP"/>
-              </w:rPr>
-              <w:t xml:space="preserve"> </w:t>
-            </w:r>
-            <w:proofErr w:type="spellStart"/>
-            <w:r>
-              <w:rPr>
-                <w:lang w:eastAsia="ja-JP"/>
-              </w:rPr>
-              <w:t>Eberlen</w:t>
-            </w:r>
-            <w:proofErr w:type="spellEnd"/>
-          </w:p>
-        </w:tc>
-        <w:tc>
-          <w:tcPr>
-            <w:tcW w:w="900" w:type="dxa"/>
+            <w:r>
+              <w:rPr>
+                <w:lang w:eastAsia="ja-JP"/>
+              </w:rPr>
+              <w:t>100%</w:t>
+            </w:r>
+          </w:p>
+        </w:tc>
+        <w:tc>
+          <w:tcPr>
+            <w:tcW w:w="1005" w:type="dxa"/>
             <w:tcBorders>
               <w:top w:val="single" w:sz="6" w:space="0" w:color="000001"/>
               <w:left w:val="single" w:sz="6" w:space="0" w:color="000001"/>
@@ -2661,12 +2511,125 @@
             <w:tcMar>
               <w:left w:w="105" w:type="dxa"/>
             </w:tcMar>
+          </w:tcPr>
+          <w:p>
+            <w:hyperlink r:id="rId14" w:history="1">
+              <w:proofErr w:type="spellStart"/>
+              <w:r>
+                <w:rPr>
+                  <w:rStyle w:val="InternetLink"/>
+                  <w:lang w:eastAsia="ja-JP"/>
+                </w:rPr>
+                <w:t>Trello</w:t>
+              </w:r>
+              <w:proofErr w:type="spellEnd"/>
+              <w:r>
+                <w:rPr>
+                  <w:rStyle w:val="InternetLink"/>
+                  <w:lang w:eastAsia="ja-JP"/>
+                </w:rPr>
+                <w:t xml:space="preserve"> Board</w:t>
+              </w:r>
+            </w:hyperlink>
+          </w:p>
+        </w:tc>
+        <w:tc>
+          <w:tcPr>
+            <w:tcW w:w="905" w:type="dxa"/>
+            <w:tcBorders>
+              <w:top w:val="single" w:sz="6" w:space="0" w:color="000001"/>
+              <w:left w:val="single" w:sz="6" w:space="0" w:color="000001"/>
+              <w:bottom w:val="single" w:sz="4" w:space="0" w:color="000001"/>
+              <w:right w:val="single" w:sz="6" w:space="0" w:color="000001"/>
+            </w:tcBorders>
+            <w:shd w:val="clear" w:color="auto" w:fill="auto"/>
+            <w:tcMar>
+              <w:left w:w="105" w:type="dxa"/>
+            </w:tcMar>
             <w:vAlign w:val="bottom"/>
           </w:tcPr>
           <w:p>
             <w:pPr>
               <w:widowControl/>
               <w:spacing w:line="240" w:lineRule="auto"/>
+              <w:rPr>
+                <w:lang w:eastAsia="ja-JP"/>
+              </w:rPr>
+            </w:pPr>
+            <w:r>
+              <w:rPr>
+                <w:lang w:eastAsia="ja-JP"/>
+              </w:rPr>
+              <w:t>Sprint 1</w:t>
+            </w:r>
+          </w:p>
+        </w:tc>
+        <w:tc>
+          <w:tcPr>
+            <w:tcW w:w="1131" w:type="dxa"/>
+            <w:tcBorders>
+              <w:top w:val="single" w:sz="6" w:space="0" w:color="000001"/>
+              <w:left w:val="single" w:sz="6" w:space="0" w:color="000001"/>
+              <w:bottom w:val="single" w:sz="4" w:space="0" w:color="000001"/>
+              <w:right w:val="single" w:sz="6" w:space="0" w:color="000001"/>
+            </w:tcBorders>
+            <w:shd w:val="clear" w:color="auto" w:fill="auto"/>
+            <w:tcMar>
+              <w:left w:w="105" w:type="dxa"/>
+            </w:tcMar>
+            <w:vAlign w:val="bottom"/>
+          </w:tcPr>
+          <w:p>
+            <w:pPr>
+              <w:widowControl/>
+              <w:spacing w:line="240" w:lineRule="auto"/>
+              <w:rPr>
+                <w:lang w:eastAsia="ja-JP"/>
+              </w:rPr>
+            </w:pPr>
+            <w:proofErr w:type="spellStart"/>
+            <w:r>
+              <w:rPr>
+                <w:lang w:eastAsia="ja-JP"/>
+              </w:rPr>
+              <w:t>Joacim</w:t>
+            </w:r>
+            <w:proofErr w:type="spellEnd"/>
+            <w:r>
+              <w:rPr>
+                <w:lang w:eastAsia="ja-JP"/>
+              </w:rPr>
+              <w:t xml:space="preserve"> </w:t>
+            </w:r>
+            <w:proofErr w:type="spellStart"/>
+            <w:r>
+              <w:rPr>
+                <w:lang w:eastAsia="ja-JP"/>
+              </w:rPr>
+              <w:t>Eberlen</w:t>
+            </w:r>
+            <w:proofErr w:type="spellEnd"/>
+          </w:p>
+        </w:tc>
+        <w:tc>
+          <w:tcPr>
+            <w:tcW w:w="1013" w:type="dxa"/>
+            <w:tcBorders>
+              <w:top w:val="single" w:sz="6" w:space="0" w:color="000001"/>
+              <w:left w:val="single" w:sz="6" w:space="0" w:color="000001"/>
+              <w:bottom w:val="single" w:sz="4" w:space="0" w:color="000001"/>
+              <w:right w:val="single" w:sz="6" w:space="0" w:color="000001"/>
+            </w:tcBorders>
+            <w:shd w:val="clear" w:color="auto" w:fill="auto"/>
+            <w:tcMar>
+              <w:left w:w="105" w:type="dxa"/>
+            </w:tcMar>
+            <w:vAlign w:val="bottom"/>
+          </w:tcPr>
+          <w:p>
+            <w:pPr>
+              <w:widowControl/>
+              <w:spacing w:line="240" w:lineRule="auto"/>
             </w:pPr>
             <w:r>
               <w:rPr>
@@ -2678,7 +2641,7 @@
         </w:tc>
         <w:tc>
           <w:tcPr>
-            <w:tcW w:w="1080" w:type="dxa"/>
+            <w:tcW w:w="1071" w:type="dxa"/>
             <w:tcBorders>
               <w:top w:val="single" w:sz="6" w:space="0" w:color="000001"/>
               <w:left w:val="single" w:sz="6" w:space="0" w:color="000001"/>
@@ -2712,8 +2675,8 @@
     <w:p>
       <w:pPr>
         <w:sectPr>
-          <w:headerReference w:type="default" r:id="rId9"/>
-          <w:footerReference w:type="default" r:id="rId10"/>
+          <w:headerReference w:type="default" r:id="rId15"/>
+          <w:footerReference w:type="default" r:id="rId16"/>
           <w:pgSz w:w="12240" w:h="15840"/>
           <w:pgMar w:top="1440" w:right="1440" w:bottom="1440" w:left="1440" w:header="720" w:footer="720" w:gutter="0"/>
           <w:cols w:space="720"/>
@@ -3706,8 +3669,8 @@
       </w:r>
     </w:p>
     <w:sectPr>
-      <w:headerReference w:type="default" r:id="rId11"/>
-      <w:footerReference w:type="default" r:id="rId12"/>
+      <w:headerReference w:type="default" r:id="rId17"/>
+      <w:footerReference w:type="default" r:id="rId18"/>
       <w:pgSz w:w="12240" w:h="15840"/>
       <w:pgMar w:top="1440" w:right="1440" w:bottom="1440" w:left="1440" w:header="720" w:footer="720" w:gutter="0"/>
       <w:cols w:space="720"/>

</xml_diff>